<commit_message>
added updates to part 2 in write-up
</commit_message>
<xml_diff>
--- a/Write_up/Zhang Application Security HW1.docx
+++ b/Write_up/Zhang Application Security HW1.docx
@@ -330,21 +330,12 @@
           <w:color w:val="24292E"/>
         </w:rPr>
       </w:pPr>
-      <w:proofErr w:type="gramStart"/>
-      <w:r>
-        <w:rPr>
-          <w:rFonts w:ascii="Times New Roman" w:eastAsia="Times New Roman" w:hAnsi="Times New Roman" w:cs="Times New Roman"/>
-          <w:color w:val="24292E"/>
-        </w:rPr>
-        <w:t>Relatively self-explanatory</w:t>
-      </w:r>
-      <w:proofErr w:type="gramEnd"/>
-      <w:r>
-        <w:rPr>
-          <w:rFonts w:ascii="Times New Roman" w:eastAsia="Times New Roman" w:hAnsi="Times New Roman" w:cs="Times New Roman"/>
-          <w:color w:val="24292E"/>
-        </w:rPr>
-        <w:t>. The steps for Part 1 are detailed below:</w:t>
+      <w:r>
+        <w:rPr>
+          <w:rFonts w:ascii="Times New Roman" w:eastAsia="Times New Roman" w:hAnsi="Times New Roman" w:cs="Times New Roman"/>
+          <w:color w:val="24292E"/>
+        </w:rPr>
+        <w:t>Relatively self-explanatory. The steps for Part 1 are detailed below:</w:t>
       </w:r>
     </w:p>
     <w:p>
@@ -515,7 +506,6 @@
           <w:color w:val="24292E"/>
         </w:rPr>
       </w:pPr>
-      <w:proofErr w:type="gramStart"/>
       <w:r>
         <w:rPr>
           <w:rFonts w:ascii="Times New Roman" w:eastAsia="Times New Roman" w:hAnsi="Times New Roman" w:cs="Times New Roman"/>
@@ -532,7 +522,6 @@
         <w:t>travis.yml</w:t>
       </w:r>
       <w:proofErr w:type="spellEnd"/>
-      <w:proofErr w:type="gramEnd"/>
       <w:r>
         <w:rPr>
           <w:rFonts w:ascii="Times New Roman" w:eastAsia="Times New Roman" w:hAnsi="Times New Roman" w:cs="Times New Roman"/>
@@ -943,23 +932,7 @@
           <w:rFonts w:ascii="Times New Roman" w:eastAsia="Times New Roman" w:hAnsi="Times New Roman" w:cs="Times New Roman"/>
           <w:color w:val="24292E"/>
         </w:rPr>
-        <w:t>” did not return any errors prior to running the program, and I was able to print out an example gift card (</w:t>
-      </w:r>
-      <w:proofErr w:type="gramStart"/>
-      <w:r>
-        <w:rPr>
-          <w:rFonts w:ascii="Times New Roman" w:eastAsia="Times New Roman" w:hAnsi="Times New Roman" w:cs="Times New Roman"/>
-          <w:color w:val="24292E"/>
-        </w:rPr>
-        <w:t>similar to</w:t>
-      </w:r>
-      <w:proofErr w:type="gramEnd"/>
-      <w:r>
-        <w:rPr>
-          <w:rFonts w:ascii="Times New Roman" w:eastAsia="Times New Roman" w:hAnsi="Times New Roman" w:cs="Times New Roman"/>
-          <w:color w:val="24292E"/>
-        </w:rPr>
-        <w:t xml:space="preserve"> the gift card provided in the original repository). </w:t>
+        <w:t xml:space="preserve">” did not return any errors prior to running the program, and I was able to print out an example gift card (similar to the gift card provided in the original repository). </w:t>
       </w:r>
     </w:p>
     <w:p>
@@ -1280,7 +1253,7 @@
     <w:p>
       <w:pPr>
         <w:pStyle w:val="NoSpacing"/>
-        <w:ind w:firstLine="720"/>
+        <w:ind w:left="720"/>
         <w:rPr>
           <w:rFonts w:ascii="Times New Roman" w:eastAsia="Times New Roman" w:hAnsi="Times New Roman" w:cs="Times New Roman"/>
           <w:color w:val="24292E"/>
@@ -1470,23 +1443,7 @@
           <w:rFonts w:ascii="Times New Roman" w:eastAsia="Times New Roman" w:hAnsi="Times New Roman" w:cs="Times New Roman"/>
           <w:color w:val="24292E"/>
         </w:rPr>
-        <w:t xml:space="preserve">This initial has to do with the </w:t>
-      </w:r>
-      <w:proofErr w:type="gramStart"/>
-      <w:r>
-        <w:rPr>
-          <w:rFonts w:ascii="Times New Roman" w:eastAsia="Times New Roman" w:hAnsi="Times New Roman" w:cs="Times New Roman"/>
-          <w:color w:val="24292E"/>
-        </w:rPr>
-        <w:t>op-code</w:t>
-      </w:r>
-      <w:proofErr w:type="gramEnd"/>
-      <w:r>
-        <w:rPr>
-          <w:rFonts w:ascii="Times New Roman" w:eastAsia="Times New Roman" w:hAnsi="Times New Roman" w:cs="Times New Roman"/>
-          <w:color w:val="24292E"/>
-        </w:rPr>
-        <w:t xml:space="preserve"> 0x01 function on line 30 of "</w:t>
+        <w:t>This initial has to do with the op-code 0x01 function on line 30 of "</w:t>
       </w:r>
       <w:proofErr w:type="spellStart"/>
       <w:r>
@@ -1518,18 +1475,9 @@
           <w:rFonts w:ascii="Times New Roman" w:eastAsia="Times New Roman" w:hAnsi="Times New Roman" w:cs="Times New Roman"/>
           <w:color w:val="24292E"/>
         </w:rPr>
-        <w:t>"</w:t>
-      </w:r>
-      <w:proofErr w:type="gramStart"/>
-      <w:r>
-        <w:rPr>
-          <w:rFonts w:ascii="Times New Roman" w:eastAsia="Times New Roman" w:hAnsi="Times New Roman" w:cs="Times New Roman"/>
-          <w:color w:val="24292E"/>
-        </w:rPr>
-        <w:t xml:space="preserve">.  </w:t>
+        <w:t xml:space="preserve">".  </w:t>
       </w:r>
       <w:proofErr w:type="spellStart"/>
-      <w:proofErr w:type="gramEnd"/>
       <w:r>
         <w:rPr>
           <w:rFonts w:ascii="Times New Roman" w:eastAsia="Times New Roman" w:hAnsi="Times New Roman" w:cs="Times New Roman"/>
@@ -1543,23 +1491,7 @@
           <w:rFonts w:ascii="Times New Roman" w:eastAsia="Times New Roman" w:hAnsi="Times New Roman" w:cs="Times New Roman"/>
           <w:color w:val="24292E"/>
         </w:rPr>
-        <w:t xml:space="preserve"> is a pointer for the beginning of the message data, while arg1 provides the value for the register (e.g. </w:t>
-      </w:r>
-      <w:proofErr w:type="gramStart"/>
-      <w:r>
-        <w:rPr>
-          <w:rFonts w:ascii="Times New Roman" w:eastAsia="Times New Roman" w:hAnsi="Times New Roman" w:cs="Times New Roman"/>
-          <w:color w:val="24292E"/>
-        </w:rPr>
-        <w:t>regs[</w:t>
-      </w:r>
-      <w:proofErr w:type="gramEnd"/>
-      <w:r>
-        <w:rPr>
-          <w:rFonts w:ascii="Times New Roman" w:eastAsia="Times New Roman" w:hAnsi="Times New Roman" w:cs="Times New Roman"/>
-          <w:color w:val="24292E"/>
-        </w:rPr>
-        <w:t xml:space="preserve">]). </w:t>
+        <w:t xml:space="preserve"> is a pointer for the beginning of the message data, while arg1 provides the value for the register (e.g. regs[]). </w:t>
       </w:r>
     </w:p>
     <w:p>
@@ -1581,21 +1513,12 @@
           <w:color w:val="24292E"/>
         </w:rPr>
       </w:pPr>
-      <w:proofErr w:type="gramStart"/>
-      <w:r>
-        <w:rPr>
-          <w:rFonts w:ascii="Times New Roman" w:eastAsia="Times New Roman" w:hAnsi="Times New Roman" w:cs="Times New Roman"/>
-          <w:color w:val="24292E"/>
-        </w:rPr>
-        <w:t>Similar to</w:t>
-      </w:r>
-      <w:proofErr w:type="gramEnd"/>
-      <w:r>
-        <w:rPr>
-          <w:rFonts w:ascii="Times New Roman" w:eastAsia="Times New Roman" w:hAnsi="Times New Roman" w:cs="Times New Roman"/>
-          <w:color w:val="24292E"/>
-        </w:rPr>
-        <w:t xml:space="preserve"> the hang case below, this function interfaces with the "arg1 value" of the </w:t>
+      <w:r>
+        <w:rPr>
+          <w:rFonts w:ascii="Times New Roman" w:eastAsia="Times New Roman" w:hAnsi="Times New Roman" w:cs="Times New Roman"/>
+          <w:color w:val="24292E"/>
+        </w:rPr>
+        <w:t xml:space="preserve">Similar to the hang case below, this function interfaces with the "arg1 value" of the </w:t>
       </w:r>
       <w:proofErr w:type="spellStart"/>
       <w:r>
@@ -2118,7 +2041,6 @@
         <w:t xml:space="preserve">he hanging program is leveraging a new function, titled </w:t>
       </w:r>
       <w:proofErr w:type="spellStart"/>
-      <w:proofErr w:type="gramStart"/>
       <w:r>
         <w:rPr>
           <w:rFonts w:ascii="Times New Roman" w:eastAsia="Times New Roman" w:hAnsi="Times New Roman" w:cs="Times New Roman"/>
@@ -2132,15 +2054,7 @@
           <w:rFonts w:ascii="Times New Roman" w:eastAsia="Times New Roman" w:hAnsi="Times New Roman" w:cs="Times New Roman"/>
           <w:color w:val="24292E"/>
         </w:rPr>
-        <w:t>(</w:t>
-      </w:r>
-      <w:proofErr w:type="gramEnd"/>
-      <w:r>
-        <w:rPr>
-          <w:rFonts w:ascii="Times New Roman" w:eastAsia="Times New Roman" w:hAnsi="Times New Roman" w:cs="Times New Roman"/>
-          <w:color w:val="24292E"/>
-        </w:rPr>
-        <w:t>) in "</w:t>
+        <w:t>() in "</w:t>
       </w:r>
       <w:proofErr w:type="spellStart"/>
       <w:r>
@@ -2286,38 +2200,19 @@
       <w:r>
         <w:rPr>
           <w:rFonts w:ascii="Times New Roman" w:eastAsia="Times New Roman" w:hAnsi="Times New Roman" w:cs="Times New Roman"/>
-          <w:color w:val="24292E"/>
-        </w:rPr>
-        <w:t>Bugs highlighted in “</w:t>
-      </w:r>
-      <w:proofErr w:type="spellStart"/>
-      <w:proofErr w:type="gramStart"/>
-      <w:r>
-        <w:rPr>
-          <w:rFonts w:ascii="Times New Roman" w:eastAsia="Times New Roman" w:hAnsi="Times New Roman" w:cs="Times New Roman"/>
           <w:i/>
           <w:iCs/>
           <w:color w:val="24292E"/>
         </w:rPr>
-        <w:t>Bugs.txt</w:t>
-      </w:r>
-      <w:r>
-        <w:rPr>
-          <w:rFonts w:ascii="Times New Roman" w:eastAsia="Times New Roman" w:hAnsi="Times New Roman" w:cs="Times New Roman"/>
-          <w:color w:val="24292E"/>
-        </w:rPr>
-        <w:t>”fixed</w:t>
-      </w:r>
-      <w:proofErr w:type="spellEnd"/>
-      <w:proofErr w:type="gramEnd"/>
-      <w:r>
-        <w:rPr>
-          <w:rFonts w:ascii="Times New Roman" w:eastAsia="Times New Roman" w:hAnsi="Times New Roman" w:cs="Times New Roman"/>
-          <w:color w:val="24292E"/>
-        </w:rPr>
-        <w:t xml:space="preserve"> in “</w:t>
-      </w:r>
-      <w:proofErr w:type="spellStart"/>
+        <w:t>Crash_1.gft</w:t>
+      </w:r>
+      <w:r>
+        <w:rPr>
+          <w:rFonts w:ascii="Times New Roman" w:eastAsia="Times New Roman" w:hAnsi="Times New Roman" w:cs="Times New Roman"/>
+          <w:color w:val="24292E"/>
+        </w:rPr>
+        <w:t xml:space="preserve">, </w:t>
+      </w:r>
       <w:r>
         <w:rPr>
           <w:rFonts w:ascii="Times New Roman" w:eastAsia="Times New Roman" w:hAnsi="Times New Roman" w:cs="Times New Roman"/>
@@ -2325,8 +2220,16 @@
           <w:iCs/>
           <w:color w:val="24292E"/>
         </w:rPr>
-        <w:t>gif</w:t>
-      </w:r>
+        <w:t>Crash_2.gft</w:t>
+      </w:r>
+      <w:r>
+        <w:rPr>
+          <w:rFonts w:ascii="Times New Roman" w:eastAsia="Times New Roman" w:hAnsi="Times New Roman" w:cs="Times New Roman"/>
+          <w:color w:val="24292E"/>
+        </w:rPr>
+        <w:t xml:space="preserve">, </w:t>
+      </w:r>
+      <w:proofErr w:type="spellStart"/>
       <w:r>
         <w:rPr>
           <w:rFonts w:ascii="Times New Roman" w:eastAsia="Times New Roman" w:hAnsi="Times New Roman" w:cs="Times New Roman"/>
@@ -2334,8 +2237,29 @@
           <w:iCs/>
           <w:color w:val="24292E"/>
         </w:rPr>
-        <w:t>t</w:t>
-      </w:r>
+        <w:t>hang.gft</w:t>
+      </w:r>
+      <w:proofErr w:type="spellEnd"/>
+      <w:r>
+        <w:rPr>
+          <w:rFonts w:ascii="Times New Roman" w:eastAsia="Times New Roman" w:hAnsi="Times New Roman" w:cs="Times New Roman"/>
+          <w:color w:val="24292E"/>
+        </w:rPr>
+        <w:t xml:space="preserve"> added to Travis with commits</w:t>
+      </w:r>
+    </w:p>
+    <w:p>
+      <w:pPr>
+        <w:pStyle w:val="NoSpacing"/>
+        <w:numPr>
+          <w:ilvl w:val="1"/>
+          <w:numId w:val="15"/>
+        </w:numPr>
+        <w:rPr>
+          <w:rFonts w:ascii="Times New Roman" w:eastAsia="Times New Roman" w:hAnsi="Times New Roman" w:cs="Times New Roman"/>
+          <w:color w:val="24292E"/>
+        </w:rPr>
+      </w:pPr>
       <w:r>
         <w:rPr>
           <w:rFonts w:ascii="Times New Roman" w:eastAsia="Times New Roman" w:hAnsi="Times New Roman" w:cs="Times New Roman"/>
@@ -2343,6 +2267,155 @@
           <w:iCs/>
           <w:color w:val="24292E"/>
         </w:rPr>
+        <w:t>Crash_1.gft</w:t>
+      </w:r>
+      <w:r>
+        <w:rPr>
+          <w:rFonts w:ascii="Times New Roman" w:eastAsia="Times New Roman" w:hAnsi="Times New Roman" w:cs="Times New Roman"/>
+          <w:color w:val="24292E"/>
+        </w:rPr>
+        <w:t xml:space="preserve"> and </w:t>
+      </w:r>
+      <w:r>
+        <w:rPr>
+          <w:rFonts w:ascii="Times New Roman" w:eastAsia="Times New Roman" w:hAnsi="Times New Roman" w:cs="Times New Roman"/>
+          <w:i/>
+          <w:iCs/>
+          <w:color w:val="24292E"/>
+        </w:rPr>
+        <w:t>Crash_2.gft</w:t>
+      </w:r>
+      <w:r>
+        <w:rPr>
+          <w:rFonts w:ascii="Times New Roman" w:eastAsia="Times New Roman" w:hAnsi="Times New Roman" w:cs="Times New Roman"/>
+          <w:color w:val="24292E"/>
+        </w:rPr>
+        <w:t xml:space="preserve"> both cause Travis to exit with a code of “2,” while </w:t>
+      </w:r>
+      <w:proofErr w:type="spellStart"/>
+      <w:r>
+        <w:rPr>
+          <w:rFonts w:ascii="Times New Roman" w:eastAsia="Times New Roman" w:hAnsi="Times New Roman" w:cs="Times New Roman"/>
+          <w:i/>
+          <w:iCs/>
+          <w:color w:val="24292E"/>
+        </w:rPr>
+        <w:t>hang.gft</w:t>
+      </w:r>
+      <w:proofErr w:type="spellEnd"/>
+      <w:r>
+        <w:rPr>
+          <w:rFonts w:ascii="Times New Roman" w:eastAsia="Times New Roman" w:hAnsi="Times New Roman" w:cs="Times New Roman"/>
+          <w:color w:val="24292E"/>
+        </w:rPr>
+        <w:t xml:space="preserve"> causes Travis to </w:t>
+      </w:r>
+      <w:r>
+        <w:rPr>
+          <w:rFonts w:ascii="Times New Roman" w:eastAsia="Times New Roman" w:hAnsi="Times New Roman" w:cs="Times New Roman"/>
+          <w:color w:val="24292E"/>
+        </w:rPr>
+        <w:t>continuously</w:t>
+      </w:r>
+      <w:r>
+        <w:rPr>
+          <w:rFonts w:ascii="Times New Roman" w:eastAsia="Times New Roman" w:hAnsi="Times New Roman" w:cs="Times New Roman"/>
+          <w:color w:val="24292E"/>
+        </w:rPr>
+        <w:t xml:space="preserve"> run. </w:t>
+      </w:r>
+      <w:r>
+        <w:rPr>
+          <w:rFonts w:ascii="Times New Roman" w:eastAsia="Times New Roman" w:hAnsi="Times New Roman" w:cs="Times New Roman"/>
+          <w:color w:val="24292E"/>
+        </w:rPr>
+        <w:t>The hang Travis build failed on its own after 10</w:t>
+      </w:r>
+      <w:r>
+        <w:rPr>
+          <w:rFonts w:ascii="Times New Roman" w:eastAsia="Times New Roman" w:hAnsi="Times New Roman" w:cs="Times New Roman"/>
+          <w:color w:val="24292E"/>
+        </w:rPr>
+        <w:t xml:space="preserve"> </w:t>
+      </w:r>
+      <w:r>
+        <w:rPr>
+          <w:rFonts w:ascii="Times New Roman" w:eastAsia="Times New Roman" w:hAnsi="Times New Roman" w:cs="Times New Roman"/>
+          <w:color w:val="24292E"/>
+        </w:rPr>
+        <w:t>minutes of running, showing that the program did hang on “running the embedded program.”</w:t>
+      </w:r>
+    </w:p>
+    <w:p>
+      <w:pPr>
+        <w:pStyle w:val="NoSpacing"/>
+        <w:numPr>
+          <w:ilvl w:val="0"/>
+          <w:numId w:val="15"/>
+        </w:numPr>
+        <w:rPr>
+          <w:rFonts w:ascii="Times New Roman" w:eastAsia="Times New Roman" w:hAnsi="Times New Roman" w:cs="Times New Roman"/>
+          <w:color w:val="24292E"/>
+        </w:rPr>
+      </w:pPr>
+      <w:r>
+        <w:rPr>
+          <w:rFonts w:ascii="Times New Roman" w:eastAsia="Times New Roman" w:hAnsi="Times New Roman" w:cs="Times New Roman"/>
+          <w:color w:val="24292E"/>
+        </w:rPr>
+        <w:t>Bugs highlighted in “</w:t>
+      </w:r>
+      <w:proofErr w:type="spellStart"/>
+      <w:r>
+        <w:rPr>
+          <w:rFonts w:ascii="Times New Roman" w:eastAsia="Times New Roman" w:hAnsi="Times New Roman" w:cs="Times New Roman"/>
+          <w:i/>
+          <w:iCs/>
+          <w:color w:val="24292E"/>
+        </w:rPr>
+        <w:t>Bugs.txt</w:t>
+      </w:r>
+      <w:r>
+        <w:rPr>
+          <w:rFonts w:ascii="Times New Roman" w:eastAsia="Times New Roman" w:hAnsi="Times New Roman" w:cs="Times New Roman"/>
+          <w:color w:val="24292E"/>
+        </w:rPr>
+        <w:t>”fixed</w:t>
+      </w:r>
+      <w:proofErr w:type="spellEnd"/>
+      <w:r>
+        <w:rPr>
+          <w:rFonts w:ascii="Times New Roman" w:eastAsia="Times New Roman" w:hAnsi="Times New Roman" w:cs="Times New Roman"/>
+          <w:color w:val="24292E"/>
+        </w:rPr>
+        <w:t xml:space="preserve"> in “</w:t>
+      </w:r>
+      <w:proofErr w:type="spellStart"/>
+      <w:r>
+        <w:rPr>
+          <w:rFonts w:ascii="Times New Roman" w:eastAsia="Times New Roman" w:hAnsi="Times New Roman" w:cs="Times New Roman"/>
+          <w:i/>
+          <w:iCs/>
+          <w:color w:val="24292E"/>
+        </w:rPr>
+        <w:t>gif</w:t>
+      </w:r>
+      <w:r>
+        <w:rPr>
+          <w:rFonts w:ascii="Times New Roman" w:eastAsia="Times New Roman" w:hAnsi="Times New Roman" w:cs="Times New Roman"/>
+          <w:i/>
+          <w:iCs/>
+          <w:color w:val="24292E"/>
+        </w:rPr>
+        <w:t>t</w:t>
+      </w:r>
+      <w:r>
+        <w:rPr>
+          <w:rFonts w:ascii="Times New Roman" w:eastAsia="Times New Roman" w:hAnsi="Times New Roman" w:cs="Times New Roman"/>
+          <w:i/>
+          <w:iCs/>
+          <w:color w:val="24292E"/>
+        </w:rPr>
         <w:t>cardreader.c</w:t>
       </w:r>
       <w:proofErr w:type="spellEnd"/>
@@ -2352,6 +2425,26 @@
           <w:color w:val="24292E"/>
         </w:rPr>
         <w:t>”</w:t>
+      </w:r>
+    </w:p>
+    <w:p>
+      <w:pPr>
+        <w:pStyle w:val="NoSpacing"/>
+        <w:numPr>
+          <w:ilvl w:val="0"/>
+          <w:numId w:val="15"/>
+        </w:numPr>
+        <w:rPr>
+          <w:rFonts w:ascii="Times New Roman" w:eastAsia="Times New Roman" w:hAnsi="Times New Roman" w:cs="Times New Roman"/>
+          <w:color w:val="24292E"/>
+        </w:rPr>
+      </w:pPr>
+      <w:r>
+        <w:rPr>
+          <w:rFonts w:ascii="Times New Roman" w:eastAsia="Times New Roman" w:hAnsi="Times New Roman" w:cs="Times New Roman"/>
+          <w:color w:val="24292E"/>
+        </w:rPr>
+        <w:t>Fixes added to Travis and run to show that the bugs were indeed fixed.</w:t>
       </w:r>
     </w:p>
     <w:p>
@@ -2474,21 +2567,12 @@
         </w:rPr>
         <w:t xml:space="preserve"> --</w:t>
       </w:r>
-      <w:proofErr w:type="gramStart"/>
-      <w:r>
-        <w:rPr>
-          <w:rFonts w:ascii="Times New Roman" w:eastAsia="Times New Roman" w:hAnsi="Times New Roman" w:cs="Times New Roman"/>
-          <w:color w:val="24292E"/>
-        </w:rPr>
-        <w:t>coverage, and</w:t>
-      </w:r>
-      <w:proofErr w:type="gramEnd"/>
-      <w:r>
-        <w:rPr>
-          <w:rFonts w:ascii="Times New Roman" w:eastAsia="Times New Roman" w:hAnsi="Times New Roman" w:cs="Times New Roman"/>
-          <w:color w:val="24292E"/>
-        </w:rPr>
-        <w:t xml:space="preserve"> included my test suite within the folder under “part_3”. </w:t>
+      <w:r>
+        <w:rPr>
+          <w:rFonts w:ascii="Times New Roman" w:eastAsia="Times New Roman" w:hAnsi="Times New Roman" w:cs="Times New Roman"/>
+          <w:color w:val="24292E"/>
+        </w:rPr>
+        <w:t xml:space="preserve">coverage, and included my test suite within the folder under “part_3”. </w:t>
       </w:r>
     </w:p>
     <w:p>
@@ -2778,7 +2862,6 @@
           <w:rFonts w:ascii="Segoe UI" w:hAnsi="Segoe UI" w:cs="Segoe UI"/>
           <w:color w:val="24292E"/>
         </w:rPr>
-        <w:lastRenderedPageBreak/>
         <w:t>An easy and effective way of finding crashes and getting higher coverage in a program is to </w:t>
       </w:r>
       <w:r>
@@ -2827,23 +2910,7 @@
           <w:rFonts w:ascii="Segoe UI" w:hAnsi="Segoe UI" w:cs="Segoe UI"/>
           <w:color w:val="24292E"/>
         </w:rPr>
-        <w:t xml:space="preserve">. To make the fuzzing more effective, you should provide AFL with </w:t>
-      </w:r>
-      <w:proofErr w:type="gramStart"/>
-      <w:r>
-        <w:rPr>
-          <w:rFonts w:ascii="Segoe UI" w:hAnsi="Segoe UI" w:cs="Segoe UI"/>
-          <w:color w:val="24292E"/>
-        </w:rPr>
-        <w:t>all of</w:t>
-      </w:r>
-      <w:proofErr w:type="gramEnd"/>
-      <w:r>
-        <w:rPr>
-          <w:rFonts w:ascii="Segoe UI" w:hAnsi="Segoe UI" w:cs="Segoe UI"/>
-          <w:color w:val="24292E"/>
-        </w:rPr>
-        <w:t xml:space="preserve"> the test files you have created in its input directory. Let the </w:t>
+        <w:t xml:space="preserve">. To make the fuzzing more effective, you should provide AFL with all of the test files you have created in its input directory. Let the </w:t>
       </w:r>
       <w:proofErr w:type="spellStart"/>
       <w:r>
@@ -2922,23 +2989,7 @@
           <w:rFonts w:ascii="Segoe UI" w:hAnsi="Segoe UI" w:cs="Segoe UI"/>
           <w:color w:val="24292E"/>
         </w:rPr>
-        <w:t xml:space="preserve">Add the generated test cases (but not the crashes or hangs) to your test </w:t>
-      </w:r>
-      <w:proofErr w:type="gramStart"/>
-      <w:r>
-        <w:rPr>
-          <w:rFonts w:ascii="Segoe UI" w:hAnsi="Segoe UI" w:cs="Segoe UI"/>
-          <w:color w:val="24292E"/>
-        </w:rPr>
-        <w:t>suite, and</w:t>
-      </w:r>
-      <w:proofErr w:type="gramEnd"/>
-      <w:r>
-        <w:rPr>
-          <w:rFonts w:ascii="Segoe UI" w:hAnsi="Segoe UI" w:cs="Segoe UI"/>
-          <w:color w:val="24292E"/>
-        </w:rPr>
-        <w:t xml:space="preserve"> produce a new coverage report. You should see that the tests generated by the </w:t>
+        <w:t xml:space="preserve">Add the generated test cases (but not the crashes or hangs) to your test suite, and produce a new coverage report. You should see that the tests generated by the </w:t>
       </w:r>
       <w:proofErr w:type="spellStart"/>
       <w:r>
@@ -3252,6 +3303,7 @@
           <w:sz w:val="26"/>
           <w:szCs w:val="26"/>
         </w:rPr>
+        <w:lastRenderedPageBreak/>
         <w:t>10 points for Travis regression testing</w:t>
       </w:r>
     </w:p>
@@ -3380,7 +3432,6 @@
           <w:sz w:val="26"/>
           <w:szCs w:val="26"/>
         </w:rPr>
-        <w:lastRenderedPageBreak/>
         <w:t>10 points for writeup</w:t>
       </w:r>
     </w:p>
@@ -3421,7 +3472,6 @@
           <w:szCs w:val="26"/>
         </w:rPr>
       </w:pPr>
-      <w:proofErr w:type="gramStart"/>
       <w:r>
         <w:rPr>
           <w:rFonts w:ascii="Times New Roman" w:eastAsia="Times New Roman" w:hAnsi="Times New Roman" w:cs="Times New Roman"/>
@@ -3431,7 +3481,6 @@
         <w:t>Your .</w:t>
       </w:r>
       <w:proofErr w:type="spellStart"/>
-      <w:proofErr w:type="gramEnd"/>
       <w:r>
         <w:rPr>
           <w:rFonts w:ascii="Times New Roman" w:eastAsia="Times New Roman" w:hAnsi="Times New Roman" w:cs="Times New Roman"/>
@@ -3549,19 +3598,9 @@
           <w:sz w:val="26"/>
           <w:szCs w:val="26"/>
         </w:rPr>
-        <w:t xml:space="preserve">An </w:t>
-      </w:r>
-      <w:proofErr w:type="gramStart"/>
-      <w:r>
-        <w:rPr>
-          <w:rFonts w:ascii="Times New Roman" w:eastAsia="Times New Roman" w:hAnsi="Times New Roman" w:cs="Times New Roman"/>
-          <w:sz w:val="26"/>
-          <w:szCs w:val="26"/>
-        </w:rPr>
-        <w:t>updated .</w:t>
+        <w:t>An updated .</w:t>
       </w:r>
       <w:proofErr w:type="spellStart"/>
-      <w:proofErr w:type="gramEnd"/>
       <w:r>
         <w:rPr>
           <w:rFonts w:ascii="Times New Roman" w:eastAsia="Times New Roman" w:hAnsi="Times New Roman" w:cs="Times New Roman"/>
@@ -3669,19 +3708,9 @@
           <w:sz w:val="26"/>
           <w:szCs w:val="26"/>
         </w:rPr>
-        <w:t xml:space="preserve">An </w:t>
-      </w:r>
-      <w:proofErr w:type="gramStart"/>
-      <w:r>
-        <w:rPr>
-          <w:rFonts w:ascii="Times New Roman" w:eastAsia="Times New Roman" w:hAnsi="Times New Roman" w:cs="Times New Roman"/>
-          <w:sz w:val="26"/>
-          <w:szCs w:val="26"/>
-        </w:rPr>
-        <w:t>updated .</w:t>
+        <w:t>An updated .</w:t>
       </w:r>
       <w:proofErr w:type="spellStart"/>
-      <w:proofErr w:type="gramEnd"/>
       <w:r>
         <w:rPr>
           <w:rFonts w:ascii="Times New Roman" w:eastAsia="Times New Roman" w:hAnsi="Times New Roman" w:cs="Times New Roman"/>

</xml_diff>

<commit_message>
adding part 3 coverage and fuzzer tests
</commit_message>
<xml_diff>
--- a/Write_up/Zhang Application Security HW1.docx
+++ b/Write_up/Zhang Application Security HW1.docx
@@ -6,68 +6,36 @@
       <w:pPr>
         <w:rPr>
           <w:rFonts w:ascii="Times New Roman" w:eastAsia="Times New Roman" w:hAnsi="Times New Roman" w:cs="Times New Roman"/>
-          <w:sz w:val="26"/>
-          <w:szCs w:val="26"/>
-        </w:rPr>
-      </w:pPr>
-      <w:bookmarkStart w:id="0" w:name="_Hlk71824943"/>
-      <w:bookmarkEnd w:id="0"/>
-      <w:proofErr w:type="spellStart"/>
-      <w:r>
-        <w:rPr>
-          <w:rFonts w:ascii="Times New Roman" w:eastAsia="Times New Roman" w:hAnsi="Times New Roman" w:cs="Times New Roman"/>
-          <w:sz w:val="26"/>
-          <w:szCs w:val="26"/>
-        </w:rPr>
-        <w:t>xd</w:t>
-      </w:r>
-      <w:r>
-        <w:rPr>
-          <w:rFonts w:ascii="Times New Roman" w:eastAsia="Times New Roman" w:hAnsi="Times New Roman" w:cs="Times New Roman"/>
-          <w:sz w:val="26"/>
-          <w:szCs w:val="26"/>
-        </w:rPr>
-        <w:t>Kevin</w:t>
-      </w:r>
-      <w:proofErr w:type="spellEnd"/>
-      <w:r>
-        <w:rPr>
-          <w:rFonts w:ascii="Times New Roman" w:eastAsia="Times New Roman" w:hAnsi="Times New Roman" w:cs="Times New Roman"/>
-          <w:sz w:val="26"/>
-          <w:szCs w:val="26"/>
-        </w:rPr>
-        <w:t xml:space="preserve"> Zhang</w:t>
-      </w:r>
-    </w:p>
-    <w:p>
-      <w:pPr>
-        <w:rPr>
-          <w:rFonts w:ascii="Times New Roman" w:eastAsia="Times New Roman" w:hAnsi="Times New Roman" w:cs="Times New Roman"/>
-          <w:sz w:val="26"/>
-          <w:szCs w:val="26"/>
-        </w:rPr>
-      </w:pPr>
-      <w:r>
-        <w:rPr>
-          <w:rFonts w:ascii="Times New Roman" w:eastAsia="Times New Roman" w:hAnsi="Times New Roman" w:cs="Times New Roman"/>
-          <w:sz w:val="26"/>
-          <w:szCs w:val="26"/>
+        </w:rPr>
+      </w:pPr>
+      <w:r>
+        <w:rPr>
+          <w:rFonts w:ascii="Times New Roman" w:eastAsia="Times New Roman" w:hAnsi="Times New Roman" w:cs="Times New Roman"/>
+        </w:rPr>
+        <w:t>Kevin Zhang</w:t>
+      </w:r>
+    </w:p>
+    <w:p>
+      <w:pPr>
+        <w:rPr>
+          <w:rFonts w:ascii="Times New Roman" w:eastAsia="Times New Roman" w:hAnsi="Times New Roman" w:cs="Times New Roman"/>
+        </w:rPr>
+      </w:pPr>
+      <w:r>
+        <w:rPr>
+          <w:rFonts w:ascii="Times New Roman" w:eastAsia="Times New Roman" w:hAnsi="Times New Roman" w:cs="Times New Roman"/>
         </w:rPr>
         <w:t>Application</w:t>
       </w:r>
       <w:r>
         <w:rPr>
           <w:rFonts w:ascii="Times New Roman" w:eastAsia="Times New Roman" w:hAnsi="Times New Roman" w:cs="Times New Roman"/>
-          <w:sz w:val="26"/>
-          <w:szCs w:val="26"/>
         </w:rPr>
         <w:t xml:space="preserve"> Security CS</w:t>
       </w:r>
       <w:r>
         <w:rPr>
           <w:rFonts w:ascii="Times New Roman" w:eastAsia="Times New Roman" w:hAnsi="Times New Roman" w:cs="Times New Roman"/>
-          <w:sz w:val="26"/>
-          <w:szCs w:val="26"/>
         </w:rPr>
         <w:t xml:space="preserve"> GY 9163</w:t>
       </w:r>
@@ -76,8 +44,6 @@
       <w:pPr>
         <w:rPr>
           <w:rFonts w:ascii="Times New Roman" w:eastAsia="Times New Roman" w:hAnsi="Times New Roman" w:cs="Times New Roman"/>
-          <w:sz w:val="26"/>
-          <w:szCs w:val="26"/>
         </w:rPr>
       </w:pPr>
     </w:p>
@@ -88,8 +54,6 @@
           <w:rFonts w:ascii="Times New Roman" w:eastAsia="Times New Roman" w:hAnsi="Times New Roman" w:cs="Times New Roman"/>
           <w:b/>
           <w:bCs/>
-          <w:sz w:val="26"/>
-          <w:szCs w:val="26"/>
         </w:rPr>
       </w:pPr>
       <w:r>
@@ -97,8 +61,6 @@
           <w:rFonts w:ascii="Times New Roman" w:eastAsia="Times New Roman" w:hAnsi="Times New Roman" w:cs="Times New Roman"/>
           <w:b/>
           <w:bCs/>
-          <w:sz w:val="26"/>
-          <w:szCs w:val="26"/>
         </w:rPr>
         <w:t>Homework 1: Beware if Geeks Bearing Gift Cards</w:t>
       </w:r>
@@ -110,24 +72,18 @@
           <w:rFonts w:ascii="Times New Roman" w:eastAsia="Times New Roman" w:hAnsi="Times New Roman" w:cs="Times New Roman"/>
           <w:b/>
           <w:bCs/>
-          <w:sz w:val="26"/>
-          <w:szCs w:val="26"/>
-        </w:rPr>
-      </w:pPr>
-    </w:p>
-    <w:p>
-      <w:pPr>
-        <w:rPr>
-          <w:rFonts w:ascii="Times New Roman" w:eastAsia="Times New Roman" w:hAnsi="Times New Roman" w:cs="Times New Roman"/>
-          <w:sz w:val="26"/>
-          <w:szCs w:val="26"/>
-        </w:rPr>
-      </w:pPr>
-      <w:r>
-        <w:rPr>
-          <w:rFonts w:ascii="Times New Roman" w:eastAsia="Times New Roman" w:hAnsi="Times New Roman" w:cs="Times New Roman"/>
-          <w:sz w:val="26"/>
-          <w:szCs w:val="26"/>
+        </w:rPr>
+      </w:pPr>
+    </w:p>
+    <w:p>
+      <w:pPr>
+        <w:rPr>
+          <w:rFonts w:ascii="Times New Roman" w:eastAsia="Times New Roman" w:hAnsi="Times New Roman" w:cs="Times New Roman"/>
+        </w:rPr>
+      </w:pPr>
+      <w:r>
+        <w:rPr>
+          <w:rFonts w:ascii="Times New Roman" w:eastAsia="Times New Roman" w:hAnsi="Times New Roman" w:cs="Times New Roman"/>
         </w:rPr>
         <w:t>On NYU Classes, submit a link to your GitHub repository. The repository should be </w:t>
       </w:r>
@@ -136,16 +92,12 @@
           <w:rFonts w:ascii="Times New Roman" w:eastAsia="Times New Roman" w:hAnsi="Times New Roman" w:cs="Times New Roman"/>
           <w:b/>
           <w:bCs/>
-          <w:sz w:val="26"/>
-          <w:szCs w:val="26"/>
         </w:rPr>
         <w:t>private</w:t>
       </w:r>
       <w:r>
         <w:rPr>
           <w:rFonts w:ascii="Times New Roman" w:eastAsia="Times New Roman" w:hAnsi="Times New Roman" w:cs="Times New Roman"/>
-          <w:sz w:val="26"/>
-          <w:szCs w:val="26"/>
         </w:rPr>
         <w:t>, and you should add the instructor/TA's GitHub account as a contributor to give them access for grading.</w:t>
       </w:r>
@@ -154,32 +106,24 @@
       <w:pPr>
         <w:rPr>
           <w:rFonts w:ascii="Times New Roman" w:eastAsia="Times New Roman" w:hAnsi="Times New Roman" w:cs="Times New Roman"/>
-          <w:sz w:val="26"/>
-          <w:szCs w:val="26"/>
-        </w:rPr>
-      </w:pPr>
-    </w:p>
-    <w:p>
-      <w:pPr>
-        <w:rPr>
-          <w:rFonts w:ascii="Times New Roman" w:eastAsia="Times New Roman" w:hAnsi="Times New Roman" w:cs="Times New Roman"/>
-          <w:sz w:val="26"/>
-          <w:szCs w:val="26"/>
-        </w:rPr>
-      </w:pPr>
-      <w:r>
-        <w:rPr>
-          <w:rFonts w:ascii="Times New Roman" w:eastAsia="Times New Roman" w:hAnsi="Times New Roman" w:cs="Times New Roman"/>
-          <w:sz w:val="26"/>
-          <w:szCs w:val="26"/>
+        </w:rPr>
+      </w:pPr>
+    </w:p>
+    <w:p>
+      <w:pPr>
+        <w:rPr>
+          <w:rFonts w:ascii="Times New Roman" w:eastAsia="Times New Roman" w:hAnsi="Times New Roman" w:cs="Times New Roman"/>
+        </w:rPr>
+      </w:pPr>
+      <w:r>
+        <w:rPr>
+          <w:rFonts w:ascii="Times New Roman" w:eastAsia="Times New Roman" w:hAnsi="Times New Roman" w:cs="Times New Roman"/>
         </w:rPr>
         <w:t>For this section, your instructor is: </w:t>
       </w:r>
       <w:r>
         <w:rPr>
           <w:rFonts w:ascii="Times New Roman" w:eastAsia="Times New Roman" w:hAnsi="Times New Roman" w:cs="Times New Roman"/>
-          <w:sz w:val="26"/>
-          <w:szCs w:val="26"/>
         </w:rPr>
         <w:t>Kevin Gallagher, GitHub ID `</w:t>
       </w:r>
@@ -188,16 +132,12 @@
           <w:rFonts w:ascii="Times New Roman" w:eastAsia="Times New Roman" w:hAnsi="Times New Roman" w:cs="Times New Roman"/>
           <w:b/>
           <w:bCs/>
-          <w:sz w:val="26"/>
-          <w:szCs w:val="26"/>
         </w:rPr>
         <w:t>kcg295</w:t>
       </w:r>
       <w:r>
         <w:rPr>
           <w:rFonts w:ascii="Times New Roman" w:eastAsia="Times New Roman" w:hAnsi="Times New Roman" w:cs="Times New Roman"/>
-          <w:sz w:val="26"/>
-          <w:szCs w:val="26"/>
         </w:rPr>
         <w:t>`</w:t>
       </w:r>
@@ -206,52 +146,38 @@
       <w:pPr>
         <w:rPr>
           <w:rFonts w:ascii="Times New Roman" w:eastAsia="Times New Roman" w:hAnsi="Times New Roman" w:cs="Times New Roman"/>
-          <w:sz w:val="26"/>
-          <w:szCs w:val="26"/>
-        </w:rPr>
-      </w:pPr>
-    </w:p>
-    <w:p>
-      <w:pPr>
-        <w:rPr>
-          <w:rFonts w:ascii="Times New Roman" w:eastAsia="Times New Roman" w:hAnsi="Times New Roman" w:cs="Times New Roman"/>
-          <w:sz w:val="26"/>
-          <w:szCs w:val="26"/>
-        </w:rPr>
-      </w:pPr>
-      <w:r>
-        <w:rPr>
-          <w:rFonts w:ascii="Times New Roman" w:eastAsia="Times New Roman" w:hAnsi="Times New Roman" w:cs="Times New Roman"/>
-          <w:sz w:val="26"/>
-          <w:szCs w:val="26"/>
+        </w:rPr>
+      </w:pPr>
+    </w:p>
+    <w:p>
+      <w:pPr>
+        <w:rPr>
+          <w:rFonts w:ascii="Times New Roman" w:eastAsia="Times New Roman" w:hAnsi="Times New Roman" w:cs="Times New Roman"/>
+        </w:rPr>
+      </w:pPr>
+      <w:r>
+        <w:rPr>
+          <w:rFonts w:ascii="Times New Roman" w:eastAsia="Times New Roman" w:hAnsi="Times New Roman" w:cs="Times New Roman"/>
         </w:rPr>
         <w:t>Your TA is: </w:t>
       </w:r>
       <w:r>
         <w:rPr>
           <w:rFonts w:ascii="Times New Roman" w:eastAsia="Times New Roman" w:hAnsi="Times New Roman" w:cs="Times New Roman"/>
-          <w:sz w:val="26"/>
-          <w:szCs w:val="26"/>
         </w:rPr>
         <w:t>Evan Richter, GitHub ID `</w:t>
       </w:r>
-      <w:proofErr w:type="spellStart"/>
       <w:r>
         <w:rPr>
           <w:rFonts w:ascii="Times New Roman" w:eastAsia="Times New Roman" w:hAnsi="Times New Roman" w:cs="Times New Roman"/>
           <w:b/>
           <w:bCs/>
-          <w:sz w:val="26"/>
-          <w:szCs w:val="26"/>
         </w:rPr>
         <w:t>evanrichter</w:t>
       </w:r>
-      <w:proofErr w:type="spellEnd"/>
-      <w:r>
-        <w:rPr>
-          <w:rFonts w:ascii="Times New Roman" w:eastAsia="Times New Roman" w:hAnsi="Times New Roman" w:cs="Times New Roman"/>
-          <w:sz w:val="26"/>
-          <w:szCs w:val="26"/>
+      <w:r>
+        <w:rPr>
+          <w:rFonts w:ascii="Times New Roman" w:eastAsia="Times New Roman" w:hAnsi="Times New Roman" w:cs="Times New Roman"/>
         </w:rPr>
         <w:t>`</w:t>
       </w:r>
@@ -260,24 +186,18 @@
       <w:pPr>
         <w:rPr>
           <w:rFonts w:ascii="Times New Roman" w:eastAsia="Times New Roman" w:hAnsi="Times New Roman" w:cs="Times New Roman"/>
-          <w:sz w:val="26"/>
-          <w:szCs w:val="26"/>
-        </w:rPr>
-      </w:pPr>
-    </w:p>
-    <w:p>
-      <w:pPr>
-        <w:rPr>
-          <w:rFonts w:ascii="Times New Roman" w:eastAsia="Times New Roman" w:hAnsi="Times New Roman" w:cs="Times New Roman"/>
-          <w:sz w:val="26"/>
-          <w:szCs w:val="26"/>
-        </w:rPr>
-      </w:pPr>
-      <w:r>
-        <w:rPr>
-          <w:rFonts w:ascii="Times New Roman" w:eastAsia="Times New Roman" w:hAnsi="Times New Roman" w:cs="Times New Roman"/>
-          <w:sz w:val="26"/>
-          <w:szCs w:val="26"/>
+        </w:rPr>
+      </w:pPr>
+    </w:p>
+    <w:p>
+      <w:pPr>
+        <w:rPr>
+          <w:rFonts w:ascii="Times New Roman" w:eastAsia="Times New Roman" w:hAnsi="Times New Roman" w:cs="Times New Roman"/>
+        </w:rPr>
+      </w:pPr>
+      <w:r>
+        <w:rPr>
+          <w:rFonts w:ascii="Times New Roman" w:eastAsia="Times New Roman" w:hAnsi="Times New Roman" w:cs="Times New Roman"/>
         </w:rPr>
         <w:t>The repository should contain:</w:t>
       </w:r>
@@ -511,23 +431,7 @@
           <w:rFonts w:ascii="Times New Roman" w:eastAsia="Times New Roman" w:hAnsi="Times New Roman" w:cs="Times New Roman"/>
           <w:color w:val="24292E"/>
         </w:rPr>
-        <w:t>.</w:t>
-      </w:r>
-      <w:proofErr w:type="spellStart"/>
-      <w:r>
-        <w:rPr>
-          <w:rFonts w:ascii="Times New Roman" w:eastAsia="Times New Roman" w:hAnsi="Times New Roman" w:cs="Times New Roman"/>
-          <w:color w:val="24292E"/>
-        </w:rPr>
-        <w:t>travis.yml</w:t>
-      </w:r>
-      <w:proofErr w:type="spellEnd"/>
-      <w:r>
-        <w:rPr>
-          <w:rFonts w:ascii="Times New Roman" w:eastAsia="Times New Roman" w:hAnsi="Times New Roman" w:cs="Times New Roman"/>
-          <w:color w:val="24292E"/>
-        </w:rPr>
-        <w:t xml:space="preserve"> file created</w:t>
+        <w:t>.travis.yml file created</w:t>
       </w:r>
     </w:p>
     <w:p>
@@ -652,7 +556,6 @@
         </w:rPr>
         <w:t>“</w:t>
       </w:r>
-      <w:proofErr w:type="spellStart"/>
       <w:r>
         <w:rPr>
           <w:rFonts w:ascii="Times New Roman" w:eastAsia="Times New Roman" w:hAnsi="Times New Roman" w:cs="Times New Roman"/>
@@ -662,7 +565,6 @@
         </w:rPr>
         <w:t>examplefile.gft</w:t>
       </w:r>
-      <w:proofErr w:type="spellEnd"/>
       <w:r>
         <w:rPr>
           <w:rFonts w:ascii="Times New Roman" w:eastAsia="Times New Roman" w:hAnsi="Times New Roman" w:cs="Times New Roman"/>
@@ -690,7 +592,6 @@
         </w:rPr>
         <w:t>“</w:t>
       </w:r>
-      <w:proofErr w:type="spellStart"/>
       <w:r>
         <w:rPr>
           <w:rFonts w:ascii="Times New Roman" w:eastAsia="Times New Roman" w:hAnsi="Times New Roman" w:cs="Times New Roman"/>
@@ -700,7 +601,6 @@
         </w:rPr>
         <w:t>giftcardexamplewriter.c</w:t>
       </w:r>
-      <w:proofErr w:type="spellEnd"/>
       <w:r>
         <w:rPr>
           <w:rFonts w:ascii="Times New Roman" w:eastAsia="Times New Roman" w:hAnsi="Times New Roman" w:cs="Times New Roman"/>
@@ -728,7 +628,6 @@
         </w:rPr>
         <w:t>“</w:t>
       </w:r>
-      <w:proofErr w:type="spellStart"/>
       <w:r>
         <w:rPr>
           <w:rFonts w:ascii="Times New Roman" w:eastAsia="Times New Roman" w:hAnsi="Times New Roman" w:cs="Times New Roman"/>
@@ -736,7 +635,6 @@
         </w:rPr>
         <w:t>giftcard.h</w:t>
       </w:r>
-      <w:proofErr w:type="spellEnd"/>
       <w:r>
         <w:rPr>
           <w:rFonts w:ascii="Times New Roman" w:eastAsia="Times New Roman" w:hAnsi="Times New Roman" w:cs="Times New Roman"/>
@@ -764,7 +662,6 @@
         </w:rPr>
         <w:t>“</w:t>
       </w:r>
-      <w:proofErr w:type="spellStart"/>
       <w:r>
         <w:rPr>
           <w:rFonts w:ascii="Times New Roman" w:eastAsia="Times New Roman" w:hAnsi="Times New Roman" w:cs="Times New Roman"/>
@@ -774,7 +671,6 @@
         </w:rPr>
         <w:t>giftcardreader.c</w:t>
       </w:r>
-      <w:proofErr w:type="spellEnd"/>
       <w:r>
         <w:rPr>
           <w:rFonts w:ascii="Times New Roman" w:eastAsia="Times New Roman" w:hAnsi="Times New Roman" w:cs="Times New Roman"/>
@@ -802,7 +698,6 @@
         </w:rPr>
         <w:t>“</w:t>
       </w:r>
-      <w:proofErr w:type="spellStart"/>
       <w:r>
         <w:rPr>
           <w:rFonts w:ascii="Times New Roman" w:eastAsia="Times New Roman" w:hAnsi="Times New Roman" w:cs="Times New Roman"/>
@@ -812,7 +707,6 @@
         </w:rPr>
         <w:t>Makefile</w:t>
       </w:r>
-      <w:proofErr w:type="spellEnd"/>
       <w:r>
         <w:rPr>
           <w:rFonts w:ascii="Times New Roman" w:eastAsia="Times New Roman" w:hAnsi="Times New Roman" w:cs="Times New Roman"/>
@@ -855,7 +749,6 @@
         </w:rPr>
         <w:t>After adding the above files to my GitHub Repo (“kzhang112/AppSec1.1”), I attempted to run both “</w:t>
       </w:r>
-      <w:proofErr w:type="spellStart"/>
       <w:r>
         <w:rPr>
           <w:rFonts w:ascii="Times New Roman" w:eastAsia="Times New Roman" w:hAnsi="Times New Roman" w:cs="Times New Roman"/>
@@ -863,9 +756,15 @@
           <w:iCs/>
           <w:color w:val="24292E"/>
         </w:rPr>
-        <w:t>giftcardreader.c</w:t>
-      </w:r>
-      <w:proofErr w:type="spellEnd"/>
+        <w:t>giftcardreader.c”</w:t>
+      </w:r>
+      <w:r>
+        <w:rPr>
+          <w:rFonts w:ascii="Times New Roman" w:eastAsia="Times New Roman" w:hAnsi="Times New Roman" w:cs="Times New Roman"/>
+          <w:color w:val="24292E"/>
+        </w:rPr>
+        <w:t xml:space="preserve"> and “</w:t>
+      </w:r>
       <w:r>
         <w:rPr>
           <w:rFonts w:ascii="Times New Roman" w:eastAsia="Times New Roman" w:hAnsi="Times New Roman" w:cs="Times New Roman"/>
@@ -873,16 +772,22 @@
           <w:iCs/>
           <w:color w:val="24292E"/>
         </w:rPr>
-        <w:t>”</w:t>
-      </w:r>
-      <w:r>
-        <w:rPr>
-          <w:rFonts w:ascii="Times New Roman" w:eastAsia="Times New Roman" w:hAnsi="Times New Roman" w:cs="Times New Roman"/>
-          <w:color w:val="24292E"/>
-        </w:rPr>
-        <w:t xml:space="preserve"> and “</w:t>
-      </w:r>
-      <w:proofErr w:type="spellStart"/>
+        <w:t>giftcardwriter.c</w:t>
+      </w:r>
+      <w:r>
+        <w:rPr>
+          <w:rFonts w:ascii="Times New Roman" w:eastAsia="Times New Roman" w:hAnsi="Times New Roman" w:cs="Times New Roman"/>
+          <w:color w:val="24292E"/>
+        </w:rPr>
+        <w:t>” using my Visual Studio Code compiler (I ran the program through the Mingw-x32 for Windows)</w:t>
+      </w:r>
+      <w:r>
+        <w:rPr>
+          <w:rFonts w:ascii="Times New Roman" w:eastAsia="Times New Roman" w:hAnsi="Times New Roman" w:cs="Times New Roman"/>
+          <w:color w:val="24292E"/>
+        </w:rPr>
+        <w:t>. “</w:t>
+      </w:r>
       <w:r>
         <w:rPr>
           <w:rFonts w:ascii="Times New Roman" w:eastAsia="Times New Roman" w:hAnsi="Times New Roman" w:cs="Times New Roman"/>
@@ -890,24 +795,51 @@
           <w:iCs/>
           <w:color w:val="24292E"/>
         </w:rPr>
-        <w:t>giftcardwriter.c</w:t>
-      </w:r>
-      <w:proofErr w:type="spellEnd"/>
-      <w:r>
-        <w:rPr>
-          <w:rFonts w:ascii="Times New Roman" w:eastAsia="Times New Roman" w:hAnsi="Times New Roman" w:cs="Times New Roman"/>
-          <w:color w:val="24292E"/>
-        </w:rPr>
-        <w:t>” using my Visual Studio Code compiler (I ran the program through the Mingw-x32 for Windows)</w:t>
-      </w:r>
-      <w:r>
-        <w:rPr>
-          <w:rFonts w:ascii="Times New Roman" w:eastAsia="Times New Roman" w:hAnsi="Times New Roman" w:cs="Times New Roman"/>
-          <w:color w:val="24292E"/>
-        </w:rPr>
-        <w:t>. “</w:t>
-      </w:r>
-      <w:proofErr w:type="spellStart"/>
+        <w:t>Giftcardwriter.c</w:t>
+      </w:r>
+      <w:r>
+        <w:rPr>
+          <w:rFonts w:ascii="Times New Roman" w:eastAsia="Times New Roman" w:hAnsi="Times New Roman" w:cs="Times New Roman"/>
+          <w:color w:val="24292E"/>
+        </w:rPr>
+        <w:t xml:space="preserve">” did not return any errors prior to running the program, and I was able to print out an example gift card (similar to the gift card provided in the original repository). </w:t>
+      </w:r>
+    </w:p>
+    <w:p>
+      <w:pPr>
+        <w:pStyle w:val="NoSpacing"/>
+        <w:rPr>
+          <w:rFonts w:ascii="Times New Roman" w:eastAsia="Times New Roman" w:hAnsi="Times New Roman" w:cs="Times New Roman"/>
+          <w:color w:val="24292E"/>
+        </w:rPr>
+      </w:pPr>
+    </w:p>
+    <w:p>
+      <w:pPr>
+        <w:pStyle w:val="NoSpacing"/>
+        <w:rPr>
+          <w:rFonts w:ascii="Times New Roman" w:eastAsia="Times New Roman" w:hAnsi="Times New Roman" w:cs="Times New Roman"/>
+          <w:color w:val="24292E"/>
+        </w:rPr>
+      </w:pPr>
+    </w:p>
+    <w:p>
+      <w:pPr>
+        <w:pStyle w:val="NoSpacing"/>
+        <w:ind w:left="720"/>
+        <w:rPr>
+          <w:rFonts w:ascii="Times New Roman" w:eastAsia="Times New Roman" w:hAnsi="Times New Roman" w:cs="Times New Roman"/>
+          <w:color w:val="24292E"/>
+        </w:rPr>
+      </w:pPr>
+      <w:r>
+        <w:rPr>
+          <w:rFonts w:ascii="Times New Roman" w:eastAsia="Times New Roman" w:hAnsi="Times New Roman" w:cs="Times New Roman"/>
+          <w:color w:val="24292E"/>
+        </w:rPr>
+        <w:lastRenderedPageBreak/>
+        <w:t>However, “</w:t>
+      </w:r>
       <w:r>
         <w:rPr>
           <w:rFonts w:ascii="Times New Roman" w:eastAsia="Times New Roman" w:hAnsi="Times New Roman" w:cs="Times New Roman"/>
@@ -915,80 +847,7 @@
           <w:iCs/>
           <w:color w:val="24292E"/>
         </w:rPr>
-        <w:t>G</w:t>
-      </w:r>
-      <w:r>
-        <w:rPr>
-          <w:rFonts w:ascii="Times New Roman" w:eastAsia="Times New Roman" w:hAnsi="Times New Roman" w:cs="Times New Roman"/>
-          <w:i/>
-          <w:iCs/>
-          <w:color w:val="24292E"/>
-        </w:rPr>
-        <w:t>iftcardwriter.c</w:t>
-      </w:r>
-      <w:proofErr w:type="spellEnd"/>
-      <w:r>
-        <w:rPr>
-          <w:rFonts w:ascii="Times New Roman" w:eastAsia="Times New Roman" w:hAnsi="Times New Roman" w:cs="Times New Roman"/>
-          <w:color w:val="24292E"/>
-        </w:rPr>
-        <w:t xml:space="preserve">” did not return any errors prior to running the program, and I was able to print out an example gift card (similar to the gift card provided in the original repository). </w:t>
-      </w:r>
-    </w:p>
-    <w:p>
-      <w:pPr>
-        <w:pStyle w:val="NoSpacing"/>
-        <w:rPr>
-          <w:rFonts w:ascii="Times New Roman" w:eastAsia="Times New Roman" w:hAnsi="Times New Roman" w:cs="Times New Roman"/>
-          <w:color w:val="24292E"/>
-        </w:rPr>
-      </w:pPr>
-    </w:p>
-    <w:p>
-      <w:pPr>
-        <w:pStyle w:val="NoSpacing"/>
-        <w:rPr>
-          <w:rFonts w:ascii="Times New Roman" w:eastAsia="Times New Roman" w:hAnsi="Times New Roman" w:cs="Times New Roman"/>
-          <w:color w:val="24292E"/>
-        </w:rPr>
-      </w:pPr>
-    </w:p>
-    <w:p>
-      <w:pPr>
-        <w:pStyle w:val="NoSpacing"/>
-        <w:ind w:left="720"/>
-        <w:rPr>
-          <w:rFonts w:ascii="Times New Roman" w:eastAsia="Times New Roman" w:hAnsi="Times New Roman" w:cs="Times New Roman"/>
-          <w:color w:val="24292E"/>
-        </w:rPr>
-      </w:pPr>
-      <w:r>
-        <w:rPr>
-          <w:rFonts w:ascii="Times New Roman" w:eastAsia="Times New Roman" w:hAnsi="Times New Roman" w:cs="Times New Roman"/>
-          <w:color w:val="24292E"/>
-        </w:rPr>
-        <w:lastRenderedPageBreak/>
-        <w:t>However, “</w:t>
-      </w:r>
-      <w:proofErr w:type="spellStart"/>
-      <w:r>
-        <w:rPr>
-          <w:rFonts w:ascii="Times New Roman" w:eastAsia="Times New Roman" w:hAnsi="Times New Roman" w:cs="Times New Roman"/>
-          <w:i/>
-          <w:iCs/>
-          <w:color w:val="24292E"/>
-        </w:rPr>
-        <w:t>giftcardreader.c</w:t>
-      </w:r>
-      <w:proofErr w:type="spellEnd"/>
-      <w:r>
-        <w:rPr>
-          <w:rFonts w:ascii="Times New Roman" w:eastAsia="Times New Roman" w:hAnsi="Times New Roman" w:cs="Times New Roman"/>
-          <w:i/>
-          <w:iCs/>
-          <w:color w:val="24292E"/>
-        </w:rPr>
-        <w:t xml:space="preserve">” </w:t>
+        <w:t xml:space="preserve">giftcardreader.c” </w:t>
       </w:r>
       <w:r>
         <w:rPr>
@@ -1009,6 +868,7 @@
       </w:pPr>
       <w:r>
         <w:rPr>
+          <w:rFonts w:ascii="Times New Roman" w:hAnsi="Times New Roman" w:cs="Times New Roman"/>
           <w:noProof/>
         </w:rPr>
         <w:drawing>
@@ -1071,23 +931,7 @@
           <w:rFonts w:ascii="Times New Roman" w:eastAsia="Times New Roman" w:hAnsi="Times New Roman" w:cs="Times New Roman"/>
           <w:color w:val="24292E"/>
         </w:rPr>
-        <w:t>After adding in “#include &lt;</w:t>
-      </w:r>
-      <w:proofErr w:type="spellStart"/>
-      <w:r>
-        <w:rPr>
-          <w:rFonts w:ascii="Times New Roman" w:eastAsia="Times New Roman" w:hAnsi="Times New Roman" w:cs="Times New Roman"/>
-          <w:color w:val="24292E"/>
-        </w:rPr>
-        <w:t>string.h</w:t>
-      </w:r>
-      <w:proofErr w:type="spellEnd"/>
-      <w:r>
-        <w:rPr>
-          <w:rFonts w:ascii="Times New Roman" w:eastAsia="Times New Roman" w:hAnsi="Times New Roman" w:cs="Times New Roman"/>
-          <w:color w:val="24292E"/>
-        </w:rPr>
-        <w:t>&gt;”, I encountered another error.</w:t>
+        <w:t>After adding in “#include &lt;string.h&gt;”, I encountered another error.</w:t>
       </w:r>
     </w:p>
     <w:p>
@@ -1101,6 +945,7 @@
       </w:pPr>
       <w:r>
         <w:rPr>
+          <w:rFonts w:ascii="Times New Roman" w:hAnsi="Times New Roman" w:cs="Times New Roman"/>
           <w:noProof/>
         </w:rPr>
         <w:drawing>
@@ -1164,23 +1009,7 @@
           <w:rFonts w:ascii="Times New Roman" w:eastAsia="Times New Roman" w:hAnsi="Times New Roman" w:cs="Times New Roman"/>
           <w:color w:val="24292E"/>
         </w:rPr>
-        <w:t xml:space="preserve">By adding in an extra int for </w:t>
-      </w:r>
-      <w:proofErr w:type="spellStart"/>
-      <w:r>
-        <w:rPr>
-          <w:rFonts w:ascii="Times New Roman" w:eastAsia="Times New Roman" w:hAnsi="Times New Roman" w:cs="Times New Roman"/>
-          <w:color w:val="24292E"/>
-        </w:rPr>
-        <w:t>get_gift_card_value</w:t>
-      </w:r>
-      <w:proofErr w:type="spellEnd"/>
-      <w:r>
-        <w:rPr>
-          <w:rFonts w:ascii="Times New Roman" w:eastAsia="Times New Roman" w:hAnsi="Times New Roman" w:cs="Times New Roman"/>
-          <w:color w:val="24292E"/>
-        </w:rPr>
-        <w:t xml:space="preserve"> prior to the code block where we see the error, </w:t>
+        <w:t xml:space="preserve">By adding in an extra int for get_gift_card_value prior to the code block where we see the error, </w:t>
       </w:r>
       <w:r>
         <w:rPr>
@@ -1201,6 +1030,7 @@
       </w:pPr>
       <w:r>
         <w:rPr>
+          <w:rFonts w:ascii="Times New Roman" w:hAnsi="Times New Roman" w:cs="Times New Roman"/>
           <w:noProof/>
         </w:rPr>
         <w:drawing>
@@ -1253,7 +1083,7 @@
     <w:p>
       <w:pPr>
         <w:pStyle w:val="NoSpacing"/>
-        <w:ind w:left="720"/>
+        <w:ind w:firstLine="720"/>
         <w:rPr>
           <w:rFonts w:ascii="Times New Roman" w:eastAsia="Times New Roman" w:hAnsi="Times New Roman" w:cs="Times New Roman"/>
           <w:color w:val="24292E"/>
@@ -1390,6 +1220,7 @@
       </w:pPr>
       <w:r>
         <w:rPr>
+          <w:rFonts w:ascii="Times New Roman" w:hAnsi="Times New Roman" w:cs="Times New Roman"/>
           <w:noProof/>
         </w:rPr>
         <w:drawing>
@@ -1443,55 +1274,7 @@
           <w:rFonts w:ascii="Times New Roman" w:eastAsia="Times New Roman" w:hAnsi="Times New Roman" w:cs="Times New Roman"/>
           <w:color w:val="24292E"/>
         </w:rPr>
-        <w:t>This initial has to do with the op-code 0x01 function on line 30 of "</w:t>
-      </w:r>
-      <w:proofErr w:type="spellStart"/>
-      <w:r>
-        <w:rPr>
-          <w:rFonts w:ascii="Times New Roman" w:eastAsia="Times New Roman" w:hAnsi="Times New Roman" w:cs="Times New Roman"/>
-          <w:color w:val="24292E"/>
-        </w:rPr>
-        <w:t>giftcardreader.c</w:t>
-      </w:r>
-      <w:proofErr w:type="spellEnd"/>
-      <w:r>
-        <w:rPr>
-          <w:rFonts w:ascii="Times New Roman" w:eastAsia="Times New Roman" w:hAnsi="Times New Roman" w:cs="Times New Roman"/>
-          <w:color w:val="24292E"/>
-        </w:rPr>
-        <w:t>". After examining the code, I noticed that 0x01 pushes forward "regs[arg1] = *</w:t>
-      </w:r>
-      <w:proofErr w:type="spellStart"/>
-      <w:r>
-        <w:rPr>
-          <w:rFonts w:ascii="Times New Roman" w:eastAsia="Times New Roman" w:hAnsi="Times New Roman" w:cs="Times New Roman"/>
-          <w:color w:val="24292E"/>
-        </w:rPr>
-        <w:t>mptr</w:t>
-      </w:r>
-      <w:proofErr w:type="spellEnd"/>
-      <w:r>
-        <w:rPr>
-          <w:rFonts w:ascii="Times New Roman" w:eastAsia="Times New Roman" w:hAnsi="Times New Roman" w:cs="Times New Roman"/>
-          <w:color w:val="24292E"/>
-        </w:rPr>
-        <w:t xml:space="preserve">".  </w:t>
-      </w:r>
-      <w:proofErr w:type="spellStart"/>
-      <w:r>
-        <w:rPr>
-          <w:rFonts w:ascii="Times New Roman" w:eastAsia="Times New Roman" w:hAnsi="Times New Roman" w:cs="Times New Roman"/>
-          <w:color w:val="24292E"/>
-        </w:rPr>
-        <w:t>Mptr</w:t>
-      </w:r>
-      <w:proofErr w:type="spellEnd"/>
-      <w:r>
-        <w:rPr>
-          <w:rFonts w:ascii="Times New Roman" w:eastAsia="Times New Roman" w:hAnsi="Times New Roman" w:cs="Times New Roman"/>
-          <w:color w:val="24292E"/>
-        </w:rPr>
-        <w:t xml:space="preserve"> is a pointer for the beginning of the message data, while arg1 provides the value for the register (e.g. regs[]). </w:t>
+        <w:t xml:space="preserve">This initial has to do with the op-code 0x01 function on line 30 of "giftcardreader.c". After examining the code, I noticed that 0x01 pushes forward "regs[arg1] = *mptr".  Mptr is a pointer for the beginning of the message data, while arg1 provides the value for the register (e.g. regs[]). </w:t>
       </w:r>
     </w:p>
     <w:p>
@@ -1518,39 +1301,7 @@
           <w:rFonts w:ascii="Times New Roman" w:eastAsia="Times New Roman" w:hAnsi="Times New Roman" w:cs="Times New Roman"/>
           <w:color w:val="24292E"/>
         </w:rPr>
-        <w:t xml:space="preserve">Similar to the hang case below, this function interfaces with the "arg1 value" of the </w:t>
-      </w:r>
-      <w:proofErr w:type="spellStart"/>
-      <w:r>
-        <w:rPr>
-          <w:rFonts w:ascii="Times New Roman" w:eastAsia="Times New Roman" w:hAnsi="Times New Roman" w:cs="Times New Roman"/>
-          <w:color w:val="24292E"/>
-        </w:rPr>
-        <w:t>giftcard</w:t>
-      </w:r>
-      <w:proofErr w:type="spellEnd"/>
-      <w:r>
-        <w:rPr>
-          <w:rFonts w:ascii="Times New Roman" w:eastAsia="Times New Roman" w:hAnsi="Times New Roman" w:cs="Times New Roman"/>
-          <w:color w:val="24292E"/>
-        </w:rPr>
-        <w:t xml:space="preserve">. If we set the arg1 value to anything higher than 16-bytes (storage capacity), we can trigger a segmentation fault and crash the program - this is due to a </w:t>
-      </w:r>
-      <w:proofErr w:type="spellStart"/>
-      <w:r>
-        <w:rPr>
-          <w:rFonts w:ascii="Times New Roman" w:eastAsia="Times New Roman" w:hAnsi="Times New Roman" w:cs="Times New Roman"/>
-          <w:color w:val="24292E"/>
-        </w:rPr>
-        <w:t>uffer</w:t>
-      </w:r>
-      <w:proofErr w:type="spellEnd"/>
-      <w:r>
-        <w:rPr>
-          <w:rFonts w:ascii="Times New Roman" w:eastAsia="Times New Roman" w:hAnsi="Times New Roman" w:cs="Times New Roman"/>
-          <w:color w:val="24292E"/>
-        </w:rPr>
-        <w:t xml:space="preserve"> overflow.</w:t>
+        <w:t>Similar to the hang case below, this function interfaces with the "arg1 value" of the giftcard. If we set the arg1 value to anything higher than 16-bytes (storage capacity), we can trigger a segmentation fault and crash the program - this is due to a uffer overflow.</w:t>
       </w:r>
     </w:p>
     <w:p>
@@ -1636,6 +1387,7 @@
       </w:pPr>
       <w:r>
         <w:rPr>
+          <w:rFonts w:ascii="Times New Roman" w:hAnsi="Times New Roman" w:cs="Times New Roman"/>
           <w:noProof/>
         </w:rPr>
         <w:drawing>
@@ -1683,6 +1435,7 @@
       </w:r>
       <w:r>
         <w:rPr>
+          <w:rFonts w:ascii="Times New Roman" w:hAnsi="Times New Roman" w:cs="Times New Roman"/>
           <w:noProof/>
         </w:rPr>
         <w:drawing>
@@ -1736,55 +1489,7 @@
           <w:rFonts w:ascii="Times New Roman" w:eastAsia="Times New Roman" w:hAnsi="Times New Roman" w:cs="Times New Roman"/>
           <w:color w:val="24292E"/>
         </w:rPr>
-        <w:t>This crash is caused by setting "</w:t>
-      </w:r>
-      <w:proofErr w:type="spellStart"/>
-      <w:r>
-        <w:rPr>
-          <w:rFonts w:ascii="Times New Roman" w:eastAsia="Times New Roman" w:hAnsi="Times New Roman" w:cs="Times New Roman"/>
-          <w:color w:val="24292E"/>
-        </w:rPr>
-        <w:t>num_bytes</w:t>
-      </w:r>
-      <w:proofErr w:type="spellEnd"/>
-      <w:r>
-        <w:rPr>
-          <w:rFonts w:ascii="Times New Roman" w:eastAsia="Times New Roman" w:hAnsi="Times New Roman" w:cs="Times New Roman"/>
-          <w:color w:val="24292E"/>
-        </w:rPr>
-        <w:t>" section of '</w:t>
-      </w:r>
-      <w:proofErr w:type="spellStart"/>
-      <w:r>
-        <w:rPr>
-          <w:rFonts w:ascii="Times New Roman" w:eastAsia="Times New Roman" w:hAnsi="Times New Roman" w:cs="Times New Roman"/>
-          <w:color w:val="24292E"/>
-        </w:rPr>
-        <w:t>giftcardwriter.c</w:t>
-      </w:r>
-      <w:proofErr w:type="spellEnd"/>
-      <w:r>
-        <w:rPr>
-          <w:rFonts w:ascii="Times New Roman" w:eastAsia="Times New Roman" w:hAnsi="Times New Roman" w:cs="Times New Roman"/>
-          <w:color w:val="24292E"/>
-        </w:rPr>
-        <w:t>' to anything aside from a normal integer. Inputting a large negative number (e.g. -1234) creates a malformed gift card that can cause the malloc to break in '</w:t>
-      </w:r>
-      <w:proofErr w:type="spellStart"/>
-      <w:r>
-        <w:rPr>
-          <w:rFonts w:ascii="Times New Roman" w:eastAsia="Times New Roman" w:hAnsi="Times New Roman" w:cs="Times New Roman"/>
-          <w:color w:val="24292E"/>
-        </w:rPr>
-        <w:t>giftcardreader.c</w:t>
-      </w:r>
-      <w:proofErr w:type="spellEnd"/>
-      <w:r>
-        <w:rPr>
-          <w:rFonts w:ascii="Times New Roman" w:eastAsia="Times New Roman" w:hAnsi="Times New Roman" w:cs="Times New Roman"/>
-          <w:color w:val="24292E"/>
-        </w:rPr>
-        <w:t xml:space="preserve">', as this is outside the range of integers accepted. </w:t>
+        <w:t xml:space="preserve">This crash is caused by setting "num_bytes" section of 'giftcardwriter.c' to anything aside from a normal integer. Inputting a large negative number (e.g. -1234) creates a malformed gift card that can cause the malloc to break in 'giftcardreader.c', as this is outside the range of integers accepted. </w:t>
       </w:r>
     </w:p>
     <w:p>
@@ -1811,49 +1516,11 @@
           <w:rFonts w:ascii="Times New Roman" w:eastAsia="Times New Roman" w:hAnsi="Times New Roman" w:cs="Times New Roman"/>
           <w:color w:val="24292E"/>
         </w:rPr>
-        <w:t>“</w:t>
-      </w:r>
-      <w:proofErr w:type="spellStart"/>
-      <w:r>
-        <w:rPr>
-          <w:rFonts w:ascii="Times New Roman" w:eastAsia="Times New Roman" w:hAnsi="Times New Roman" w:cs="Times New Roman"/>
-          <w:color w:val="24292E"/>
-        </w:rPr>
-        <w:t>Giftcardexample.num_bytes</w:t>
-      </w:r>
-      <w:proofErr w:type="spellEnd"/>
-      <w:r>
-        <w:rPr>
-          <w:rFonts w:ascii="Times New Roman" w:eastAsia="Times New Roman" w:hAnsi="Times New Roman" w:cs="Times New Roman"/>
-          <w:color w:val="24292E"/>
-        </w:rPr>
-        <w:t>”</w:t>
-      </w:r>
-      <w:r>
-        <w:rPr>
-          <w:rFonts w:ascii="Times New Roman" w:eastAsia="Times New Roman" w:hAnsi="Times New Roman" w:cs="Times New Roman"/>
-          <w:color w:val="24292E"/>
-        </w:rPr>
-        <w:t xml:space="preserve"> stores the negative number, which is then used for memory allocation within the reader code. If we try to run the malformed gift card, we receive a segmentation fault (outputted by Travis when running it through a GitHub push), due to the fact that the </w:t>
-      </w:r>
-      <w:proofErr w:type="spellStart"/>
-      <w:r>
-        <w:rPr>
-          <w:rFonts w:ascii="Times New Roman" w:eastAsia="Times New Roman" w:hAnsi="Times New Roman" w:cs="Times New Roman"/>
-          <w:color w:val="24292E"/>
-        </w:rPr>
-        <w:t>fread</w:t>
-      </w:r>
-      <w:proofErr w:type="spellEnd"/>
-      <w:r>
-        <w:rPr>
-          <w:rFonts w:ascii="Times New Roman" w:eastAsia="Times New Roman" w:hAnsi="Times New Roman" w:cs="Times New Roman"/>
-          <w:color w:val="24292E"/>
-        </w:rPr>
-        <w:t xml:space="preserve"> cannot read anything negative. Adding in error handling for the negative number will cause the program to exit without crashing, while also informing the user of the error.</w:t>
-      </w:r>
-      <w:r>
-        <w:rPr>
+        <w:t>“Giftcardexample.num_bytes” stores the negative number, which is then used for memory allocation within the reader code. If we try to run the malformed gift card, we receive a segmentation fault (outputted by Travis when running it through a GitHub push), due to the fact that the fread cannot read anything negative. Adding in error handling for the negative number will cause the program to exit without crashing, while also informing the user of the error.</w:t>
+      </w:r>
+      <w:r>
+        <w:rPr>
+          <w:rFonts w:ascii="Times New Roman" w:hAnsi="Times New Roman" w:cs="Times New Roman"/>
           <w:noProof/>
         </w:rPr>
         <w:t xml:space="preserve"> </w:t>
@@ -1888,7 +1555,6 @@
         </w:rPr>
         <w:t>“</w:t>
       </w:r>
-      <w:proofErr w:type="spellStart"/>
       <w:r>
         <w:rPr>
           <w:rFonts w:ascii="Times New Roman" w:eastAsia="Times New Roman" w:hAnsi="Times New Roman" w:cs="Times New Roman"/>
@@ -1898,7 +1564,6 @@
         </w:rPr>
         <w:t>Hang.gft</w:t>
       </w:r>
-      <w:proofErr w:type="spellEnd"/>
       <w:r>
         <w:rPr>
           <w:rFonts w:ascii="Times New Roman" w:eastAsia="Times New Roman" w:hAnsi="Times New Roman" w:cs="Times New Roman"/>
@@ -1928,6 +1593,7 @@
       </w:pPr>
       <w:r>
         <w:rPr>
+          <w:rFonts w:ascii="Times New Roman" w:hAnsi="Times New Roman" w:cs="Times New Roman"/>
           <w:noProof/>
         </w:rPr>
         <w:drawing>
@@ -1968,6 +1634,7 @@
       </w:r>
       <w:r>
         <w:rPr>
+          <w:rFonts w:ascii="Times New Roman" w:hAnsi="Times New Roman" w:cs="Times New Roman"/>
           <w:noProof/>
         </w:rPr>
         <w:drawing>
@@ -2038,39 +1705,7 @@
           <w:rFonts w:ascii="Times New Roman" w:eastAsia="Times New Roman" w:hAnsi="Times New Roman" w:cs="Times New Roman"/>
           <w:color w:val="24292E"/>
         </w:rPr>
-        <w:t xml:space="preserve">he hanging program is leveraging a new function, titled </w:t>
-      </w:r>
-      <w:proofErr w:type="spellStart"/>
-      <w:r>
-        <w:rPr>
-          <w:rFonts w:ascii="Times New Roman" w:eastAsia="Times New Roman" w:hAnsi="Times New Roman" w:cs="Times New Roman"/>
-          <w:color w:val="24292E"/>
-        </w:rPr>
-        <w:t>causehang</w:t>
-      </w:r>
-      <w:proofErr w:type="spellEnd"/>
-      <w:r>
-        <w:rPr>
-          <w:rFonts w:ascii="Times New Roman" w:eastAsia="Times New Roman" w:hAnsi="Times New Roman" w:cs="Times New Roman"/>
-          <w:color w:val="24292E"/>
-        </w:rPr>
-        <w:t>() in "</w:t>
-      </w:r>
-      <w:proofErr w:type="spellStart"/>
-      <w:r>
-        <w:rPr>
-          <w:rFonts w:ascii="Times New Roman" w:eastAsia="Times New Roman" w:hAnsi="Times New Roman" w:cs="Times New Roman"/>
-          <w:color w:val="24292E"/>
-        </w:rPr>
-        <w:t>giftcardwriter.gft</w:t>
-      </w:r>
-      <w:proofErr w:type="spellEnd"/>
-      <w:r>
-        <w:rPr>
-          <w:rFonts w:ascii="Times New Roman" w:eastAsia="Times New Roman" w:hAnsi="Times New Roman" w:cs="Times New Roman"/>
-          <w:color w:val="24292E"/>
-        </w:rPr>
-        <w:t xml:space="preserve">," to force the program to loop instructions. This specifically refers to case </w:t>
+        <w:t xml:space="preserve">he hanging program is leveraging a new function, titled causehang() in "giftcardwriter.gft," to force the program to loop instructions. This specifically refers to case </w:t>
       </w:r>
       <w:r>
         <w:rPr>
@@ -2157,25 +1792,7 @@
           <w:iCs/>
           <w:color w:val="24292E"/>
         </w:rPr>
-        <w:t>“</w:t>
-      </w:r>
-      <w:r>
-        <w:rPr>
-          <w:rFonts w:ascii="Times New Roman" w:eastAsia="Times New Roman" w:hAnsi="Times New Roman" w:cs="Times New Roman"/>
-          <w:i/>
-          <w:iCs/>
-          <w:color w:val="24292E"/>
-        </w:rPr>
-        <w:t>Bugs.txt</w:t>
-      </w:r>
-      <w:r>
-        <w:rPr>
-          <w:rFonts w:ascii="Times New Roman" w:eastAsia="Times New Roman" w:hAnsi="Times New Roman" w:cs="Times New Roman"/>
-          <w:i/>
-          <w:iCs/>
-          <w:color w:val="24292E"/>
-        </w:rPr>
-        <w:t>”</w:t>
+        <w:t>“Bugs.txt”</w:t>
       </w:r>
       <w:r>
         <w:rPr>
@@ -2200,18 +1817,25 @@
       <w:r>
         <w:rPr>
           <w:rFonts w:ascii="Times New Roman" w:eastAsia="Times New Roman" w:hAnsi="Times New Roman" w:cs="Times New Roman"/>
+          <w:color w:val="24292E"/>
+        </w:rPr>
+        <w:t>Bugs highlighted in “</w:t>
+      </w:r>
+      <w:r>
+        <w:rPr>
+          <w:rFonts w:ascii="Times New Roman" w:eastAsia="Times New Roman" w:hAnsi="Times New Roman" w:cs="Times New Roman"/>
           <w:i/>
           <w:iCs/>
           <w:color w:val="24292E"/>
         </w:rPr>
-        <w:t>Crash_1.gft</w:t>
-      </w:r>
-      <w:r>
-        <w:rPr>
-          <w:rFonts w:ascii="Times New Roman" w:eastAsia="Times New Roman" w:hAnsi="Times New Roman" w:cs="Times New Roman"/>
-          <w:color w:val="24292E"/>
-        </w:rPr>
-        <w:t xml:space="preserve">, </w:t>
+        <w:t>Bugs.txt</w:t>
+      </w:r>
+      <w:r>
+        <w:rPr>
+          <w:rFonts w:ascii="Times New Roman" w:eastAsia="Times New Roman" w:hAnsi="Times New Roman" w:cs="Times New Roman"/>
+          <w:color w:val="24292E"/>
+        </w:rPr>
+        <w:t>”fixed in “</w:t>
       </w:r>
       <w:r>
         <w:rPr>
@@ -2220,16 +1844,8 @@
           <w:iCs/>
           <w:color w:val="24292E"/>
         </w:rPr>
-        <w:t>Crash_2.gft</w:t>
-      </w:r>
-      <w:r>
-        <w:rPr>
-          <w:rFonts w:ascii="Times New Roman" w:eastAsia="Times New Roman" w:hAnsi="Times New Roman" w:cs="Times New Roman"/>
-          <w:color w:val="24292E"/>
-        </w:rPr>
-        <w:t xml:space="preserve">, </w:t>
-      </w:r>
-      <w:proofErr w:type="spellStart"/>
+        <w:t>gif</w:t>
+      </w:r>
       <w:r>
         <w:rPr>
           <w:rFonts w:ascii="Times New Roman" w:eastAsia="Times New Roman" w:hAnsi="Times New Roman" w:cs="Times New Roman"/>
@@ -2237,29 +1853,8 @@
           <w:iCs/>
           <w:color w:val="24292E"/>
         </w:rPr>
-        <w:t>hang.gft</w:t>
-      </w:r>
-      <w:proofErr w:type="spellEnd"/>
-      <w:r>
-        <w:rPr>
-          <w:rFonts w:ascii="Times New Roman" w:eastAsia="Times New Roman" w:hAnsi="Times New Roman" w:cs="Times New Roman"/>
-          <w:color w:val="24292E"/>
-        </w:rPr>
-        <w:t xml:space="preserve"> added to Travis with commits</w:t>
-      </w:r>
-    </w:p>
-    <w:p>
-      <w:pPr>
-        <w:pStyle w:val="NoSpacing"/>
-        <w:numPr>
-          <w:ilvl w:val="1"/>
-          <w:numId w:val="15"/>
-        </w:numPr>
-        <w:rPr>
-          <w:rFonts w:ascii="Times New Roman" w:eastAsia="Times New Roman" w:hAnsi="Times New Roman" w:cs="Times New Roman"/>
-          <w:color w:val="24292E"/>
-        </w:rPr>
-      </w:pPr>
+        <w:t>t</w:t>
+      </w:r>
       <w:r>
         <w:rPr>
           <w:rFonts w:ascii="Times New Roman" w:eastAsia="Times New Roman" w:hAnsi="Times New Roman" w:cs="Times New Roman"/>
@@ -2267,14 +1862,80 @@
           <w:iCs/>
           <w:color w:val="24292E"/>
         </w:rPr>
-        <w:t>Crash_1.gft</w:t>
-      </w:r>
-      <w:r>
-        <w:rPr>
-          <w:rFonts w:ascii="Times New Roman" w:eastAsia="Times New Roman" w:hAnsi="Times New Roman" w:cs="Times New Roman"/>
-          <w:color w:val="24292E"/>
-        </w:rPr>
-        <w:t xml:space="preserve"> and </w:t>
+        <w:t>cardreader.c</w:t>
+      </w:r>
+      <w:r>
+        <w:rPr>
+          <w:rFonts w:ascii="Times New Roman" w:eastAsia="Times New Roman" w:hAnsi="Times New Roman" w:cs="Times New Roman"/>
+          <w:color w:val="24292E"/>
+        </w:rPr>
+        <w:t>”</w:t>
+      </w:r>
+    </w:p>
+    <w:p>
+      <w:pPr>
+        <w:pStyle w:val="NoSpacing"/>
+        <w:rPr>
+          <w:rFonts w:ascii="Times New Roman" w:eastAsia="Times New Roman" w:hAnsi="Times New Roman" w:cs="Times New Roman"/>
+          <w:b/>
+          <w:bCs/>
+          <w:color w:val="24292E"/>
+          <w:u w:val="single"/>
+        </w:rPr>
+      </w:pPr>
+    </w:p>
+    <w:p>
+      <w:pPr>
+        <w:pStyle w:val="NoSpacing"/>
+        <w:rPr>
+          <w:rFonts w:ascii="Times New Roman" w:eastAsia="Times New Roman" w:hAnsi="Times New Roman" w:cs="Times New Roman"/>
+          <w:b/>
+          <w:bCs/>
+          <w:color w:val="24292E"/>
+          <w:u w:val="single"/>
+        </w:rPr>
+      </w:pPr>
+      <w:r>
+        <w:rPr>
+          <w:rFonts w:ascii="Times New Roman" w:eastAsia="Times New Roman" w:hAnsi="Times New Roman" w:cs="Times New Roman"/>
+          <w:b/>
+          <w:bCs/>
+          <w:color w:val="24292E"/>
+          <w:u w:val="single"/>
+        </w:rPr>
+        <w:t>Part 3: Fuzzing and Coverage</w:t>
+      </w:r>
+    </w:p>
+    <w:p>
+      <w:pPr>
+        <w:pStyle w:val="NoSpacing"/>
+        <w:rPr>
+          <w:rFonts w:ascii="Times New Roman" w:eastAsia="Times New Roman" w:hAnsi="Times New Roman" w:cs="Times New Roman"/>
+          <w:color w:val="24292E"/>
+        </w:rPr>
+      </w:pPr>
+    </w:p>
+    <w:p>
+      <w:pPr>
+        <w:pStyle w:val="NoSpacing"/>
+        <w:rPr>
+          <w:rFonts w:ascii="Times New Roman" w:eastAsia="Times New Roman" w:hAnsi="Times New Roman" w:cs="Times New Roman"/>
+          <w:color w:val="24292E"/>
+        </w:rPr>
+      </w:pPr>
+      <w:r>
+        <w:rPr>
+          <w:rFonts w:ascii="Times New Roman" w:eastAsia="Times New Roman" w:hAnsi="Times New Roman" w:cs="Times New Roman"/>
+          <w:color w:val="24292E"/>
+        </w:rPr>
+        <w:t>In order for me to utilize GCC with LCOV</w:t>
+      </w:r>
+      <w:r>
+        <w:rPr>
+          <w:rFonts w:ascii="Times New Roman" w:eastAsia="Times New Roman" w:hAnsi="Times New Roman" w:cs="Times New Roman"/>
+          <w:color w:val="24292E"/>
+        </w:rPr>
+        <w:t xml:space="preserve">, I needed to switch systems to my lightly used (and admittedly less powerful) Macbook Air. I proceeded to install the packages using </w:t>
       </w:r>
       <w:r>
         <w:rPr>
@@ -2283,67 +1944,14 @@
           <w:iCs/>
           <w:color w:val="24292E"/>
         </w:rPr>
-        <w:t>Crash_2.gft</w:t>
-      </w:r>
-      <w:r>
-        <w:rPr>
-          <w:rFonts w:ascii="Times New Roman" w:eastAsia="Times New Roman" w:hAnsi="Times New Roman" w:cs="Times New Roman"/>
-          <w:color w:val="24292E"/>
-        </w:rPr>
-        <w:t xml:space="preserve"> both cause Travis to exit with a code of “2,” while </w:t>
-      </w:r>
-      <w:proofErr w:type="spellStart"/>
-      <w:r>
-        <w:rPr>
-          <w:rFonts w:ascii="Times New Roman" w:eastAsia="Times New Roman" w:hAnsi="Times New Roman" w:cs="Times New Roman"/>
-          <w:i/>
-          <w:iCs/>
-          <w:color w:val="24292E"/>
-        </w:rPr>
-        <w:t>hang.gft</w:t>
-      </w:r>
-      <w:proofErr w:type="spellEnd"/>
-      <w:r>
-        <w:rPr>
-          <w:rFonts w:ascii="Times New Roman" w:eastAsia="Times New Roman" w:hAnsi="Times New Roman" w:cs="Times New Roman"/>
-          <w:color w:val="24292E"/>
-        </w:rPr>
-        <w:t xml:space="preserve"> causes Travis to </w:t>
-      </w:r>
-      <w:r>
-        <w:rPr>
-          <w:rFonts w:ascii="Times New Roman" w:eastAsia="Times New Roman" w:hAnsi="Times New Roman" w:cs="Times New Roman"/>
-          <w:color w:val="24292E"/>
-        </w:rPr>
-        <w:t>continuously</w:t>
-      </w:r>
-      <w:r>
-        <w:rPr>
-          <w:rFonts w:ascii="Times New Roman" w:eastAsia="Times New Roman" w:hAnsi="Times New Roman" w:cs="Times New Roman"/>
-          <w:color w:val="24292E"/>
-        </w:rPr>
-        <w:t xml:space="preserve"> run. </w:t>
-      </w:r>
-      <w:r>
-        <w:rPr>
-          <w:rFonts w:ascii="Times New Roman" w:eastAsia="Times New Roman" w:hAnsi="Times New Roman" w:cs="Times New Roman"/>
-          <w:color w:val="24292E"/>
-        </w:rPr>
-        <w:t>The hang Travis build failed on its own after 10</w:t>
-      </w:r>
-      <w:r>
-        <w:rPr>
-          <w:rFonts w:ascii="Times New Roman" w:eastAsia="Times New Roman" w:hAnsi="Times New Roman" w:cs="Times New Roman"/>
-          <w:color w:val="24292E"/>
-        </w:rPr>
-        <w:t xml:space="preserve"> </w:t>
-      </w:r>
-      <w:r>
-        <w:rPr>
-          <w:rFonts w:ascii="Times New Roman" w:eastAsia="Times New Roman" w:hAnsi="Times New Roman" w:cs="Times New Roman"/>
-          <w:color w:val="24292E"/>
-        </w:rPr>
-        <w:t>minutes of running, showing that the program did hang on “running the embedded program.”</w:t>
+        <w:t xml:space="preserve">“brew install” </w:t>
+      </w:r>
+      <w:r>
+        <w:rPr>
+          <w:rFonts w:ascii="Times New Roman" w:eastAsia="Times New Roman" w:hAnsi="Times New Roman" w:cs="Times New Roman"/>
+          <w:color w:val="24292E"/>
+        </w:rPr>
+        <w:t>below:</w:t>
       </w:r>
     </w:p>
     <w:p>
@@ -2351,7 +1959,7 @@
         <w:pStyle w:val="NoSpacing"/>
         <w:numPr>
           <w:ilvl w:val="0"/>
-          <w:numId w:val="15"/>
+          <w:numId w:val="20"/>
         </w:numPr>
         <w:rPr>
           <w:rFonts w:ascii="Times New Roman" w:eastAsia="Times New Roman" w:hAnsi="Times New Roman" w:cs="Times New Roman"/>
@@ -2363,68 +1971,7 @@
           <w:rFonts w:ascii="Times New Roman" w:eastAsia="Times New Roman" w:hAnsi="Times New Roman" w:cs="Times New Roman"/>
           <w:color w:val="24292E"/>
         </w:rPr>
-        <w:t>Bugs highlighted in “</w:t>
-      </w:r>
-      <w:proofErr w:type="spellStart"/>
-      <w:r>
-        <w:rPr>
-          <w:rFonts w:ascii="Times New Roman" w:eastAsia="Times New Roman" w:hAnsi="Times New Roman" w:cs="Times New Roman"/>
-          <w:i/>
-          <w:iCs/>
-          <w:color w:val="24292E"/>
-        </w:rPr>
-        <w:t>Bugs.txt</w:t>
-      </w:r>
-      <w:r>
-        <w:rPr>
-          <w:rFonts w:ascii="Times New Roman" w:eastAsia="Times New Roman" w:hAnsi="Times New Roman" w:cs="Times New Roman"/>
-          <w:color w:val="24292E"/>
-        </w:rPr>
-        <w:t>”fixed</w:t>
-      </w:r>
-      <w:proofErr w:type="spellEnd"/>
-      <w:r>
-        <w:rPr>
-          <w:rFonts w:ascii="Times New Roman" w:eastAsia="Times New Roman" w:hAnsi="Times New Roman" w:cs="Times New Roman"/>
-          <w:color w:val="24292E"/>
-        </w:rPr>
-        <w:t xml:space="preserve"> in “</w:t>
-      </w:r>
-      <w:proofErr w:type="spellStart"/>
-      <w:r>
-        <w:rPr>
-          <w:rFonts w:ascii="Times New Roman" w:eastAsia="Times New Roman" w:hAnsi="Times New Roman" w:cs="Times New Roman"/>
-          <w:i/>
-          <w:iCs/>
-          <w:color w:val="24292E"/>
-        </w:rPr>
-        <w:t>gif</w:t>
-      </w:r>
-      <w:r>
-        <w:rPr>
-          <w:rFonts w:ascii="Times New Roman" w:eastAsia="Times New Roman" w:hAnsi="Times New Roman" w:cs="Times New Roman"/>
-          <w:i/>
-          <w:iCs/>
-          <w:color w:val="24292E"/>
-        </w:rPr>
-        <w:t>t</w:t>
-      </w:r>
-      <w:r>
-        <w:rPr>
-          <w:rFonts w:ascii="Times New Roman" w:eastAsia="Times New Roman" w:hAnsi="Times New Roman" w:cs="Times New Roman"/>
-          <w:i/>
-          <w:iCs/>
-          <w:color w:val="24292E"/>
-        </w:rPr>
-        <w:t>cardreader.c</w:t>
-      </w:r>
-      <w:proofErr w:type="spellEnd"/>
-      <w:r>
-        <w:rPr>
-          <w:rFonts w:ascii="Times New Roman" w:eastAsia="Times New Roman" w:hAnsi="Times New Roman" w:cs="Times New Roman"/>
-          <w:color w:val="24292E"/>
-        </w:rPr>
-        <w:t>”</w:t>
+        <w:t>LCOV</w:t>
       </w:r>
     </w:p>
     <w:p>
@@ -2432,7 +1979,7 @@
         <w:pStyle w:val="NoSpacing"/>
         <w:numPr>
           <w:ilvl w:val="0"/>
-          <w:numId w:val="15"/>
+          <w:numId w:val="20"/>
         </w:numPr>
         <w:rPr>
           <w:rFonts w:ascii="Times New Roman" w:eastAsia="Times New Roman" w:hAnsi="Times New Roman" w:cs="Times New Roman"/>
@@ -2444,240 +1991,350 @@
           <w:rFonts w:ascii="Times New Roman" w:eastAsia="Times New Roman" w:hAnsi="Times New Roman" w:cs="Times New Roman"/>
           <w:color w:val="24292E"/>
         </w:rPr>
-        <w:t>Fixes added to Travis and run to show that the bugs were indeed fixed.</w:t>
-      </w:r>
-    </w:p>
-    <w:p>
-      <w:pPr>
-        <w:pStyle w:val="NoSpacing"/>
-        <w:rPr>
-          <w:rFonts w:ascii="Times New Roman" w:eastAsia="Times New Roman" w:hAnsi="Times New Roman" w:cs="Times New Roman"/>
-          <w:b/>
-          <w:bCs/>
-          <w:color w:val="24292E"/>
-          <w:u w:val="single"/>
-        </w:rPr>
-      </w:pPr>
-    </w:p>
-    <w:p>
-      <w:pPr>
-        <w:pStyle w:val="NoSpacing"/>
-        <w:rPr>
-          <w:rFonts w:ascii="Times New Roman" w:eastAsia="Times New Roman" w:hAnsi="Times New Roman" w:cs="Times New Roman"/>
-          <w:b/>
-          <w:bCs/>
-          <w:color w:val="24292E"/>
-          <w:u w:val="single"/>
-        </w:rPr>
-      </w:pPr>
-      <w:r>
-        <w:rPr>
-          <w:rFonts w:ascii="Times New Roman" w:eastAsia="Times New Roman" w:hAnsi="Times New Roman" w:cs="Times New Roman"/>
-          <w:b/>
-          <w:bCs/>
-          <w:color w:val="24292E"/>
-          <w:u w:val="single"/>
-        </w:rPr>
-        <w:t>Part 3: Fuzzing and Coverage</w:t>
-      </w:r>
-    </w:p>
-    <w:p>
-      <w:pPr>
-        <w:pStyle w:val="NoSpacing"/>
-        <w:rPr>
-          <w:rFonts w:ascii="Times New Roman" w:eastAsia="Times New Roman" w:hAnsi="Times New Roman" w:cs="Times New Roman"/>
-          <w:color w:val="24292E"/>
-        </w:rPr>
-      </w:pPr>
-    </w:p>
-    <w:p>
-      <w:pPr>
-        <w:pStyle w:val="NoSpacing"/>
-        <w:rPr>
-          <w:rFonts w:ascii="Times New Roman" w:eastAsia="Times New Roman" w:hAnsi="Times New Roman" w:cs="Times New Roman"/>
-          <w:color w:val="24292E"/>
-        </w:rPr>
-      </w:pPr>
-      <w:r>
-        <w:rPr>
-          <w:rFonts w:ascii="Times New Roman" w:eastAsia="Times New Roman" w:hAnsi="Times New Roman" w:cs="Times New Roman"/>
-          <w:color w:val="24292E"/>
-        </w:rPr>
-        <w:t>In ord</w:t>
-      </w:r>
-      <w:r>
-        <w:rPr>
-          <w:rFonts w:ascii="Times New Roman" w:eastAsia="Times New Roman" w:hAnsi="Times New Roman" w:cs="Times New Roman"/>
-          <w:color w:val="24292E"/>
-        </w:rPr>
-        <w:t>er for me to utilize GCC with LCOV (as I am running on a Windows computer), I followed the following tutorial (</w:t>
-      </w:r>
-      <w:hyperlink r:id="rId13" w:history="1">
-        <w:r>
-          <w:rPr>
-            <w:rStyle w:val="Hyperlink"/>
-            <w:rFonts w:ascii="Times New Roman" w:eastAsia="Times New Roman" w:hAnsi="Times New Roman" w:cs="Times New Roman"/>
-          </w:rPr>
-          <w:t>https://txt.arboreus.com/2015/05/29/howto-get-lcov-test-coverage-on-windows.html</w:t>
-        </w:r>
-      </w:hyperlink>
-      <w:r>
-        <w:rPr>
-          <w:rFonts w:ascii="Times New Roman" w:eastAsia="Times New Roman" w:hAnsi="Times New Roman" w:cs="Times New Roman"/>
-          <w:color w:val="24292E"/>
-        </w:rPr>
-        <w:t>). This involved obtaining MSYS2, a fork of MinGW/MSYS. This will allow me to utilize LCOV on my builds.</w:t>
-      </w:r>
-    </w:p>
-    <w:p>
-      <w:pPr>
-        <w:pStyle w:val="NoSpacing"/>
-        <w:rPr>
-          <w:rFonts w:ascii="Times New Roman" w:eastAsia="Times New Roman" w:hAnsi="Times New Roman" w:cs="Times New Roman"/>
-          <w:color w:val="24292E"/>
-        </w:rPr>
-      </w:pPr>
-      <w:r>
-        <w:rPr>
-          <w:rFonts w:ascii="Times New Roman" w:eastAsia="Times New Roman" w:hAnsi="Times New Roman" w:cs="Times New Roman"/>
-          <w:color w:val="24292E"/>
-        </w:rPr>
-        <w:t xml:space="preserve">Afterwards, I ran LCOV on </w:t>
-      </w:r>
-      <w:proofErr w:type="spellStart"/>
-      <w:r>
-        <w:rPr>
-          <w:rFonts w:ascii="Times New Roman" w:eastAsia="Times New Roman" w:hAnsi="Times New Roman" w:cs="Times New Roman"/>
-          <w:color w:val="24292E"/>
-        </w:rPr>
-        <w:t>giftcardreader.c</w:t>
-      </w:r>
-      <w:proofErr w:type="spellEnd"/>
-      <w:r>
-        <w:rPr>
-          <w:rFonts w:ascii="Times New Roman" w:eastAsia="Times New Roman" w:hAnsi="Times New Roman" w:cs="Times New Roman"/>
-          <w:color w:val="24292E"/>
-        </w:rPr>
-        <w:t xml:space="preserve"> with</w:t>
-      </w:r>
-      <w:r>
-        <w:rPr>
-          <w:rFonts w:ascii="Times New Roman" w:eastAsia="Times New Roman" w:hAnsi="Times New Roman" w:cs="Times New Roman"/>
-          <w:color w:val="24292E"/>
-        </w:rPr>
-        <w:t xml:space="preserve"> --</w:t>
-      </w:r>
-      <w:r>
-        <w:rPr>
-          <w:rFonts w:ascii="Times New Roman" w:eastAsia="Times New Roman" w:hAnsi="Times New Roman" w:cs="Times New Roman"/>
-          <w:color w:val="24292E"/>
-        </w:rPr>
-        <w:t xml:space="preserve">coverage, and included my test suite within the folder under “part_3”. </w:t>
-      </w:r>
-    </w:p>
-    <w:p>
-      <w:pPr>
-        <w:pStyle w:val="NoSpacing"/>
-        <w:rPr>
-          <w:rFonts w:ascii="Times New Roman" w:eastAsia="Times New Roman" w:hAnsi="Times New Roman" w:cs="Times New Roman"/>
-          <w:color w:val="24292E"/>
-        </w:rPr>
-      </w:pPr>
-    </w:p>
-    <w:p>
-      <w:pPr>
-        <w:pStyle w:val="NoSpacing"/>
-        <w:rPr>
-          <w:rFonts w:ascii="Times New Roman" w:eastAsia="Times New Roman" w:hAnsi="Times New Roman" w:cs="Times New Roman"/>
-          <w:color w:val="24292E"/>
-        </w:rPr>
-      </w:pPr>
-    </w:p>
-    <w:p>
-      <w:pPr>
-        <w:pStyle w:val="NoSpacing"/>
-        <w:rPr>
-          <w:rFonts w:ascii="Times New Roman" w:eastAsia="Times New Roman" w:hAnsi="Times New Roman" w:cs="Times New Roman"/>
-          <w:color w:val="24292E"/>
-        </w:rPr>
-      </w:pPr>
-    </w:p>
-    <w:p>
-      <w:pPr>
-        <w:pStyle w:val="NoSpacing"/>
-        <w:rPr>
-          <w:rFonts w:ascii="Times New Roman" w:eastAsia="Times New Roman" w:hAnsi="Times New Roman" w:cs="Times New Roman"/>
-          <w:color w:val="24292E"/>
-        </w:rPr>
-      </w:pPr>
-    </w:p>
-    <w:p>
-      <w:pPr>
-        <w:pStyle w:val="NoSpacing"/>
-        <w:rPr>
-          <w:rFonts w:ascii="Times New Roman" w:eastAsia="Times New Roman" w:hAnsi="Times New Roman" w:cs="Times New Roman"/>
-          <w:color w:val="24292E"/>
-        </w:rPr>
-      </w:pPr>
-      <w:hyperlink r:id="rId14" w:history="1">
-        <w:r>
-          <w:rPr>
-            <w:rStyle w:val="Hyperlink"/>
-            <w:rFonts w:ascii="Times New Roman" w:eastAsia="Times New Roman" w:hAnsi="Times New Roman" w:cs="Times New Roman"/>
-          </w:rPr>
-          <w:t>https://github.com/gcovr/gcovr</w:t>
-        </w:r>
-      </w:hyperlink>
-      <w:r>
-        <w:rPr>
-          <w:rFonts w:ascii="Times New Roman" w:eastAsia="Times New Roman" w:hAnsi="Times New Roman" w:cs="Times New Roman"/>
-          <w:color w:val="24292E"/>
-        </w:rPr>
-        <w:t xml:space="preserve"> - through </w:t>
-      </w:r>
-      <w:proofErr w:type="spellStart"/>
-      <w:r>
-        <w:rPr>
-          <w:rFonts w:ascii="Times New Roman" w:eastAsia="Times New Roman" w:hAnsi="Times New Roman" w:cs="Times New Roman"/>
-          <w:color w:val="24292E"/>
-        </w:rPr>
-        <w:t>cmd</w:t>
-      </w:r>
-      <w:proofErr w:type="spellEnd"/>
-      <w:r>
-        <w:rPr>
-          <w:rFonts w:ascii="Times New Roman" w:eastAsia="Times New Roman" w:hAnsi="Times New Roman" w:cs="Times New Roman"/>
-          <w:color w:val="24292E"/>
-        </w:rPr>
-        <w:t xml:space="preserve"> prompt</w:t>
-      </w:r>
-    </w:p>
-    <w:p>
-      <w:pPr>
-        <w:pStyle w:val="NoSpacing"/>
-        <w:rPr>
-          <w:rFonts w:ascii="Times New Roman" w:eastAsia="Times New Roman" w:hAnsi="Times New Roman" w:cs="Times New Roman"/>
-          <w:color w:val="24292E"/>
-        </w:rPr>
-      </w:pPr>
-    </w:p>
-    <w:p>
-      <w:pPr>
-        <w:pStyle w:val="NoSpacing"/>
-        <w:rPr>
-          <w:rFonts w:ascii="Times New Roman" w:eastAsia="Times New Roman" w:hAnsi="Times New Roman" w:cs="Times New Roman"/>
-          <w:color w:val="24292E"/>
-        </w:rPr>
-      </w:pPr>
-      <w:r>
-        <w:rPr>
+        <w:t>GCC</w:t>
+      </w:r>
+    </w:p>
+    <w:p>
+      <w:pPr>
+        <w:pStyle w:val="NoSpacing"/>
+        <w:numPr>
+          <w:ilvl w:val="0"/>
+          <w:numId w:val="20"/>
+        </w:numPr>
+        <w:rPr>
+          <w:rFonts w:ascii="Times New Roman" w:eastAsia="Times New Roman" w:hAnsi="Times New Roman" w:cs="Times New Roman"/>
+          <w:color w:val="24292E"/>
+        </w:rPr>
+      </w:pPr>
+      <w:r>
+        <w:rPr>
+          <w:rFonts w:ascii="Times New Roman" w:eastAsia="Times New Roman" w:hAnsi="Times New Roman" w:cs="Times New Roman"/>
+          <w:color w:val="24292E"/>
+        </w:rPr>
+        <w:t>AFL-Clang</w:t>
+      </w:r>
+    </w:p>
+    <w:p>
+      <w:pPr>
+        <w:pStyle w:val="NoSpacing"/>
+        <w:numPr>
+          <w:ilvl w:val="0"/>
+          <w:numId w:val="20"/>
+        </w:numPr>
+        <w:rPr>
+          <w:rFonts w:ascii="Times New Roman" w:eastAsia="Times New Roman" w:hAnsi="Times New Roman" w:cs="Times New Roman"/>
+          <w:color w:val="24292E"/>
+        </w:rPr>
+      </w:pPr>
+      <w:r>
+        <w:rPr>
+          <w:rFonts w:ascii="Times New Roman" w:eastAsia="Times New Roman" w:hAnsi="Times New Roman" w:cs="Times New Roman"/>
+          <w:color w:val="24292E"/>
+        </w:rPr>
+        <w:t>AFL-fuzz</w:t>
+      </w:r>
+    </w:p>
+    <w:p>
+      <w:pPr>
+        <w:pStyle w:val="NoSpacing"/>
+        <w:rPr>
+          <w:rFonts w:ascii="Times New Roman" w:eastAsia="Times New Roman" w:hAnsi="Times New Roman" w:cs="Times New Roman"/>
+          <w:color w:val="24292E"/>
+        </w:rPr>
+      </w:pPr>
+    </w:p>
+    <w:p>
+      <w:pPr>
+        <w:pStyle w:val="NoSpacing"/>
+        <w:rPr>
+          <w:rFonts w:ascii="Times New Roman" w:eastAsia="Times New Roman" w:hAnsi="Times New Roman" w:cs="Times New Roman"/>
+          <w:color w:val="24292E"/>
+        </w:rPr>
+      </w:pPr>
+      <w:r>
+        <w:rPr>
+          <w:rFonts w:ascii="Times New Roman" w:eastAsia="Times New Roman" w:hAnsi="Times New Roman" w:cs="Times New Roman"/>
+          <w:color w:val="24292E"/>
+        </w:rPr>
+        <w:t>After</w:t>
+      </w:r>
+      <w:r>
+        <w:rPr>
+          <w:rFonts w:ascii="Times New Roman" w:eastAsia="Times New Roman" w:hAnsi="Times New Roman" w:cs="Times New Roman"/>
+          <w:color w:val="24292E"/>
+        </w:rPr>
+        <w:t xml:space="preserve"> installation, I went ahead and ran gcc -coverage on my giftcardreader.c. The commands were as follows:</w:t>
+      </w:r>
+    </w:p>
+    <w:p>
+      <w:pPr>
+        <w:pStyle w:val="NoSpacing"/>
+        <w:numPr>
+          <w:ilvl w:val="0"/>
+          <w:numId w:val="20"/>
+        </w:numPr>
+        <w:rPr>
+          <w:rFonts w:ascii="Times New Roman" w:eastAsia="Times New Roman" w:hAnsi="Times New Roman" w:cs="Times New Roman"/>
+          <w:color w:val="24292E"/>
+        </w:rPr>
+      </w:pPr>
+      <w:r>
+        <w:rPr>
+          <w:rFonts w:ascii="Times New Roman" w:eastAsia="Times New Roman" w:hAnsi="Times New Roman" w:cs="Times New Roman"/>
+          <w:color w:val="24292E"/>
+        </w:rPr>
+        <w:t>gcc -g --coverage giftcardreader.c -o giftcardreader</w:t>
+      </w:r>
+    </w:p>
+    <w:p>
+      <w:pPr>
+        <w:pStyle w:val="NoSpacing"/>
+        <w:numPr>
+          <w:ilvl w:val="0"/>
+          <w:numId w:val="20"/>
+        </w:numPr>
+        <w:rPr>
+          <w:rFonts w:ascii="Times New Roman" w:eastAsia="Times New Roman" w:hAnsi="Times New Roman" w:cs="Times New Roman"/>
+          <w:color w:val="24292E"/>
+        </w:rPr>
+      </w:pPr>
+      <w:r>
+        <w:rPr>
+          <w:rFonts w:ascii="Times New Roman" w:eastAsia="Times New Roman" w:hAnsi="Times New Roman" w:cs="Times New Roman"/>
+          <w:color w:val="24292E"/>
+        </w:rPr>
+        <w:t>./giftcardreader 1 crash_1.gft (within gcc, along with all the other test cases)</w:t>
+      </w:r>
+    </w:p>
+    <w:p>
+      <w:pPr>
+        <w:pStyle w:val="NoSpacing"/>
+        <w:numPr>
+          <w:ilvl w:val="0"/>
+          <w:numId w:val="20"/>
+        </w:numPr>
+        <w:rPr>
+          <w:rFonts w:ascii="Times New Roman" w:eastAsia="Times New Roman" w:hAnsi="Times New Roman" w:cs="Times New Roman"/>
+          <w:color w:val="24292E"/>
+        </w:rPr>
+      </w:pPr>
+      <w:r>
+        <w:rPr>
+          <w:rFonts w:ascii="Times New Roman" w:eastAsia="Times New Roman" w:hAnsi="Times New Roman" w:cs="Times New Roman"/>
+          <w:color w:val="24292E"/>
+        </w:rPr>
+        <w:t>Gcov giftcardreader</w:t>
+      </w:r>
+    </w:p>
+    <w:p>
+      <w:pPr>
+        <w:pStyle w:val="NoSpacing"/>
+        <w:numPr>
+          <w:ilvl w:val="0"/>
+          <w:numId w:val="20"/>
+        </w:numPr>
+        <w:rPr>
+          <w:rFonts w:ascii="Times New Roman" w:eastAsia="Times New Roman" w:hAnsi="Times New Roman" w:cs="Times New Roman"/>
+          <w:color w:val="24292E"/>
+        </w:rPr>
+      </w:pPr>
+      <w:r>
+        <w:rPr>
+          <w:rFonts w:ascii="Times New Roman" w:eastAsia="Times New Roman" w:hAnsi="Times New Roman" w:cs="Times New Roman"/>
+          <w:color w:val="24292E"/>
+        </w:rPr>
+        <w:t>Lcov -c -d . -o giftcardreader.info</w:t>
+      </w:r>
+    </w:p>
+    <w:p>
+      <w:pPr>
+        <w:pStyle w:val="NoSpacing"/>
+        <w:numPr>
+          <w:ilvl w:val="0"/>
+          <w:numId w:val="20"/>
+        </w:numPr>
+        <w:rPr>
+          <w:rFonts w:ascii="Times New Roman" w:eastAsia="Times New Roman" w:hAnsi="Times New Roman" w:cs="Times New Roman"/>
+          <w:color w:val="24292E"/>
+        </w:rPr>
+      </w:pPr>
+      <w:r>
+        <w:rPr>
+          <w:rFonts w:ascii="Times New Roman" w:eastAsia="Times New Roman" w:hAnsi="Times New Roman" w:cs="Times New Roman"/>
+          <w:color w:val="24292E"/>
+        </w:rPr>
+        <w:t xml:space="preserve">Genhtml giftcardreader.info -o giftcardreader_report. </w:t>
+      </w:r>
+    </w:p>
+    <w:p>
+      <w:pPr>
+        <w:pStyle w:val="NoSpacing"/>
+        <w:rPr>
+          <w:rFonts w:ascii="Times New Roman" w:eastAsia="Times New Roman" w:hAnsi="Times New Roman" w:cs="Times New Roman"/>
+          <w:color w:val="24292E"/>
+        </w:rPr>
+      </w:pPr>
+    </w:p>
+    <w:p>
+      <w:pPr>
+        <w:pStyle w:val="NoSpacing"/>
+        <w:rPr>
+          <w:rFonts w:ascii="Times New Roman" w:eastAsia="Times New Roman" w:hAnsi="Times New Roman" w:cs="Times New Roman"/>
+          <w:color w:val="24292E"/>
+        </w:rPr>
+      </w:pPr>
+      <w:r>
+        <w:rPr>
+          <w:rFonts w:ascii="Times New Roman" w:eastAsia="Times New Roman" w:hAnsi="Times New Roman" w:cs="Times New Roman"/>
+          <w:color w:val="24292E"/>
+        </w:rPr>
+        <w:t xml:space="preserve">Doing this, I was able to pull a HTML representation of the amount of coverage of the report. My file showed that I had around 63.3% line coverage, and 83.3% function coverage (please see below screenshot). </w:t>
+      </w:r>
+    </w:p>
+    <w:p>
+      <w:pPr>
+        <w:pStyle w:val="NoSpacing"/>
+        <w:rPr>
+          <w:rFonts w:ascii="Times New Roman" w:eastAsia="Times New Roman" w:hAnsi="Times New Roman" w:cs="Times New Roman"/>
+          <w:color w:val="24292E"/>
+        </w:rPr>
+      </w:pPr>
+      <w:r>
+        <w:rPr>
+          <w:rFonts w:ascii="Times New Roman" w:hAnsi="Times New Roman" w:cs="Times New Roman"/>
           <w:noProof/>
         </w:rPr>
         <w:drawing>
-          <wp:inline distT="0" distB="0" distL="0" distR="0" wp14:anchorId="00E4B265" wp14:editId="212DF037">
-            <wp:extent cx="5943600" cy="2604135"/>
-            <wp:effectExtent l="0" t="0" r="0" b="5715"/>
-            <wp:docPr id="9" name="Picture 9"/>
+          <wp:inline distT="0" distB="0" distL="0" distR="0" wp14:anchorId="37F63473" wp14:editId="54526BDF">
+            <wp:extent cx="5943600" cy="1715770"/>
+            <wp:effectExtent l="0" t="0" r="0" b="0"/>
+            <wp:docPr id="10" name="Picture 10"/>
+            <wp:cNvGraphicFramePr>
+              <a:graphicFrameLocks xmlns:a="http://schemas.openxmlformats.org/drawingml/2006/main" noChangeAspect="1"/>
+            </wp:cNvGraphicFramePr>
+            <a:graphic xmlns:a="http://schemas.openxmlformats.org/drawingml/2006/main">
+              <a:graphicData uri="http://schemas.openxmlformats.org/drawingml/2006/picture">
+                <pic:pic xmlns:pic="http://schemas.openxmlformats.org/drawingml/2006/picture">
+                  <pic:nvPicPr>
+                    <pic:cNvPr id="1" name=""/>
+                    <pic:cNvPicPr/>
+                  </pic:nvPicPr>
+                  <pic:blipFill>
+                    <a:blip r:embed="rId13"/>
+                    <a:stretch>
+                      <a:fillRect/>
+                    </a:stretch>
+                  </pic:blipFill>
+                  <pic:spPr>
+                    <a:xfrm>
+                      <a:off x="0" y="0"/>
+                      <a:ext cx="5943600" cy="1715770"/>
+                    </a:xfrm>
+                    <a:prstGeom prst="rect">
+                      <a:avLst/>
+                    </a:prstGeom>
+                  </pic:spPr>
+                </pic:pic>
+              </a:graphicData>
+            </a:graphic>
+          </wp:inline>
+        </w:drawing>
+      </w:r>
+    </w:p>
+    <w:p>
+      <w:pPr>
+        <w:pStyle w:val="NoSpacing"/>
+        <w:rPr>
+          <w:rFonts w:ascii="Times New Roman" w:eastAsia="Times New Roman" w:hAnsi="Times New Roman" w:cs="Times New Roman"/>
+          <w:color w:val="24292E"/>
+        </w:rPr>
+      </w:pPr>
+    </w:p>
+    <w:p>
+      <w:pPr>
+        <w:pStyle w:val="NoSpacing"/>
+        <w:rPr>
+          <w:rFonts w:ascii="Times New Roman" w:eastAsia="Times New Roman" w:hAnsi="Times New Roman" w:cs="Times New Roman"/>
+          <w:color w:val="24292E"/>
+        </w:rPr>
+      </w:pPr>
+      <w:r>
+        <w:rPr>
+          <w:rFonts w:ascii="Times New Roman" w:eastAsia="Times New Roman" w:hAnsi="Times New Roman" w:cs="Times New Roman"/>
+          <w:color w:val="24292E"/>
+        </w:rPr>
+        <w:t xml:space="preserve">In order to increase my coverage, I parsed the code and found a few lines that stuck out particularly to me. The lines I chose were lines 35-71, and line 292. </w:t>
+      </w:r>
+    </w:p>
+    <w:p>
+      <w:pPr>
+        <w:pStyle w:val="NoSpacing"/>
+        <w:rPr>
+          <w:rFonts w:ascii="Times New Roman" w:eastAsia="Times New Roman" w:hAnsi="Times New Roman" w:cs="Times New Roman"/>
+          <w:color w:val="24292E"/>
+        </w:rPr>
+      </w:pPr>
+      <w:r>
+        <w:rPr>
+          <w:rFonts w:ascii="Times New Roman" w:hAnsi="Times New Roman" w:cs="Times New Roman"/>
+          <w:noProof/>
+        </w:rPr>
+        <w:drawing>
+          <wp:inline distT="0" distB="0" distL="0" distR="0" wp14:anchorId="4A4D01AE" wp14:editId="74559950">
+            <wp:extent cx="3299155" cy="307038"/>
+            <wp:effectExtent l="0" t="0" r="0" b="0"/>
+            <wp:docPr id="14" name="Picture 14"/>
+            <wp:cNvGraphicFramePr>
+              <a:graphicFrameLocks xmlns:a="http://schemas.openxmlformats.org/drawingml/2006/main" noChangeAspect="1"/>
+            </wp:cNvGraphicFramePr>
+            <a:graphic xmlns:a="http://schemas.openxmlformats.org/drawingml/2006/main">
+              <a:graphicData uri="http://schemas.openxmlformats.org/drawingml/2006/picture">
+                <pic:pic xmlns:pic="http://schemas.openxmlformats.org/drawingml/2006/picture">
+                  <pic:nvPicPr>
+                    <pic:cNvPr id="1" name=""/>
+                    <pic:cNvPicPr/>
+                  </pic:nvPicPr>
+                  <pic:blipFill>
+                    <a:blip r:embed="rId14"/>
+                    <a:stretch>
+                      <a:fillRect/>
+                    </a:stretch>
+                  </pic:blipFill>
+                  <pic:spPr>
+                    <a:xfrm>
+                      <a:off x="0" y="0"/>
+                      <a:ext cx="3731211" cy="347248"/>
+                    </a:xfrm>
+                    <a:prstGeom prst="rect">
+                      <a:avLst/>
+                    </a:prstGeom>
+                  </pic:spPr>
+                </pic:pic>
+              </a:graphicData>
+            </a:graphic>
+          </wp:inline>
+        </w:drawing>
+      </w:r>
+    </w:p>
+    <w:p>
+      <w:pPr>
+        <w:pStyle w:val="NoSpacing"/>
+        <w:rPr>
+          <w:rFonts w:ascii="Times New Roman" w:eastAsia="Times New Roman" w:hAnsi="Times New Roman" w:cs="Times New Roman"/>
+          <w:color w:val="24292E"/>
+        </w:rPr>
+      </w:pPr>
+      <w:r>
+        <w:rPr>
+          <w:rFonts w:ascii="Times New Roman" w:hAnsi="Times New Roman" w:cs="Times New Roman"/>
+          <w:noProof/>
+        </w:rPr>
+        <w:lastRenderedPageBreak/>
+        <w:drawing>
+          <wp:inline distT="0" distB="0" distL="0" distR="0" wp14:anchorId="7F5A7660" wp14:editId="51955177">
+            <wp:extent cx="1967789" cy="1905648"/>
+            <wp:effectExtent l="0" t="0" r="0" b="0"/>
+            <wp:docPr id="13" name="Picture 13"/>
             <wp:cNvGraphicFramePr>
               <a:graphicFrameLocks xmlns:a="http://schemas.openxmlformats.org/drawingml/2006/main" noChangeAspect="1"/>
             </wp:cNvGraphicFramePr>
@@ -2697,7 +2354,7 @@
                   <pic:spPr>
                     <a:xfrm>
                       <a:off x="0" y="0"/>
-                      <a:ext cx="5943600" cy="2604135"/>
+                      <a:ext cx="1980705" cy="1918156"/>
                     </a:xfrm>
                     <a:prstGeom prst="rect">
                       <a:avLst/>
@@ -2727,252 +2384,419 @@
           <w:color w:val="24292E"/>
         </w:rPr>
       </w:pPr>
-      <w:hyperlink r:id="rId16" w:history="1">
-        <w:r>
-          <w:rPr>
-            <w:rStyle w:val="Hyperlink"/>
-            <w:rFonts w:ascii="Times New Roman" w:eastAsia="Times New Roman" w:hAnsi="Times New Roman" w:cs="Times New Roman"/>
-          </w:rPr>
-          <w:t>https://marketplace.visualstudio.com/items?itemName=alexdima.vscode-lcov</w:t>
-        </w:r>
-      </w:hyperlink>
-      <w:r>
-        <w:rPr>
-          <w:rFonts w:ascii="Times New Roman" w:eastAsia="Times New Roman" w:hAnsi="Times New Roman" w:cs="Times New Roman"/>
-          <w:color w:val="24292E"/>
-        </w:rPr>
-        <w:t xml:space="preserve"> – through visual studio code</w:t>
-      </w:r>
-    </w:p>
-    <w:p>
-      <w:pPr>
-        <w:pStyle w:val="NoSpacing"/>
-        <w:rPr>
-          <w:rFonts w:ascii="Times New Roman" w:eastAsia="Times New Roman" w:hAnsi="Times New Roman" w:cs="Times New Roman"/>
-          <w:color w:val="24292E"/>
-        </w:rPr>
-      </w:pPr>
-    </w:p>
-    <w:p>
-      <w:pPr>
-        <w:pStyle w:val="NoSpacing"/>
-        <w:rPr>
-          <w:rFonts w:ascii="Times New Roman" w:eastAsia="Times New Roman" w:hAnsi="Times New Roman" w:cs="Times New Roman"/>
-          <w:color w:val="24292E"/>
-        </w:rPr>
-      </w:pPr>
-      <w:hyperlink r:id="rId17" w:history="1">
-        <w:r>
-          <w:rPr>
-            <w:rStyle w:val="Hyperlink"/>
-            <w:rFonts w:ascii="Times New Roman" w:eastAsia="Times New Roman" w:hAnsi="Times New Roman" w:cs="Times New Roman"/>
-          </w:rPr>
-          <w:t>https://marketplace.visualstudio.com/items?itemName=JacquesLucke.gcov-viewer</w:t>
-        </w:r>
-      </w:hyperlink>
-      <w:r>
-        <w:rPr>
-          <w:rFonts w:ascii="Times New Roman" w:eastAsia="Times New Roman" w:hAnsi="Times New Roman" w:cs="Times New Roman"/>
-          <w:color w:val="24292E"/>
-        </w:rPr>
-        <w:t xml:space="preserve"> – GCOV visual studio marketplace</w:t>
-      </w:r>
-    </w:p>
-    <w:p>
-      <w:pPr>
-        <w:pStyle w:val="NoSpacing"/>
-        <w:rPr>
-          <w:rFonts w:ascii="Times New Roman" w:eastAsia="Times New Roman" w:hAnsi="Times New Roman" w:cs="Times New Roman"/>
-          <w:color w:val="24292E"/>
-        </w:rPr>
-      </w:pPr>
-    </w:p>
-    <w:p>
-      <w:pPr>
-        <w:pStyle w:val="NoSpacing"/>
-        <w:rPr>
-          <w:rFonts w:ascii="Times New Roman" w:eastAsia="Times New Roman" w:hAnsi="Times New Roman" w:cs="Times New Roman"/>
-          <w:color w:val="24292E"/>
-        </w:rPr>
-      </w:pPr>
-    </w:p>
-    <w:p>
-      <w:pPr>
-        <w:pStyle w:val="NoSpacing"/>
-        <w:rPr>
-          <w:rFonts w:ascii="Times New Roman" w:eastAsia="Times New Roman" w:hAnsi="Times New Roman" w:cs="Times New Roman"/>
-          <w:color w:val="24292E"/>
-        </w:rPr>
-      </w:pPr>
-    </w:p>
-    <w:p>
-      <w:pPr>
-        <w:pStyle w:val="NoSpacing"/>
-        <w:rPr>
-          <w:rFonts w:ascii="Times New Roman" w:eastAsia="Times New Roman" w:hAnsi="Times New Roman" w:cs="Times New Roman"/>
-          <w:color w:val="24292E"/>
-        </w:rPr>
-      </w:pPr>
-    </w:p>
-    <w:p>
-      <w:pPr>
-        <w:shd w:val="clear" w:color="auto" w:fill="FFFFFF"/>
-        <w:spacing w:after="240"/>
-        <w:rPr>
-          <w:rFonts w:ascii="Segoe UI" w:eastAsia="Times New Roman" w:hAnsi="Segoe UI" w:cs="Segoe UI"/>
-          <w:color w:val="24292E"/>
-        </w:rPr>
-      </w:pPr>
-      <w:r>
-        <w:rPr>
-          <w:rFonts w:ascii="Segoe UI" w:eastAsia="Times New Roman" w:hAnsi="Segoe UI" w:cs="Segoe UI"/>
-          <w:color w:val="24292E"/>
-        </w:rPr>
-        <w:t>You should notice that there are portions of the program that are </w:t>
-      </w:r>
-      <w:r>
-        <w:rPr>
-          <w:rFonts w:ascii="Segoe UI" w:eastAsia="Times New Roman" w:hAnsi="Segoe UI" w:cs="Segoe UI"/>
-          <w:i/>
-          <w:iCs/>
-          <w:color w:val="24292E"/>
-        </w:rPr>
-        <w:t>uncovered</w:t>
-      </w:r>
-      <w:r>
-        <w:rPr>
-          <w:rFonts w:ascii="Segoe UI" w:eastAsia="Times New Roman" w:hAnsi="Segoe UI" w:cs="Segoe UI"/>
-          <w:color w:val="24292E"/>
-        </w:rPr>
-        <w:t> (i.e., the code was not executed while processing your test suite). Pick two lines of code from the program that are currently not covered and create test cases that cover them.</w:t>
-      </w:r>
-    </w:p>
-    <w:p>
-      <w:pPr>
-        <w:pStyle w:val="NormalWeb"/>
-        <w:shd w:val="clear" w:color="auto" w:fill="FFFFFF"/>
-        <w:spacing w:before="0" w:beforeAutospacing="0" w:after="0" w:afterAutospacing="0"/>
-        <w:rPr>
-          <w:rFonts w:ascii="Segoe UI" w:hAnsi="Segoe UI" w:cs="Segoe UI"/>
-          <w:color w:val="24292E"/>
-        </w:rPr>
-      </w:pPr>
-      <w:r>
-        <w:rPr>
-          <w:rFonts w:ascii="Segoe UI" w:hAnsi="Segoe UI" w:cs="Segoe UI"/>
-          <w:color w:val="24292E"/>
-        </w:rPr>
-        <w:t>An easy and effective way of finding crashes and getting higher coverage in a program is to </w:t>
-      </w:r>
-      <w:r>
-        <w:rPr>
-          <w:rStyle w:val="Emphasis"/>
-          <w:rFonts w:ascii="Segoe UI" w:hAnsi="Segoe UI" w:cs="Segoe UI"/>
-          <w:color w:val="24292E"/>
-        </w:rPr>
-        <w:t>fuzz</w:t>
-      </w:r>
-      <w:r>
-        <w:rPr>
-          <w:rFonts w:ascii="Segoe UI" w:hAnsi="Segoe UI" w:cs="Segoe UI"/>
-          <w:color w:val="24292E"/>
-        </w:rPr>
-        <w:t xml:space="preserve"> it with a </w:t>
-      </w:r>
-      <w:proofErr w:type="spellStart"/>
-      <w:r>
-        <w:rPr>
-          <w:rFonts w:ascii="Segoe UI" w:hAnsi="Segoe UI" w:cs="Segoe UI"/>
-          <w:color w:val="24292E"/>
-        </w:rPr>
-        <w:t>fuzzer</w:t>
-      </w:r>
-      <w:proofErr w:type="spellEnd"/>
-      <w:r>
-        <w:rPr>
-          <w:rFonts w:ascii="Segoe UI" w:hAnsi="Segoe UI" w:cs="Segoe UI"/>
-          <w:color w:val="24292E"/>
-        </w:rPr>
-        <w:t xml:space="preserve"> like AFL. Fuzz the program using AFL, following the </w:t>
-      </w:r>
-      <w:hyperlink r:id="rId18" w:history="1">
-        <w:r>
-          <w:rPr>
-            <w:rStyle w:val="Hyperlink"/>
-            <w:rFonts w:ascii="Segoe UI" w:hAnsi="Segoe UI" w:cs="Segoe UI"/>
-            <w:u w:val="none"/>
-          </w:rPr>
-          <w:t>quick-start instructions</w:t>
-        </w:r>
-      </w:hyperlink>
-      <w:r>
-        <w:rPr>
-          <w:rFonts w:ascii="Segoe UI" w:hAnsi="Segoe UI" w:cs="Segoe UI"/>
-          <w:color w:val="24292E"/>
-        </w:rPr>
-        <w:t xml:space="preserve">. To make the fuzzing more effective, you should provide AFL with all of the test files you have created in its input directory. Let the </w:t>
-      </w:r>
-      <w:proofErr w:type="spellStart"/>
-      <w:r>
-        <w:rPr>
-          <w:rFonts w:ascii="Segoe UI" w:hAnsi="Segoe UI" w:cs="Segoe UI"/>
-          <w:color w:val="24292E"/>
-        </w:rPr>
-        <w:t>fuzzer</w:t>
-      </w:r>
-      <w:proofErr w:type="spellEnd"/>
-      <w:r>
-        <w:rPr>
-          <w:rFonts w:ascii="Segoe UI" w:hAnsi="Segoe UI" w:cs="Segoe UI"/>
-          <w:color w:val="24292E"/>
-        </w:rPr>
-        <w:t xml:space="preserve"> run for at least two hours, and then examine the test cases (in the </w:t>
-      </w:r>
-      <w:r>
-        <w:rPr>
-          <w:rStyle w:val="HTMLCode"/>
-          <w:rFonts w:ascii="Consolas" w:hAnsi="Consolas"/>
-          <w:color w:val="24292E"/>
-        </w:rPr>
-        <w:t>queue</w:t>
-      </w:r>
-      <w:r>
-        <w:rPr>
-          <w:rFonts w:ascii="Segoe UI" w:hAnsi="Segoe UI" w:cs="Segoe UI"/>
-          <w:color w:val="24292E"/>
-        </w:rPr>
-        <w:t> directory) and crashes/hangs (in the </w:t>
-      </w:r>
-      <w:r>
-        <w:rPr>
-          <w:rStyle w:val="HTMLCode"/>
-          <w:rFonts w:ascii="Consolas" w:hAnsi="Consolas"/>
-          <w:color w:val="24292E"/>
-        </w:rPr>
-        <w:t>crashes</w:t>
-      </w:r>
-      <w:r>
-        <w:rPr>
-          <w:rFonts w:ascii="Segoe UI" w:hAnsi="Segoe UI" w:cs="Segoe UI"/>
-          <w:color w:val="24292E"/>
-        </w:rPr>
-        <w:t> and </w:t>
-      </w:r>
-      <w:r>
-        <w:rPr>
-          <w:rStyle w:val="HTMLCode"/>
-          <w:rFonts w:ascii="Consolas" w:hAnsi="Consolas"/>
-          <w:color w:val="24292E"/>
-        </w:rPr>
-        <w:t>hangs</w:t>
-      </w:r>
-      <w:r>
-        <w:rPr>
-          <w:rFonts w:ascii="Segoe UI" w:hAnsi="Segoe UI" w:cs="Segoe UI"/>
-          <w:color w:val="24292E"/>
-        </w:rPr>
-        <w:t> directories).</w:t>
-      </w:r>
+      <w:r>
+        <w:rPr>
+          <w:rFonts w:ascii="Times New Roman" w:eastAsia="Times New Roman" w:hAnsi="Times New Roman" w:cs="Times New Roman"/>
+          <w:color w:val="24292E"/>
+        </w:rPr>
+        <w:t xml:space="preserve">These two selections were areas not covered by the initial gcc –coverage run. I decided to create two </w:t>
+      </w:r>
+      <w:r>
+        <w:rPr>
+          <w:rFonts w:ascii="Times New Roman" w:eastAsia="Times New Roman" w:hAnsi="Times New Roman" w:cs="Times New Roman"/>
+          <w:color w:val="24292E"/>
+        </w:rPr>
+        <w:t>gift cards</w:t>
+      </w:r>
+      <w:r>
+        <w:rPr>
+          <w:rFonts w:ascii="Times New Roman" w:eastAsia="Times New Roman" w:hAnsi="Times New Roman" w:cs="Times New Roman"/>
+          <w:color w:val="24292E"/>
+        </w:rPr>
+        <w:t xml:space="preserve"> – one that covered the op-code cases (examining what happens if we insert type_of_record = 3) and one that tested running a type “2” record (all of the previous test cases had been using type 1 records). </w:t>
+      </w:r>
+    </w:p>
+    <w:p>
+      <w:pPr>
+        <w:pStyle w:val="NoSpacing"/>
+        <w:rPr>
+          <w:rFonts w:ascii="Times New Roman" w:eastAsia="Times New Roman" w:hAnsi="Times New Roman" w:cs="Times New Roman"/>
+          <w:color w:val="24292E"/>
+        </w:rPr>
+      </w:pPr>
+    </w:p>
+    <w:p>
+      <w:pPr>
+        <w:pStyle w:val="NoSpacing"/>
+        <w:rPr>
+          <w:rFonts w:ascii="Times New Roman" w:eastAsia="Times New Roman" w:hAnsi="Times New Roman" w:cs="Times New Roman"/>
+          <w:color w:val="24292E"/>
+        </w:rPr>
+      </w:pPr>
+      <w:r>
+        <w:rPr>
+          <w:rFonts w:ascii="Times New Roman" w:eastAsia="Times New Roman" w:hAnsi="Times New Roman" w:cs="Times New Roman"/>
+          <w:color w:val="24292E"/>
+        </w:rPr>
+        <w:t xml:space="preserve">With this, the coverage </w:t>
+      </w:r>
+      <w:r>
+        <w:rPr>
+          <w:rFonts w:ascii="Times New Roman" w:eastAsia="Times New Roman" w:hAnsi="Times New Roman" w:cs="Times New Roman"/>
+          <w:color w:val="24292E"/>
+        </w:rPr>
+        <w:t>of files increased from 63.3% to 66.7%. A marginal increase, but still depicting the added benefit of creating more test cases. The areas that were previously uncovered are now covered under the new test cases.</w:t>
+      </w:r>
+    </w:p>
+    <w:p>
+      <w:pPr>
+        <w:pStyle w:val="NoSpacing"/>
+        <w:rPr>
+          <w:rFonts w:ascii="Times New Roman" w:eastAsia="Times New Roman" w:hAnsi="Times New Roman" w:cs="Times New Roman"/>
+          <w:color w:val="24292E"/>
+        </w:rPr>
+      </w:pPr>
+      <w:r>
+        <w:rPr>
+          <w:rFonts w:ascii="Times New Roman" w:hAnsi="Times New Roman" w:cs="Times New Roman"/>
+          <w:noProof/>
+        </w:rPr>
+        <w:drawing>
+          <wp:inline distT="0" distB="0" distL="0" distR="0" wp14:anchorId="2ACAE019" wp14:editId="5528D625">
+            <wp:extent cx="5943600" cy="422910"/>
+            <wp:effectExtent l="0" t="0" r="0" b="0"/>
+            <wp:docPr id="15" name="Picture 15"/>
+            <wp:cNvGraphicFramePr>
+              <a:graphicFrameLocks xmlns:a="http://schemas.openxmlformats.org/drawingml/2006/main" noChangeAspect="1"/>
+            </wp:cNvGraphicFramePr>
+            <a:graphic xmlns:a="http://schemas.openxmlformats.org/drawingml/2006/main">
+              <a:graphicData uri="http://schemas.openxmlformats.org/drawingml/2006/picture">
+                <pic:pic xmlns:pic="http://schemas.openxmlformats.org/drawingml/2006/picture">
+                  <pic:nvPicPr>
+                    <pic:cNvPr id="1" name=""/>
+                    <pic:cNvPicPr/>
+                  </pic:nvPicPr>
+                  <pic:blipFill>
+                    <a:blip r:embed="rId16"/>
+                    <a:stretch>
+                      <a:fillRect/>
+                    </a:stretch>
+                  </pic:blipFill>
+                  <pic:spPr>
+                    <a:xfrm>
+                      <a:off x="0" y="0"/>
+                      <a:ext cx="5943600" cy="422910"/>
+                    </a:xfrm>
+                    <a:prstGeom prst="rect">
+                      <a:avLst/>
+                    </a:prstGeom>
+                  </pic:spPr>
+                </pic:pic>
+              </a:graphicData>
+            </a:graphic>
+          </wp:inline>
+        </w:drawing>
+      </w:r>
+    </w:p>
+    <w:p>
+      <w:pPr>
+        <w:pStyle w:val="NoSpacing"/>
+        <w:rPr>
+          <w:rFonts w:ascii="Times New Roman" w:eastAsia="Times New Roman" w:hAnsi="Times New Roman" w:cs="Times New Roman"/>
+          <w:color w:val="24292E"/>
+        </w:rPr>
+      </w:pPr>
+    </w:p>
+    <w:p>
+      <w:pPr>
+        <w:pStyle w:val="NoSpacing"/>
+        <w:ind w:left="720"/>
+        <w:rPr>
+          <w:rFonts w:ascii="Times New Roman" w:eastAsia="Times New Roman" w:hAnsi="Times New Roman" w:cs="Times New Roman"/>
+          <w:color w:val="24292E"/>
+        </w:rPr>
+      </w:pPr>
+      <w:r>
+        <w:rPr>
+          <w:rFonts w:ascii="Times New Roman" w:eastAsia="Times New Roman" w:hAnsi="Times New Roman" w:cs="Times New Roman"/>
+          <w:color w:val="24292E"/>
+        </w:rPr>
+        <w:t xml:space="preserve">Coverage 1- After running gcc --coverage on giftcardreader.c, and testing the existing crashes and hangs, we were able to see that there was about 46.6% of the code that was uncovered. Many of our test cases did not touch the "opcode" section. Our hang.gft error was the closes, noticing that a never ending loop of sending and receiving information can be achieved if we took advantage of a vulnerability in 0x09. In our coverage case (as 0x02 - 0x07, 0x09 were all uncovered), we sought to emulate the hang.gft; instead, we simply changed the type_of_record setting in the </w:t>
+      </w:r>
+      <w:r>
+        <w:rPr>
+          <w:rFonts w:ascii="Times New Roman" w:eastAsia="Times New Roman" w:hAnsi="Times New Roman" w:cs="Times New Roman"/>
+          <w:color w:val="24292E"/>
+        </w:rPr>
+        <w:t>gift card</w:t>
+      </w:r>
+      <w:r>
+        <w:rPr>
+          <w:rFonts w:ascii="Times New Roman" w:eastAsia="Times New Roman" w:hAnsi="Times New Roman" w:cs="Times New Roman"/>
+          <w:color w:val="24292E"/>
+        </w:rPr>
+        <w:t xml:space="preserve"> from 1, to 3. This specifically references animate function. While the coverage is minimal, there is an increase in line coverage (</w:t>
+      </w:r>
+      <w:r>
+        <w:rPr>
+          <w:rFonts w:ascii="Times New Roman" w:eastAsia="Times New Roman" w:hAnsi="Times New Roman" w:cs="Times New Roman"/>
+          <w:color w:val="24292E"/>
+        </w:rPr>
+        <w:t>function</w:t>
+      </w:r>
+      <w:r>
+        <w:rPr>
+          <w:rFonts w:ascii="Times New Roman" w:eastAsia="Times New Roman" w:hAnsi="Times New Roman" w:cs="Times New Roman"/>
+          <w:color w:val="24292E"/>
+        </w:rPr>
+        <w:t xml:space="preserve"> coverage remains the same).</w:t>
+      </w:r>
+    </w:p>
+    <w:p>
+      <w:pPr>
+        <w:pStyle w:val="NoSpacing"/>
+        <w:ind w:left="720"/>
+        <w:rPr>
+          <w:rFonts w:ascii="Times New Roman" w:eastAsia="Times New Roman" w:hAnsi="Times New Roman" w:cs="Times New Roman"/>
+          <w:color w:val="24292E"/>
+        </w:rPr>
+      </w:pPr>
+    </w:p>
+    <w:p>
+      <w:pPr>
+        <w:pStyle w:val="NoSpacing"/>
+        <w:ind w:left="720"/>
+        <w:rPr>
+          <w:rFonts w:ascii="Times New Roman" w:eastAsia="Times New Roman" w:hAnsi="Times New Roman" w:cs="Times New Roman"/>
+          <w:color w:val="24292E"/>
+        </w:rPr>
+      </w:pPr>
+      <w:r>
+        <w:rPr>
+          <w:rFonts w:ascii="Times New Roman" w:eastAsia="Times New Roman" w:hAnsi="Times New Roman" w:cs="Times New Roman"/>
+          <w:color w:val="24292E"/>
+        </w:rPr>
+        <w:t xml:space="preserve">Coverage 2- </w:t>
+      </w:r>
+      <w:r>
+        <w:rPr>
+          <w:rFonts w:ascii="Times New Roman" w:eastAsia="Times New Roman" w:hAnsi="Times New Roman" w:cs="Times New Roman"/>
+          <w:color w:val="24292E"/>
+        </w:rPr>
+        <w:t xml:space="preserve"> </w:t>
+      </w:r>
+      <w:r>
+        <w:rPr>
+          <w:rFonts w:ascii="Times New Roman" w:eastAsia="Times New Roman" w:hAnsi="Times New Roman" w:cs="Times New Roman"/>
+          <w:color w:val="24292E"/>
+        </w:rPr>
+        <w:t>In our second coverage report, we noticed that at the end of the code, there specifically is a function that accepts type 2 records (calling the gift_card_json file instead of the print_gift_card_file). Keeping this code in mind ("else if (argv[1][0] == '2') gift_card_json(thisone);") we run a simple examplefile.gft that utilizes a type 2 record, rather than a type 1 record. Although a simple fix, we wanted to make sure we maximized the coverage. This produced a minimal coverage as well.</w:t>
+      </w:r>
+    </w:p>
+    <w:p>
+      <w:pPr>
+        <w:pStyle w:val="NoSpacing"/>
+        <w:rPr>
+          <w:rFonts w:ascii="Times New Roman" w:eastAsia="Times New Roman" w:hAnsi="Times New Roman" w:cs="Times New Roman"/>
+          <w:color w:val="24292E"/>
+        </w:rPr>
+      </w:pPr>
+    </w:p>
+    <w:p>
+      <w:pPr>
+        <w:pStyle w:val="NoSpacing"/>
+        <w:rPr>
+          <w:rFonts w:ascii="Times New Roman" w:eastAsia="Times New Roman" w:hAnsi="Times New Roman" w:cs="Times New Roman"/>
+          <w:color w:val="24292E"/>
+        </w:rPr>
+      </w:pPr>
+      <w:r>
+        <w:rPr>
+          <w:rFonts w:ascii="Times New Roman" w:eastAsia="Times New Roman" w:hAnsi="Times New Roman" w:cs="Times New Roman"/>
+          <w:color w:val="24292E"/>
+        </w:rPr>
+        <w:t>Afterwards, we proceeded to run AFL on the system to fuzz the program even further. After installing AFL (and dealing with some OSX permissions  issues), we ran the commands “afl-clang giftcardreader.c -o giftcard reader” and “afl-fuzz -i in out -m 200 ./giftcardreader 1 @@” to begin the fuzzing process. After 30 minutes, we picked up a total of 5 unique crashes and 19 total crashes, showing that AFL is indeed doing what we want of it.</w:t>
+      </w:r>
+    </w:p>
+    <w:p>
+      <w:pPr>
+        <w:pStyle w:val="NoSpacing"/>
+        <w:rPr>
+          <w:rFonts w:ascii="Times New Roman" w:eastAsia="Times New Roman" w:hAnsi="Times New Roman" w:cs="Times New Roman"/>
+          <w:color w:val="24292E"/>
+        </w:rPr>
+      </w:pPr>
+    </w:p>
+    <w:p>
+      <w:pPr>
+        <w:pStyle w:val="NoSpacing"/>
+        <w:ind w:left="720"/>
+        <w:rPr>
+          <w:rFonts w:ascii="Times New Roman" w:eastAsia="Times New Roman" w:hAnsi="Times New Roman" w:cs="Times New Roman"/>
+          <w:color w:val="24292E"/>
+        </w:rPr>
+      </w:pPr>
+      <w:r>
+        <w:rPr>
+          <w:rFonts w:ascii="Times New Roman" w:eastAsia="Times New Roman" w:hAnsi="Times New Roman" w:cs="Times New Roman"/>
+          <w:color w:val="24292E"/>
+        </w:rPr>
+        <w:lastRenderedPageBreak/>
+        <w:t>Fuzzer_1</w:t>
+      </w:r>
+      <w:r>
+        <w:rPr>
+          <w:rFonts w:ascii="Times New Roman" w:eastAsia="Times New Roman" w:hAnsi="Times New Roman" w:cs="Times New Roman"/>
+          <w:color w:val="24292E"/>
+        </w:rPr>
+        <w:t xml:space="preserve">: </w:t>
+      </w:r>
+      <w:r>
+        <w:rPr>
+          <w:rFonts w:ascii="Times New Roman" w:eastAsia="Times New Roman" w:hAnsi="Times New Roman" w:cs="Times New Roman"/>
+          <w:color w:val="24292E"/>
+        </w:rPr>
+        <w:t xml:space="preserve">After running our AFL fuzzer for more than two hours, we selected two Fuzzer </w:t>
+      </w:r>
+      <w:r>
+        <w:rPr>
+          <w:rFonts w:ascii="Times New Roman" w:eastAsia="Times New Roman" w:hAnsi="Times New Roman" w:cs="Times New Roman"/>
+          <w:color w:val="24292E"/>
+        </w:rPr>
+        <w:t>gift card</w:t>
+      </w:r>
+      <w:r>
+        <w:rPr>
+          <w:rFonts w:ascii="Times New Roman" w:eastAsia="Times New Roman" w:hAnsi="Times New Roman" w:cs="Times New Roman"/>
+          <w:color w:val="24292E"/>
+        </w:rPr>
+        <w:t xml:space="preserve"> files that best improve our code. We found </w:t>
+      </w:r>
+      <w:r>
+        <w:rPr>
+          <w:rFonts w:ascii="Times New Roman" w:eastAsia="Times New Roman" w:hAnsi="Times New Roman" w:cs="Times New Roman"/>
+          <w:color w:val="24292E"/>
+        </w:rPr>
+        <w:t>an</w:t>
+      </w:r>
+      <w:r>
+        <w:rPr>
+          <w:rFonts w:ascii="Times New Roman" w:eastAsia="Times New Roman" w:hAnsi="Times New Roman" w:cs="Times New Roman"/>
+          <w:color w:val="24292E"/>
+        </w:rPr>
+        <w:t xml:space="preserve"> afl-fuzz hang bug, which causes the program to enter a </w:t>
+      </w:r>
+      <w:r>
+        <w:rPr>
+          <w:rFonts w:ascii="Times New Roman" w:eastAsia="Times New Roman" w:hAnsi="Times New Roman" w:cs="Times New Roman"/>
+          <w:color w:val="24292E"/>
+        </w:rPr>
+        <w:t>continues</w:t>
+      </w:r>
+      <w:r>
+        <w:rPr>
+          <w:rFonts w:ascii="Times New Roman" w:eastAsia="Times New Roman" w:hAnsi="Times New Roman" w:cs="Times New Roman"/>
+          <w:color w:val="24292E"/>
+        </w:rPr>
+        <w:t xml:space="preserve"> cycle of sending and receiving </w:t>
+      </w:r>
+      <w:r>
+        <w:rPr>
+          <w:rFonts w:ascii="Times New Roman" w:eastAsia="Times New Roman" w:hAnsi="Times New Roman" w:cs="Times New Roman"/>
+          <w:color w:val="24292E"/>
+        </w:rPr>
+        <w:t>instructions</w:t>
+      </w:r>
+      <w:r>
+        <w:rPr>
+          <w:rFonts w:ascii="Times New Roman" w:eastAsia="Times New Roman" w:hAnsi="Times New Roman" w:cs="Times New Roman"/>
+          <w:color w:val="24292E"/>
+        </w:rPr>
+        <w:t xml:space="preserve">, </w:t>
+      </w:r>
+      <w:r>
+        <w:rPr>
+          <w:rFonts w:ascii="Times New Roman" w:eastAsia="Times New Roman" w:hAnsi="Times New Roman" w:cs="Times New Roman"/>
+          <w:color w:val="24292E"/>
+        </w:rPr>
+        <w:t>like</w:t>
+      </w:r>
+      <w:r>
+        <w:rPr>
+          <w:rFonts w:ascii="Times New Roman" w:eastAsia="Times New Roman" w:hAnsi="Times New Roman" w:cs="Times New Roman"/>
+          <w:color w:val="24292E"/>
+        </w:rPr>
+        <w:t xml:space="preserve"> the last example. We found that the main reason this occurs is because of a value within the .gft file, which </w:t>
+      </w:r>
+      <w:r>
+        <w:rPr>
+          <w:rFonts w:ascii="Times New Roman" w:eastAsia="Times New Roman" w:hAnsi="Times New Roman" w:cs="Times New Roman"/>
+          <w:color w:val="24292E"/>
+        </w:rPr>
+        <w:t>comes</w:t>
+      </w:r>
+      <w:r>
+        <w:rPr>
+          <w:rFonts w:ascii="Times New Roman" w:eastAsia="Times New Roman" w:hAnsi="Times New Roman" w:cs="Times New Roman"/>
+          <w:color w:val="24292E"/>
+        </w:rPr>
+        <w:t xml:space="preserve"> from another unsigned char. After we prevent the writing of a negative value, we found that the program was able to work.</w:t>
+      </w:r>
+    </w:p>
+    <w:p>
+      <w:pPr>
+        <w:pStyle w:val="NoSpacing"/>
+        <w:ind w:left="720"/>
+        <w:rPr>
+          <w:rFonts w:ascii="Times New Roman" w:eastAsia="Times New Roman" w:hAnsi="Times New Roman" w:cs="Times New Roman"/>
+          <w:color w:val="24292E"/>
+        </w:rPr>
+      </w:pPr>
+    </w:p>
+    <w:p>
+      <w:pPr>
+        <w:pStyle w:val="NoSpacing"/>
+        <w:ind w:left="720"/>
+        <w:rPr>
+          <w:rFonts w:ascii="Times New Roman" w:eastAsia="Times New Roman" w:hAnsi="Times New Roman" w:cs="Times New Roman"/>
+          <w:color w:val="24292E"/>
+        </w:rPr>
+      </w:pPr>
+      <w:r>
+        <w:rPr>
+          <w:rFonts w:ascii="Times New Roman" w:eastAsia="Times New Roman" w:hAnsi="Times New Roman" w:cs="Times New Roman"/>
+          <w:color w:val="24292E"/>
+        </w:rPr>
+        <w:t>Fuzzer_2</w:t>
+      </w:r>
+      <w:r>
+        <w:rPr>
+          <w:rFonts w:ascii="Times New Roman" w:eastAsia="Times New Roman" w:hAnsi="Times New Roman" w:cs="Times New Roman"/>
+          <w:color w:val="24292E"/>
+        </w:rPr>
+        <w:t xml:space="preserve">: </w:t>
+      </w:r>
+      <w:r>
+        <w:rPr>
+          <w:rFonts w:ascii="Times New Roman" w:eastAsia="Times New Roman" w:hAnsi="Times New Roman" w:cs="Times New Roman"/>
+          <w:color w:val="24292E"/>
+        </w:rPr>
+        <w:t xml:space="preserve">A crash found by AFL fuzzer specifically has to do with opcode 0x04, 0x06 - this creates a buffer overflow (similar to a crash found in the previous set of crashes) and stops the program without exiting. We attempted the fix by specifying exactly which bounds for those op-code cases args1 needs to fall under. </w:t>
+      </w:r>
+      <w:r>
+        <w:rPr>
+          <w:rFonts w:ascii="Times New Roman" w:eastAsia="Times New Roman" w:hAnsi="Times New Roman" w:cs="Times New Roman"/>
+          <w:color w:val="24292E"/>
+        </w:rPr>
+        <w:t>This</w:t>
+      </w:r>
+      <w:r>
+        <w:rPr>
+          <w:rFonts w:ascii="Times New Roman" w:eastAsia="Times New Roman" w:hAnsi="Times New Roman" w:cs="Times New Roman"/>
+          <w:color w:val="24292E"/>
+        </w:rPr>
+        <w:t xml:space="preserve"> paired with changing chars to unsigned char seem to be a major fault in the program.</w:t>
+      </w:r>
+    </w:p>
+    <w:p>
+      <w:pPr>
+        <w:pStyle w:val="NoSpacing"/>
+        <w:ind w:left="720"/>
+        <w:rPr>
+          <w:rFonts w:ascii="Times New Roman" w:eastAsia="Times New Roman" w:hAnsi="Times New Roman" w:cs="Times New Roman"/>
+          <w:color w:val="24292E"/>
+        </w:rPr>
+      </w:pPr>
     </w:p>
     <w:p>
       <w:pPr>
@@ -2980,776 +2804,20 @@
         <w:shd w:val="clear" w:color="auto" w:fill="FFFFFF"/>
         <w:spacing w:before="0" w:beforeAutospacing="0" w:after="240" w:afterAutospacing="0"/>
         <w:rPr>
-          <w:rFonts w:ascii="Segoe UI" w:hAnsi="Segoe UI" w:cs="Segoe UI"/>
-          <w:color w:val="24292E"/>
-        </w:rPr>
-      </w:pPr>
-      <w:r>
-        <w:rPr>
-          <w:rFonts w:ascii="Segoe UI" w:hAnsi="Segoe UI" w:cs="Segoe UI"/>
-          <w:color w:val="24292E"/>
-        </w:rPr>
-        <w:t xml:space="preserve">Add the generated test cases (but not the crashes or hangs) to your test suite, and produce a new coverage report. You should see that the tests generated by the </w:t>
-      </w:r>
-      <w:proofErr w:type="spellStart"/>
-      <w:r>
-        <w:rPr>
-          <w:rFonts w:ascii="Segoe UI" w:hAnsi="Segoe UI" w:cs="Segoe UI"/>
-          <w:color w:val="24292E"/>
-        </w:rPr>
-        <w:t>fuzzer</w:t>
-      </w:r>
-      <w:proofErr w:type="spellEnd"/>
-      <w:r>
-        <w:rPr>
-          <w:rFonts w:ascii="Segoe UI" w:hAnsi="Segoe UI" w:cs="Segoe UI"/>
-          <w:color w:val="24292E"/>
-        </w:rPr>
-        <w:t xml:space="preserve"> reach more parts of the gift card program.</w:t>
-      </w:r>
-    </w:p>
-    <w:p>
-      <w:pPr>
-        <w:pStyle w:val="NormalWeb"/>
-        <w:shd w:val="clear" w:color="auto" w:fill="FFFFFF"/>
-        <w:spacing w:before="0" w:beforeAutospacing="0" w:after="240" w:afterAutospacing="0"/>
-        <w:rPr>
-          <w:rFonts w:ascii="Segoe UI" w:hAnsi="Segoe UI" w:cs="Segoe UI"/>
-          <w:color w:val="24292E"/>
-        </w:rPr>
-      </w:pPr>
-      <w:r>
-        <w:rPr>
-          <w:rFonts w:ascii="Segoe UI" w:hAnsi="Segoe UI" w:cs="Segoe UI"/>
-          <w:color w:val="24292E"/>
-        </w:rPr>
-        <w:t>Finally, pick two crashes/hangs and fix the bugs in the program that cause them. Then, re-run the program on </w:t>
-      </w:r>
-      <w:r>
-        <w:rPr>
-          <w:rStyle w:val="Emphasis"/>
-          <w:rFonts w:ascii="Segoe UI" w:hAnsi="Segoe UI" w:cs="Segoe UI"/>
-          <w:color w:val="24292E"/>
-        </w:rPr>
-        <w:t>all</w:t>
-      </w:r>
-      <w:r>
-        <w:rPr>
-          <w:rFonts w:ascii="Segoe UI" w:hAnsi="Segoe UI" w:cs="Segoe UI"/>
-          <w:color w:val="24292E"/>
-        </w:rPr>
-        <w:t> the crashes and hangs found by AFL. You should find that not all of the crashes found by AFL originally crash the program now---although AFL tries its best to figure out which crashes are caused by unique bugs, if often overcounts.</w:t>
-      </w:r>
-    </w:p>
-    <w:p>
-      <w:pPr>
-        <w:pStyle w:val="NormalWeb"/>
-        <w:shd w:val="clear" w:color="auto" w:fill="FFFFFF"/>
-        <w:spacing w:before="0" w:beforeAutospacing="0" w:after="0" w:afterAutospacing="0"/>
-        <w:rPr>
-          <w:rFonts w:ascii="Segoe UI" w:hAnsi="Segoe UI" w:cs="Segoe UI"/>
-          <w:color w:val="24292E"/>
-        </w:rPr>
-      </w:pPr>
-      <w:r>
-        <w:rPr>
-          <w:rFonts w:ascii="Segoe UI" w:hAnsi="Segoe UI" w:cs="Segoe UI"/>
-          <w:color w:val="24292E"/>
-        </w:rPr>
-        <w:t xml:space="preserve">Add the generated tests to your repository and have Travis run them. Note that depending on how long you ran the </w:t>
-      </w:r>
-      <w:proofErr w:type="spellStart"/>
-      <w:r>
-        <w:rPr>
-          <w:rFonts w:ascii="Segoe UI" w:hAnsi="Segoe UI" w:cs="Segoe UI"/>
-          <w:color w:val="24292E"/>
-        </w:rPr>
-        <w:t>fuzzer</w:t>
-      </w:r>
-      <w:proofErr w:type="spellEnd"/>
-      <w:r>
-        <w:rPr>
-          <w:rFonts w:ascii="Segoe UI" w:hAnsi="Segoe UI" w:cs="Segoe UI"/>
-          <w:color w:val="24292E"/>
-        </w:rPr>
-        <w:t xml:space="preserve"> and how fast your machine is, there may be a lot of redundant test cases! To keep only the ones that exercise new behavior in your program, you can use the </w:t>
-      </w:r>
-      <w:proofErr w:type="spellStart"/>
-      <w:r>
-        <w:rPr>
-          <w:rStyle w:val="HTMLCode"/>
-          <w:rFonts w:ascii="Consolas" w:hAnsi="Consolas"/>
-          <w:color w:val="24292E"/>
-        </w:rPr>
-        <w:t>afl-tmin</w:t>
-      </w:r>
-      <w:proofErr w:type="spellEnd"/>
-      <w:r>
-        <w:rPr>
-          <w:rFonts w:ascii="Segoe UI" w:hAnsi="Segoe UI" w:cs="Segoe UI"/>
-          <w:color w:val="24292E"/>
-        </w:rPr>
-        <w:t> tool.</w:t>
-      </w:r>
-    </w:p>
-    <w:p>
-      <w:pPr>
-        <w:pStyle w:val="NormalWeb"/>
-        <w:shd w:val="clear" w:color="auto" w:fill="FFFFFF"/>
-        <w:spacing w:before="0" w:beforeAutospacing="0" w:after="0" w:afterAutospacing="0"/>
-        <w:rPr>
-          <w:rFonts w:ascii="Segoe UI" w:hAnsi="Segoe UI" w:cs="Segoe UI"/>
-          <w:color w:val="24292E"/>
-        </w:rPr>
-      </w:pPr>
-    </w:p>
-    <w:p>
-      <w:pPr>
-        <w:pStyle w:val="NormalWeb"/>
-        <w:shd w:val="clear" w:color="auto" w:fill="FFFFFF"/>
-        <w:spacing w:before="0" w:beforeAutospacing="0" w:after="240" w:afterAutospacing="0"/>
-        <w:rPr>
-          <w:rFonts w:ascii="Segoe UI" w:hAnsi="Segoe UI" w:cs="Segoe UI"/>
-          <w:color w:val="24292E"/>
-        </w:rPr>
-      </w:pPr>
-      <w:r>
-        <w:rPr>
-          <w:rFonts w:ascii="Segoe UI" w:hAnsi="Segoe UI" w:cs="Segoe UI"/>
-          <w:color w:val="24292E"/>
-        </w:rPr>
-        <w:t xml:space="preserve">To complete the assignment, commit your updated code, your handwritten tests, the </w:t>
-      </w:r>
-      <w:proofErr w:type="spellStart"/>
-      <w:r>
-        <w:rPr>
-          <w:rFonts w:ascii="Segoe UI" w:hAnsi="Segoe UI" w:cs="Segoe UI"/>
-          <w:color w:val="24292E"/>
-        </w:rPr>
-        <w:t>fuzzer</w:t>
-      </w:r>
-      <w:proofErr w:type="spellEnd"/>
-      <w:r>
-        <w:rPr>
-          <w:rFonts w:ascii="Segoe UI" w:hAnsi="Segoe UI" w:cs="Segoe UI"/>
-          <w:color w:val="24292E"/>
-        </w:rPr>
-        <w:t>-generated tests, and a brief writeup explaining the bugs you found and fixed in this part.</w:t>
-      </w:r>
-    </w:p>
-    <w:p>
-      <w:pPr>
-        <w:pStyle w:val="NormalWeb"/>
-        <w:shd w:val="clear" w:color="auto" w:fill="FFFFFF"/>
-        <w:spacing w:before="0" w:beforeAutospacing="0" w:after="240" w:afterAutospacing="0"/>
-        <w:rPr>
-          <w:sz w:val="26"/>
-          <w:szCs w:val="26"/>
-        </w:rPr>
-      </w:pPr>
-      <w:r>
-        <w:rPr>
-          <w:sz w:val="26"/>
-          <w:szCs w:val="26"/>
-        </w:rPr>
-        <w:t>Total points: 100</w:t>
-      </w:r>
-    </w:p>
-    <w:p>
-      <w:pPr>
-        <w:pStyle w:val="NormalWeb"/>
-        <w:shd w:val="clear" w:color="auto" w:fill="FFFFFF"/>
-        <w:spacing w:before="0" w:beforeAutospacing="0" w:after="240" w:afterAutospacing="0"/>
-        <w:rPr>
-          <w:sz w:val="26"/>
-          <w:szCs w:val="26"/>
-        </w:rPr>
-      </w:pPr>
-      <w:r>
-        <w:rPr>
-          <w:sz w:val="26"/>
-          <w:szCs w:val="26"/>
-        </w:rPr>
-        <w:t>Part 1 is worth 20 points:</w:t>
-      </w:r>
-    </w:p>
-    <w:p>
-      <w:pPr>
-        <w:numPr>
-          <w:ilvl w:val="0"/>
-          <w:numId w:val="16"/>
-        </w:numPr>
-        <w:shd w:val="clear" w:color="auto" w:fill="FFFFFF"/>
-        <w:spacing w:before="100" w:beforeAutospacing="1" w:after="100" w:afterAutospacing="1"/>
-        <w:rPr>
-          <w:rFonts w:ascii="Times New Roman" w:eastAsia="Times New Roman" w:hAnsi="Times New Roman" w:cs="Times New Roman"/>
-          <w:sz w:val="26"/>
-          <w:szCs w:val="26"/>
-        </w:rPr>
-      </w:pPr>
-      <w:r>
-        <w:rPr>
-          <w:rFonts w:ascii="Times New Roman" w:eastAsia="Times New Roman" w:hAnsi="Times New Roman" w:cs="Times New Roman"/>
-          <w:sz w:val="26"/>
-          <w:szCs w:val="26"/>
-        </w:rPr>
-        <w:t>10 points for signed commits</w:t>
-      </w:r>
-    </w:p>
-    <w:p>
-      <w:pPr>
-        <w:numPr>
-          <w:ilvl w:val="0"/>
-          <w:numId w:val="16"/>
-        </w:numPr>
-        <w:shd w:val="clear" w:color="auto" w:fill="FFFFFF"/>
-        <w:spacing w:before="60" w:after="100" w:afterAutospacing="1"/>
-        <w:rPr>
-          <w:rFonts w:ascii="Times New Roman" w:eastAsia="Times New Roman" w:hAnsi="Times New Roman" w:cs="Times New Roman"/>
-          <w:sz w:val="26"/>
-          <w:szCs w:val="26"/>
-        </w:rPr>
-      </w:pPr>
-      <w:r>
-        <w:rPr>
-          <w:rFonts w:ascii="Times New Roman" w:eastAsia="Times New Roman" w:hAnsi="Times New Roman" w:cs="Times New Roman"/>
-          <w:sz w:val="26"/>
-          <w:szCs w:val="26"/>
-        </w:rPr>
-        <w:t>10 points for Travis configuration</w:t>
-      </w:r>
-    </w:p>
-    <w:p>
-      <w:pPr>
-        <w:pStyle w:val="NormalWeb"/>
-        <w:shd w:val="clear" w:color="auto" w:fill="FFFFFF"/>
-        <w:spacing w:before="0" w:beforeAutospacing="0" w:after="240" w:afterAutospacing="0"/>
-        <w:rPr>
-          <w:sz w:val="26"/>
-          <w:szCs w:val="26"/>
-        </w:rPr>
-      </w:pPr>
-      <w:r>
-        <w:rPr>
-          <w:sz w:val="26"/>
-          <w:szCs w:val="26"/>
-        </w:rPr>
-        <w:t>Part 2 is worth 40 points:</w:t>
-      </w:r>
-    </w:p>
-    <w:p>
-      <w:pPr>
-        <w:numPr>
-          <w:ilvl w:val="0"/>
-          <w:numId w:val="17"/>
-        </w:numPr>
-        <w:shd w:val="clear" w:color="auto" w:fill="FFFFFF"/>
-        <w:spacing w:before="100" w:beforeAutospacing="1" w:after="100" w:afterAutospacing="1"/>
-        <w:rPr>
-          <w:rFonts w:ascii="Times New Roman" w:eastAsia="Times New Roman" w:hAnsi="Times New Roman" w:cs="Times New Roman"/>
-          <w:sz w:val="26"/>
-          <w:szCs w:val="26"/>
-        </w:rPr>
-      </w:pPr>
-      <w:r>
-        <w:rPr>
-          <w:rFonts w:ascii="Times New Roman" w:eastAsia="Times New Roman" w:hAnsi="Times New Roman" w:cs="Times New Roman"/>
-          <w:sz w:val="26"/>
-          <w:szCs w:val="26"/>
-        </w:rPr>
-        <w:t>10 points for your test cases and fixes</w:t>
-      </w:r>
-    </w:p>
-    <w:p>
-      <w:pPr>
-        <w:numPr>
-          <w:ilvl w:val="0"/>
-          <w:numId w:val="17"/>
-        </w:numPr>
-        <w:shd w:val="clear" w:color="auto" w:fill="FFFFFF"/>
-        <w:spacing w:before="60" w:after="100" w:afterAutospacing="1"/>
-        <w:rPr>
-          <w:rFonts w:ascii="Times New Roman" w:eastAsia="Times New Roman" w:hAnsi="Times New Roman" w:cs="Times New Roman"/>
-          <w:sz w:val="26"/>
-          <w:szCs w:val="26"/>
-        </w:rPr>
-      </w:pPr>
-      <w:r>
-        <w:rPr>
-          <w:rFonts w:ascii="Times New Roman" w:eastAsia="Times New Roman" w:hAnsi="Times New Roman" w:cs="Times New Roman"/>
-          <w:sz w:val="26"/>
-          <w:szCs w:val="26"/>
-        </w:rPr>
-        <w:t>20 points for the bug writeup</w:t>
-      </w:r>
-    </w:p>
-    <w:p>
-      <w:pPr>
-        <w:numPr>
-          <w:ilvl w:val="0"/>
-          <w:numId w:val="17"/>
-        </w:numPr>
-        <w:shd w:val="clear" w:color="auto" w:fill="FFFFFF"/>
-        <w:spacing w:before="60" w:after="100" w:afterAutospacing="1"/>
-        <w:rPr>
-          <w:rFonts w:ascii="Times New Roman" w:eastAsia="Times New Roman" w:hAnsi="Times New Roman" w:cs="Times New Roman"/>
-          <w:sz w:val="26"/>
-          <w:szCs w:val="26"/>
-        </w:rPr>
-      </w:pPr>
-      <w:r>
-        <w:rPr>
-          <w:rFonts w:ascii="Times New Roman" w:eastAsia="Times New Roman" w:hAnsi="Times New Roman" w:cs="Times New Roman"/>
-          <w:sz w:val="26"/>
-          <w:szCs w:val="26"/>
-        </w:rPr>
-        <w:lastRenderedPageBreak/>
-        <w:t>10 points for Travis regression testing</w:t>
-      </w:r>
-    </w:p>
-    <w:p>
-      <w:pPr>
-        <w:pStyle w:val="NormalWeb"/>
-        <w:shd w:val="clear" w:color="auto" w:fill="FFFFFF"/>
-        <w:spacing w:before="0" w:beforeAutospacing="0" w:after="240" w:afterAutospacing="0"/>
-        <w:rPr>
-          <w:sz w:val="26"/>
-          <w:szCs w:val="26"/>
-        </w:rPr>
-      </w:pPr>
-      <w:r>
-        <w:rPr>
-          <w:sz w:val="26"/>
-          <w:szCs w:val="26"/>
-        </w:rPr>
-        <w:t>Part 3 is worth 40 points:</w:t>
-      </w:r>
-    </w:p>
-    <w:p>
-      <w:pPr>
-        <w:numPr>
-          <w:ilvl w:val="0"/>
-          <w:numId w:val="18"/>
-        </w:numPr>
-        <w:shd w:val="clear" w:color="auto" w:fill="FFFFFF"/>
-        <w:spacing w:before="100" w:beforeAutospacing="1" w:after="100" w:afterAutospacing="1"/>
-        <w:rPr>
-          <w:rFonts w:ascii="Times New Roman" w:eastAsia="Times New Roman" w:hAnsi="Times New Roman" w:cs="Times New Roman"/>
-          <w:sz w:val="26"/>
-          <w:szCs w:val="26"/>
-        </w:rPr>
-      </w:pPr>
-      <w:r>
-        <w:rPr>
-          <w:rFonts w:ascii="Times New Roman" w:eastAsia="Times New Roman" w:hAnsi="Times New Roman" w:cs="Times New Roman"/>
-          <w:sz w:val="26"/>
-          <w:szCs w:val="26"/>
-        </w:rPr>
-        <w:t>10 points for handwritten tests</w:t>
-      </w:r>
-    </w:p>
-    <w:p>
-      <w:pPr>
-        <w:numPr>
-          <w:ilvl w:val="0"/>
-          <w:numId w:val="18"/>
-        </w:numPr>
-        <w:shd w:val="clear" w:color="auto" w:fill="FFFFFF"/>
-        <w:spacing w:before="60" w:after="100" w:afterAutospacing="1"/>
-        <w:rPr>
-          <w:rFonts w:ascii="Times New Roman" w:eastAsia="Times New Roman" w:hAnsi="Times New Roman" w:cs="Times New Roman"/>
-          <w:sz w:val="26"/>
-          <w:szCs w:val="26"/>
-        </w:rPr>
-      </w:pPr>
-      <w:r>
-        <w:rPr>
-          <w:rFonts w:ascii="Times New Roman" w:eastAsia="Times New Roman" w:hAnsi="Times New Roman" w:cs="Times New Roman"/>
-          <w:sz w:val="26"/>
-          <w:szCs w:val="26"/>
-        </w:rPr>
-        <w:t xml:space="preserve">10 points for </w:t>
-      </w:r>
-      <w:proofErr w:type="spellStart"/>
-      <w:r>
-        <w:rPr>
-          <w:rFonts w:ascii="Times New Roman" w:eastAsia="Times New Roman" w:hAnsi="Times New Roman" w:cs="Times New Roman"/>
-          <w:sz w:val="26"/>
-          <w:szCs w:val="26"/>
-        </w:rPr>
-        <w:t>fuzzer</w:t>
-      </w:r>
-      <w:proofErr w:type="spellEnd"/>
-      <w:r>
-        <w:rPr>
-          <w:rFonts w:ascii="Times New Roman" w:eastAsia="Times New Roman" w:hAnsi="Times New Roman" w:cs="Times New Roman"/>
-          <w:sz w:val="26"/>
-          <w:szCs w:val="26"/>
-        </w:rPr>
-        <w:t>-generated tests</w:t>
-      </w:r>
-    </w:p>
-    <w:p>
-      <w:pPr>
-        <w:numPr>
-          <w:ilvl w:val="0"/>
-          <w:numId w:val="18"/>
-        </w:numPr>
-        <w:shd w:val="clear" w:color="auto" w:fill="FFFFFF"/>
-        <w:spacing w:before="60" w:after="100" w:afterAutospacing="1"/>
-        <w:rPr>
-          <w:rFonts w:ascii="Times New Roman" w:eastAsia="Times New Roman" w:hAnsi="Times New Roman" w:cs="Times New Roman"/>
-          <w:sz w:val="26"/>
-          <w:szCs w:val="26"/>
-        </w:rPr>
-      </w:pPr>
-      <w:r>
-        <w:rPr>
-          <w:rFonts w:ascii="Times New Roman" w:eastAsia="Times New Roman" w:hAnsi="Times New Roman" w:cs="Times New Roman"/>
-          <w:sz w:val="26"/>
-          <w:szCs w:val="26"/>
-        </w:rPr>
-        <w:t>10 points for your code fixes</w:t>
-      </w:r>
-    </w:p>
-    <w:p>
-      <w:pPr>
-        <w:numPr>
-          <w:ilvl w:val="0"/>
-          <w:numId w:val="18"/>
-        </w:numPr>
-        <w:shd w:val="clear" w:color="auto" w:fill="FFFFFF"/>
-        <w:spacing w:before="60" w:after="100" w:afterAutospacing="1"/>
-        <w:rPr>
-          <w:rFonts w:ascii="Times New Roman" w:eastAsia="Times New Roman" w:hAnsi="Times New Roman" w:cs="Times New Roman"/>
-          <w:sz w:val="26"/>
-          <w:szCs w:val="26"/>
-        </w:rPr>
-      </w:pPr>
-      <w:r>
-        <w:rPr>
-          <w:rFonts w:ascii="Times New Roman" w:eastAsia="Times New Roman" w:hAnsi="Times New Roman" w:cs="Times New Roman"/>
-          <w:sz w:val="26"/>
-          <w:szCs w:val="26"/>
-        </w:rPr>
-        <w:t>10 points for writeup</w:t>
-      </w:r>
-    </w:p>
-    <w:p>
-      <w:pPr>
-        <w:numPr>
-          <w:ilvl w:val="0"/>
-          <w:numId w:val="19"/>
-        </w:numPr>
-        <w:shd w:val="clear" w:color="auto" w:fill="FFFFFF"/>
-        <w:spacing w:before="100" w:beforeAutospacing="1" w:after="100" w:afterAutospacing="1"/>
-        <w:rPr>
-          <w:rFonts w:ascii="Times New Roman" w:eastAsia="Times New Roman" w:hAnsi="Times New Roman" w:cs="Times New Roman"/>
-          <w:sz w:val="26"/>
-          <w:szCs w:val="26"/>
-        </w:rPr>
-      </w:pPr>
-      <w:r>
-        <w:rPr>
-          <w:rFonts w:ascii="Times New Roman" w:eastAsia="Times New Roman" w:hAnsi="Times New Roman" w:cs="Times New Roman"/>
-          <w:sz w:val="26"/>
-          <w:szCs w:val="26"/>
-        </w:rPr>
-        <w:t>Part 1</w:t>
-      </w:r>
-    </w:p>
-    <w:p>
-      <w:pPr>
-        <w:numPr>
-          <w:ilvl w:val="1"/>
-          <w:numId w:val="19"/>
-        </w:numPr>
-        <w:shd w:val="clear" w:color="auto" w:fill="FFFFFF"/>
-        <w:spacing w:before="100" w:beforeAutospacing="1" w:after="100" w:afterAutospacing="1"/>
-        <w:rPr>
-          <w:rFonts w:ascii="Times New Roman" w:eastAsia="Times New Roman" w:hAnsi="Times New Roman" w:cs="Times New Roman"/>
-          <w:sz w:val="26"/>
-          <w:szCs w:val="26"/>
-        </w:rPr>
-      </w:pPr>
-      <w:r>
-        <w:rPr>
-          <w:rFonts w:ascii="Times New Roman" w:eastAsia="Times New Roman" w:hAnsi="Times New Roman" w:cs="Times New Roman"/>
-          <w:sz w:val="26"/>
-          <w:szCs w:val="26"/>
-        </w:rPr>
-        <w:t>Your .</w:t>
-      </w:r>
-      <w:proofErr w:type="spellStart"/>
-      <w:r>
-        <w:rPr>
-          <w:rFonts w:ascii="Times New Roman" w:eastAsia="Times New Roman" w:hAnsi="Times New Roman" w:cs="Times New Roman"/>
-          <w:sz w:val="26"/>
-          <w:szCs w:val="26"/>
-        </w:rPr>
-        <w:t>travis.yml</w:t>
-      </w:r>
-      <w:proofErr w:type="spellEnd"/>
-    </w:p>
-    <w:p>
-      <w:pPr>
-        <w:numPr>
-          <w:ilvl w:val="1"/>
-          <w:numId w:val="19"/>
-        </w:numPr>
-        <w:shd w:val="clear" w:color="auto" w:fill="FFFFFF"/>
-        <w:spacing w:before="60" w:after="100" w:afterAutospacing="1"/>
-        <w:rPr>
-          <w:rFonts w:ascii="Times New Roman" w:eastAsia="Times New Roman" w:hAnsi="Times New Roman" w:cs="Times New Roman"/>
-          <w:sz w:val="26"/>
-          <w:szCs w:val="26"/>
-        </w:rPr>
-      </w:pPr>
-      <w:r>
-        <w:rPr>
-          <w:rFonts w:ascii="Times New Roman" w:eastAsia="Times New Roman" w:hAnsi="Times New Roman" w:cs="Times New Roman"/>
-          <w:sz w:val="26"/>
-          <w:szCs w:val="26"/>
-        </w:rPr>
-        <w:t>At least one signed commit</w:t>
-      </w:r>
-    </w:p>
-    <w:p>
-      <w:pPr>
-        <w:numPr>
-          <w:ilvl w:val="0"/>
-          <w:numId w:val="19"/>
-        </w:numPr>
-        <w:shd w:val="clear" w:color="auto" w:fill="FFFFFF"/>
-        <w:spacing w:before="60" w:after="100" w:afterAutospacing="1"/>
-        <w:rPr>
-          <w:rFonts w:ascii="Times New Roman" w:eastAsia="Times New Roman" w:hAnsi="Times New Roman" w:cs="Times New Roman"/>
-          <w:sz w:val="26"/>
-          <w:szCs w:val="26"/>
-        </w:rPr>
-      </w:pPr>
-      <w:r>
-        <w:rPr>
-          <w:rFonts w:ascii="Times New Roman" w:eastAsia="Times New Roman" w:hAnsi="Times New Roman" w:cs="Times New Roman"/>
-          <w:sz w:val="26"/>
-          <w:szCs w:val="26"/>
-        </w:rPr>
-        <w:t>Part 2</w:t>
-      </w:r>
-    </w:p>
-    <w:p>
-      <w:pPr>
-        <w:numPr>
-          <w:ilvl w:val="1"/>
-          <w:numId w:val="19"/>
-        </w:numPr>
-        <w:shd w:val="clear" w:color="auto" w:fill="FFFFFF"/>
-        <w:spacing w:beforeAutospacing="1" w:afterAutospacing="1"/>
-        <w:rPr>
-          <w:rFonts w:ascii="Times New Roman" w:eastAsia="Times New Roman" w:hAnsi="Times New Roman" w:cs="Times New Roman"/>
-          <w:sz w:val="26"/>
-          <w:szCs w:val="26"/>
-        </w:rPr>
-      </w:pPr>
-      <w:r>
-        <w:rPr>
-          <w:rFonts w:ascii="Times New Roman" w:eastAsia="Times New Roman" w:hAnsi="Times New Roman" w:cs="Times New Roman"/>
-          <w:sz w:val="26"/>
-          <w:szCs w:val="26"/>
-        </w:rPr>
-        <w:t>A directory named part2 that contains crash1.gft, crash2.gft, </w:t>
-      </w:r>
-      <w:proofErr w:type="spellStart"/>
-      <w:r>
-        <w:rPr>
-          <w:rFonts w:ascii="Times New Roman" w:eastAsia="Times New Roman" w:hAnsi="Times New Roman" w:cs="Times New Roman"/>
-          <w:sz w:val="26"/>
-          <w:szCs w:val="26"/>
-        </w:rPr>
-        <w:t>hang.gft</w:t>
-      </w:r>
-      <w:proofErr w:type="spellEnd"/>
-      <w:r>
-        <w:rPr>
-          <w:rFonts w:ascii="Times New Roman" w:eastAsia="Times New Roman" w:hAnsi="Times New Roman" w:cs="Times New Roman"/>
-          <w:sz w:val="26"/>
-          <w:szCs w:val="26"/>
-        </w:rPr>
-        <w:t>, and bugs.txt</w:t>
-      </w:r>
-    </w:p>
-    <w:p>
-      <w:pPr>
-        <w:numPr>
-          <w:ilvl w:val="1"/>
-          <w:numId w:val="19"/>
-        </w:numPr>
-        <w:shd w:val="clear" w:color="auto" w:fill="FFFFFF"/>
-        <w:spacing w:before="60" w:after="100" w:afterAutospacing="1"/>
-        <w:rPr>
-          <w:rFonts w:ascii="Times New Roman" w:eastAsia="Times New Roman" w:hAnsi="Times New Roman" w:cs="Times New Roman"/>
-          <w:sz w:val="26"/>
-          <w:szCs w:val="26"/>
-        </w:rPr>
-      </w:pPr>
-      <w:r>
-        <w:rPr>
-          <w:rFonts w:ascii="Times New Roman" w:eastAsia="Times New Roman" w:hAnsi="Times New Roman" w:cs="Times New Roman"/>
-          <w:sz w:val="26"/>
-          <w:szCs w:val="26"/>
-        </w:rPr>
-        <w:t>An updated .</w:t>
-      </w:r>
-      <w:proofErr w:type="spellStart"/>
-      <w:r>
-        <w:rPr>
-          <w:rFonts w:ascii="Times New Roman" w:eastAsia="Times New Roman" w:hAnsi="Times New Roman" w:cs="Times New Roman"/>
-          <w:sz w:val="26"/>
-          <w:szCs w:val="26"/>
-        </w:rPr>
-        <w:t>travis.yml</w:t>
-      </w:r>
-      <w:proofErr w:type="spellEnd"/>
-      <w:r>
-        <w:rPr>
-          <w:rFonts w:ascii="Times New Roman" w:eastAsia="Times New Roman" w:hAnsi="Times New Roman" w:cs="Times New Roman"/>
-          <w:sz w:val="26"/>
-          <w:szCs w:val="26"/>
-        </w:rPr>
-        <w:t xml:space="preserve"> that runs your tests</w:t>
-      </w:r>
-    </w:p>
-    <w:p>
-      <w:pPr>
-        <w:numPr>
-          <w:ilvl w:val="1"/>
-          <w:numId w:val="19"/>
-        </w:numPr>
-        <w:shd w:val="clear" w:color="auto" w:fill="FFFFFF"/>
-        <w:spacing w:before="60" w:after="100" w:afterAutospacing="1"/>
-        <w:rPr>
-          <w:rFonts w:ascii="Times New Roman" w:eastAsia="Times New Roman" w:hAnsi="Times New Roman" w:cs="Times New Roman"/>
-          <w:sz w:val="26"/>
-          <w:szCs w:val="26"/>
-        </w:rPr>
-      </w:pPr>
-      <w:r>
-        <w:rPr>
-          <w:rFonts w:ascii="Times New Roman" w:eastAsia="Times New Roman" w:hAnsi="Times New Roman" w:cs="Times New Roman"/>
-          <w:sz w:val="26"/>
-          <w:szCs w:val="26"/>
-        </w:rPr>
-        <w:t>A commit with the fixed version of the code (if you like, this commit can also contain the files mentioned above)</w:t>
-      </w:r>
-    </w:p>
-    <w:p>
-      <w:pPr>
-        <w:numPr>
-          <w:ilvl w:val="0"/>
-          <w:numId w:val="19"/>
-        </w:numPr>
-        <w:shd w:val="clear" w:color="auto" w:fill="FFFFFF"/>
-        <w:spacing w:before="60" w:after="100" w:afterAutospacing="1"/>
-        <w:rPr>
-          <w:rFonts w:ascii="Times New Roman" w:eastAsia="Times New Roman" w:hAnsi="Times New Roman" w:cs="Times New Roman"/>
-          <w:sz w:val="26"/>
-          <w:szCs w:val="26"/>
-        </w:rPr>
-      </w:pPr>
-      <w:r>
-        <w:rPr>
-          <w:rFonts w:ascii="Times New Roman" w:eastAsia="Times New Roman" w:hAnsi="Times New Roman" w:cs="Times New Roman"/>
-          <w:sz w:val="26"/>
-          <w:szCs w:val="26"/>
-        </w:rPr>
-        <w:t>Part 3</w:t>
-      </w:r>
-    </w:p>
-    <w:p>
-      <w:pPr>
-        <w:numPr>
-          <w:ilvl w:val="1"/>
-          <w:numId w:val="19"/>
-        </w:numPr>
-        <w:shd w:val="clear" w:color="auto" w:fill="FFFFFF"/>
-        <w:spacing w:beforeAutospacing="1" w:afterAutospacing="1"/>
-        <w:rPr>
-          <w:rFonts w:ascii="Times New Roman" w:eastAsia="Times New Roman" w:hAnsi="Times New Roman" w:cs="Times New Roman"/>
-          <w:sz w:val="26"/>
-          <w:szCs w:val="26"/>
-        </w:rPr>
-      </w:pPr>
-      <w:r>
-        <w:rPr>
-          <w:rFonts w:ascii="Times New Roman" w:eastAsia="Times New Roman" w:hAnsi="Times New Roman" w:cs="Times New Roman"/>
-          <w:sz w:val="26"/>
-          <w:szCs w:val="26"/>
-        </w:rPr>
-        <w:t>A directory named part3 that contains cov1.gft, cov2.gft, fuzzer1.gft, fuzzer2.gft, and writeup.txt</w:t>
-      </w:r>
-    </w:p>
-    <w:p>
-      <w:pPr>
-        <w:numPr>
-          <w:ilvl w:val="1"/>
-          <w:numId w:val="19"/>
-        </w:numPr>
-        <w:shd w:val="clear" w:color="auto" w:fill="FFFFFF"/>
-        <w:spacing w:before="60" w:after="100" w:afterAutospacing="1"/>
-        <w:rPr>
-          <w:rFonts w:ascii="Times New Roman" w:eastAsia="Times New Roman" w:hAnsi="Times New Roman" w:cs="Times New Roman"/>
-          <w:sz w:val="26"/>
-          <w:szCs w:val="26"/>
-        </w:rPr>
-      </w:pPr>
-      <w:r>
-        <w:rPr>
-          <w:rFonts w:ascii="Times New Roman" w:eastAsia="Times New Roman" w:hAnsi="Times New Roman" w:cs="Times New Roman"/>
-          <w:sz w:val="26"/>
-          <w:szCs w:val="26"/>
-        </w:rPr>
-        <w:t>An updated .</w:t>
-      </w:r>
-      <w:proofErr w:type="spellStart"/>
-      <w:r>
-        <w:rPr>
-          <w:rFonts w:ascii="Times New Roman" w:eastAsia="Times New Roman" w:hAnsi="Times New Roman" w:cs="Times New Roman"/>
-          <w:sz w:val="26"/>
-          <w:szCs w:val="26"/>
-        </w:rPr>
-        <w:t>travis.yml</w:t>
-      </w:r>
-      <w:proofErr w:type="spellEnd"/>
-      <w:r>
-        <w:rPr>
-          <w:rFonts w:ascii="Times New Roman" w:eastAsia="Times New Roman" w:hAnsi="Times New Roman" w:cs="Times New Roman"/>
-          <w:sz w:val="26"/>
-          <w:szCs w:val="26"/>
-        </w:rPr>
-        <w:t xml:space="preserve"> that runs the new tests</w:t>
-      </w:r>
-    </w:p>
-    <w:p>
-      <w:pPr>
-        <w:numPr>
-          <w:ilvl w:val="1"/>
-          <w:numId w:val="19"/>
-        </w:numPr>
-        <w:shd w:val="clear" w:color="auto" w:fill="FFFFFF"/>
-        <w:spacing w:before="60" w:after="100" w:afterAutospacing="1"/>
-        <w:rPr>
-          <w:rFonts w:ascii="Times New Roman" w:eastAsia="Times New Roman" w:hAnsi="Times New Roman" w:cs="Times New Roman"/>
-          <w:sz w:val="26"/>
-          <w:szCs w:val="26"/>
-        </w:rPr>
-      </w:pPr>
-      <w:r>
-        <w:rPr>
-          <w:rFonts w:ascii="Times New Roman" w:eastAsia="Times New Roman" w:hAnsi="Times New Roman" w:cs="Times New Roman"/>
-          <w:sz w:val="26"/>
-          <w:szCs w:val="26"/>
-        </w:rPr>
-        <w:t>A commit with the fixed version of the code (if you like, this commit can also contain the files mentioned above)</w:t>
+          <w:color w:val="24292E"/>
+        </w:rPr>
+      </w:pPr>
+      <w:r>
+        <w:rPr>
+          <w:color w:val="24292E"/>
+        </w:rPr>
+        <w:t>We fixed these errors, and then ran gcc –coverage on them once again, producing a new coverage report (all three coverage report folders are included in the GitHub Repo). After adding the test cases to my test suite</w:t>
+      </w:r>
+      <w:r>
+        <w:rPr>
+          <w:color w:val="24292E"/>
+        </w:rPr>
+        <w:t>, and pushed the commit to the repo.</w:t>
       </w:r>
     </w:p>
     <w:sectPr>
@@ -4772,6 +3840,119 @@
     </w:lvl>
   </w:abstractNum>
   <w:abstractNum w:abstractNumId="7" w15:restartNumberingAfterBreak="0">
+    <w:nsid w:val="398F741B"/>
+    <w:multiLevelType w:val="hybridMultilevel"/>
+    <w:tmpl w:val="16DEC15A"/>
+    <w:lvl w:ilvl="0" w:tplc="04090001">
+      <w:start w:val="1"/>
+      <w:numFmt w:val="bullet"/>
+      <w:lvlText w:val=""/>
+      <w:lvlJc w:val="left"/>
+      <w:pPr>
+        <w:ind w:left="1446" w:hanging="360"/>
+      </w:pPr>
+      <w:rPr>
+        <w:rFonts w:ascii="Symbol" w:hAnsi="Symbol" w:hint="default"/>
+      </w:rPr>
+    </w:lvl>
+    <w:lvl w:ilvl="1" w:tplc="04090003" w:tentative="1">
+      <w:start w:val="1"/>
+      <w:numFmt w:val="bullet"/>
+      <w:lvlText w:val="o"/>
+      <w:lvlJc w:val="left"/>
+      <w:pPr>
+        <w:ind w:left="2166" w:hanging="360"/>
+      </w:pPr>
+      <w:rPr>
+        <w:rFonts w:ascii="Courier New" w:hAnsi="Courier New" w:cs="Courier New" w:hint="default"/>
+      </w:rPr>
+    </w:lvl>
+    <w:lvl w:ilvl="2" w:tplc="04090005" w:tentative="1">
+      <w:start w:val="1"/>
+      <w:numFmt w:val="bullet"/>
+      <w:lvlText w:val=""/>
+      <w:lvlJc w:val="left"/>
+      <w:pPr>
+        <w:ind w:left="2886" w:hanging="360"/>
+      </w:pPr>
+      <w:rPr>
+        <w:rFonts w:ascii="Wingdings" w:hAnsi="Wingdings" w:hint="default"/>
+      </w:rPr>
+    </w:lvl>
+    <w:lvl w:ilvl="3" w:tplc="04090001" w:tentative="1">
+      <w:start w:val="1"/>
+      <w:numFmt w:val="bullet"/>
+      <w:lvlText w:val=""/>
+      <w:lvlJc w:val="left"/>
+      <w:pPr>
+        <w:ind w:left="3606" w:hanging="360"/>
+      </w:pPr>
+      <w:rPr>
+        <w:rFonts w:ascii="Symbol" w:hAnsi="Symbol" w:hint="default"/>
+      </w:rPr>
+    </w:lvl>
+    <w:lvl w:ilvl="4" w:tplc="04090003" w:tentative="1">
+      <w:start w:val="1"/>
+      <w:numFmt w:val="bullet"/>
+      <w:lvlText w:val="o"/>
+      <w:lvlJc w:val="left"/>
+      <w:pPr>
+        <w:ind w:left="4326" w:hanging="360"/>
+      </w:pPr>
+      <w:rPr>
+        <w:rFonts w:ascii="Courier New" w:hAnsi="Courier New" w:cs="Courier New" w:hint="default"/>
+      </w:rPr>
+    </w:lvl>
+    <w:lvl w:ilvl="5" w:tplc="04090005" w:tentative="1">
+      <w:start w:val="1"/>
+      <w:numFmt w:val="bullet"/>
+      <w:lvlText w:val=""/>
+      <w:lvlJc w:val="left"/>
+      <w:pPr>
+        <w:ind w:left="5046" w:hanging="360"/>
+      </w:pPr>
+      <w:rPr>
+        <w:rFonts w:ascii="Wingdings" w:hAnsi="Wingdings" w:hint="default"/>
+      </w:rPr>
+    </w:lvl>
+    <w:lvl w:ilvl="6" w:tplc="04090001" w:tentative="1">
+      <w:start w:val="1"/>
+      <w:numFmt w:val="bullet"/>
+      <w:lvlText w:val=""/>
+      <w:lvlJc w:val="left"/>
+      <w:pPr>
+        <w:ind w:left="5766" w:hanging="360"/>
+      </w:pPr>
+      <w:rPr>
+        <w:rFonts w:ascii="Symbol" w:hAnsi="Symbol" w:hint="default"/>
+      </w:rPr>
+    </w:lvl>
+    <w:lvl w:ilvl="7" w:tplc="04090003" w:tentative="1">
+      <w:start w:val="1"/>
+      <w:numFmt w:val="bullet"/>
+      <w:lvlText w:val="o"/>
+      <w:lvlJc w:val="left"/>
+      <w:pPr>
+        <w:ind w:left="6486" w:hanging="360"/>
+      </w:pPr>
+      <w:rPr>
+        <w:rFonts w:ascii="Courier New" w:hAnsi="Courier New" w:cs="Courier New" w:hint="default"/>
+      </w:rPr>
+    </w:lvl>
+    <w:lvl w:ilvl="8" w:tplc="04090005" w:tentative="1">
+      <w:start w:val="1"/>
+      <w:numFmt w:val="bullet"/>
+      <w:lvlText w:val=""/>
+      <w:lvlJc w:val="left"/>
+      <w:pPr>
+        <w:ind w:left="7206" w:hanging="360"/>
+      </w:pPr>
+      <w:rPr>
+        <w:rFonts w:ascii="Wingdings" w:hAnsi="Wingdings" w:hint="default"/>
+      </w:rPr>
+    </w:lvl>
+  </w:abstractNum>
+  <w:abstractNum w:abstractNumId="8" w15:restartNumberingAfterBreak="0">
     <w:nsid w:val="3B8217EF"/>
     <w:multiLevelType w:val="multilevel"/>
     <w:tmpl w:val="D43EDEA4"/>
@@ -4920,7 +4101,7 @@
       </w:rPr>
     </w:lvl>
   </w:abstractNum>
-  <w:abstractNum w:abstractNumId="8" w15:restartNumberingAfterBreak="0">
+  <w:abstractNum w:abstractNumId="9" w15:restartNumberingAfterBreak="0">
     <w:nsid w:val="44F65625"/>
     <w:multiLevelType w:val="multilevel"/>
     <w:tmpl w:val="34B801E4"/>
@@ -5033,7 +4214,7 @@
       </w:pPr>
     </w:lvl>
   </w:abstractNum>
-  <w:abstractNum w:abstractNumId="9" w15:restartNumberingAfterBreak="0">
+  <w:abstractNum w:abstractNumId="10" w15:restartNumberingAfterBreak="0">
     <w:nsid w:val="4915601D"/>
     <w:multiLevelType w:val="multilevel"/>
     <w:tmpl w:val="24F4F570"/>
@@ -5182,7 +4363,7 @@
       </w:rPr>
     </w:lvl>
   </w:abstractNum>
-  <w:abstractNum w:abstractNumId="10" w15:restartNumberingAfterBreak="0">
+  <w:abstractNum w:abstractNumId="11" w15:restartNumberingAfterBreak="0">
     <w:nsid w:val="56F830D2"/>
     <w:multiLevelType w:val="multilevel"/>
     <w:tmpl w:val="510CA91E"/>
@@ -5331,7 +4512,7 @@
       </w:rPr>
     </w:lvl>
   </w:abstractNum>
-  <w:abstractNum w:abstractNumId="11" w15:restartNumberingAfterBreak="0">
+  <w:abstractNum w:abstractNumId="12" w15:restartNumberingAfterBreak="0">
     <w:nsid w:val="5AAB1280"/>
     <w:multiLevelType w:val="multilevel"/>
     <w:tmpl w:val="E0FA8F4E"/>
@@ -5480,7 +4661,7 @@
       </w:rPr>
     </w:lvl>
   </w:abstractNum>
-  <w:abstractNum w:abstractNumId="12" w15:restartNumberingAfterBreak="0">
+  <w:abstractNum w:abstractNumId="13" w15:restartNumberingAfterBreak="0">
     <w:nsid w:val="60637BFE"/>
     <w:multiLevelType w:val="multilevel"/>
     <w:tmpl w:val="38D218BC"/>
@@ -5629,7 +4810,7 @@
       </w:rPr>
     </w:lvl>
   </w:abstractNum>
-  <w:abstractNum w:abstractNumId="13" w15:restartNumberingAfterBreak="0">
+  <w:abstractNum w:abstractNumId="14" w15:restartNumberingAfterBreak="0">
     <w:nsid w:val="64F4402E"/>
     <w:multiLevelType w:val="hybridMultilevel"/>
     <w:tmpl w:val="BBFA1C20"/>
@@ -5742,7 +4923,7 @@
       </w:rPr>
     </w:lvl>
   </w:abstractNum>
-  <w:abstractNum w:abstractNumId="14" w15:restartNumberingAfterBreak="0">
+  <w:abstractNum w:abstractNumId="15" w15:restartNumberingAfterBreak="0">
     <w:nsid w:val="654254D4"/>
     <w:multiLevelType w:val="multilevel"/>
     <w:tmpl w:val="15606BB6"/>
@@ -5891,7 +5072,7 @@
       </w:rPr>
     </w:lvl>
   </w:abstractNum>
-  <w:abstractNum w:abstractNumId="15" w15:restartNumberingAfterBreak="0">
+  <w:abstractNum w:abstractNumId="16" w15:restartNumberingAfterBreak="0">
     <w:nsid w:val="6883463B"/>
     <w:multiLevelType w:val="hybridMultilevel"/>
     <w:tmpl w:val="3108550C"/>
@@ -6004,7 +5185,7 @@
       </w:rPr>
     </w:lvl>
   </w:abstractNum>
-  <w:abstractNum w:abstractNumId="16" w15:restartNumberingAfterBreak="0">
+  <w:abstractNum w:abstractNumId="17" w15:restartNumberingAfterBreak="0">
     <w:nsid w:val="6DBB6003"/>
     <w:multiLevelType w:val="multilevel"/>
     <w:tmpl w:val="569028E2"/>
@@ -6117,7 +5298,7 @@
       </w:pPr>
     </w:lvl>
   </w:abstractNum>
-  <w:abstractNum w:abstractNumId="17" w15:restartNumberingAfterBreak="0">
+  <w:abstractNum w:abstractNumId="18" w15:restartNumberingAfterBreak="0">
     <w:nsid w:val="76CD5DBE"/>
     <w:multiLevelType w:val="multilevel"/>
     <w:tmpl w:val="30BCF344"/>
@@ -6266,7 +5447,7 @@
       </w:rPr>
     </w:lvl>
   </w:abstractNum>
-  <w:abstractNum w:abstractNumId="18" w15:restartNumberingAfterBreak="0">
+  <w:abstractNum w:abstractNumId="19" w15:restartNumberingAfterBreak="0">
     <w:nsid w:val="7E332D34"/>
     <w:multiLevelType w:val="hybridMultilevel"/>
     <w:tmpl w:val="CB644438"/>
@@ -6380,31 +5561,31 @@
     </w:lvl>
   </w:abstractNum>
   <w:num w:numId="1">
-    <w:abstractNumId w:val="16"/>
+    <w:abstractNumId w:val="17"/>
   </w:num>
   <w:num w:numId="2">
-    <w:abstractNumId w:val="14"/>
+    <w:abstractNumId w:val="15"/>
   </w:num>
   <w:num w:numId="3">
-    <w:abstractNumId w:val="10"/>
+    <w:abstractNumId w:val="11"/>
   </w:num>
   <w:num w:numId="4">
-    <w:abstractNumId w:val="9"/>
+    <w:abstractNumId w:val="10"/>
   </w:num>
   <w:num w:numId="5">
     <w:abstractNumId w:val="5"/>
   </w:num>
   <w:num w:numId="6">
-    <w:abstractNumId w:val="8"/>
+    <w:abstractNumId w:val="9"/>
   </w:num>
   <w:num w:numId="7">
     <w:abstractNumId w:val="3"/>
   </w:num>
   <w:num w:numId="8">
-    <w:abstractNumId w:val="7"/>
+    <w:abstractNumId w:val="8"/>
   </w:num>
   <w:num w:numId="9">
-    <w:abstractNumId w:val="12"/>
+    <w:abstractNumId w:val="13"/>
   </w:num>
   <w:num w:numId="10">
     <w:abstractNumId w:val="4"/>
@@ -6413,28 +5594,31 @@
     <w:abstractNumId w:val="6"/>
   </w:num>
   <w:num w:numId="12">
-    <w:abstractNumId w:val="15"/>
+    <w:abstractNumId w:val="16"/>
   </w:num>
   <w:num w:numId="13">
     <w:abstractNumId w:val="2"/>
   </w:num>
   <w:num w:numId="14">
-    <w:abstractNumId w:val="13"/>
+    <w:abstractNumId w:val="14"/>
   </w:num>
   <w:num w:numId="15">
-    <w:abstractNumId w:val="18"/>
+    <w:abstractNumId w:val="19"/>
   </w:num>
   <w:num w:numId="16">
     <w:abstractNumId w:val="0"/>
   </w:num>
   <w:num w:numId="17">
-    <w:abstractNumId w:val="17"/>
+    <w:abstractNumId w:val="18"/>
   </w:num>
   <w:num w:numId="18">
     <w:abstractNumId w:val="1"/>
   </w:num>
   <w:num w:numId="19">
-    <w:abstractNumId w:val="11"/>
+    <w:abstractNumId w:val="12"/>
+  </w:num>
+  <w:num w:numId="20">
+    <w:abstractNumId w:val="7"/>
   </w:num>
 </w:numbering>
 </file>
@@ -6931,7 +6115,6 @@
     <w:name w:val="Normal (Web)"/>
     <w:basedOn w:val="Normal"/>
     <w:uiPriority w:val="99"/>
-    <w:semiHidden/>
     <w:unhideWhenUsed/>
     <w:rsid w:val="008109C6"/>
     <w:pPr>

</xml_diff>